<commit_message>
Actualizacion del proyecto escrito
</commit_message>
<xml_diff>
--- a/ProyectoFinal.docx
+++ b/ProyectoFinal.docx
@@ -1446,6 +1446,7 @@
             <w:t>Contenido</w:t>
           </w:r>
         </w:p>
+        <w:bookmarkStart w:id="0" w:name="_GoBack"/>
         <w:p>
           <w:pPr>
             <w:pStyle w:val="TDC1"/>
@@ -1467,7 +1468,7 @@
           <w:r>
             <w:fldChar w:fldCharType="separate"/>
           </w:r>
-          <w:hyperlink w:anchor="_Toc132405339" w:history="1">
+          <w:hyperlink w:anchor="_Toc132484824" w:history="1">
             <w:r>
               <w:rPr>
                 <w:rStyle w:val="Hipervnculo"/>
@@ -1498,7 +1499,7 @@
                 <w:noProof/>
                 <w:webHidden/>
               </w:rPr>
-              <w:instrText xml:space="preserve"> PAGEREF _Toc132405339 \h </w:instrText>
+              <w:instrText xml:space="preserve"> PAGEREF _Toc132484824 \h </w:instrText>
             </w:r>
             <w:r>
               <w:rPr>
@@ -1541,7 +1542,7 @@
               <w:lang w:eastAsia="es-MX"/>
             </w:rPr>
           </w:pPr>
-          <w:hyperlink w:anchor="_Toc132405340" w:history="1">
+          <w:hyperlink w:anchor="_Toc132484825" w:history="1">
             <w:r>
               <w:rPr>
                 <w:rStyle w:val="Hipervnculo"/>
@@ -1551,7 +1552,7 @@
                 <w:noProof/>
                 <w:lang w:val="es-ES"/>
               </w:rPr>
-              <w:t>OBJETIVO GENERAL</w:t>
+              <w:t>METODOLOGÍA</w:t>
             </w:r>
             <w:r>
               <w:rPr>
@@ -1572,7 +1573,7 @@
                 <w:noProof/>
                 <w:webHidden/>
               </w:rPr>
-              <w:instrText xml:space="preserve"> PAGEREF _Toc132405340 \h </w:instrText>
+              <w:instrText xml:space="preserve"> PAGEREF _Toc132484825 \h </w:instrText>
             </w:r>
             <w:r>
               <w:rPr>
@@ -1615,7 +1616,7 @@
               <w:lang w:eastAsia="es-MX"/>
             </w:rPr>
           </w:pPr>
-          <w:hyperlink w:anchor="_Toc132405341" w:history="1">
+          <w:hyperlink w:anchor="_Toc132484826" w:history="1">
             <w:r>
               <w:rPr>
                 <w:rStyle w:val="Hipervnculo"/>
@@ -1625,7 +1626,7 @@
                 <w:noProof/>
                 <w:lang w:val="es-ES"/>
               </w:rPr>
-              <w:t>OBJETIVO ESPECÍFICO</w:t>
+              <w:t>OBJETIVO GENERAL</w:t>
             </w:r>
             <w:r>
               <w:rPr>
@@ -1646,7 +1647,7 @@
                 <w:noProof/>
                 <w:webHidden/>
               </w:rPr>
-              <w:instrText xml:space="preserve"> PAGEREF _Toc132405341 \h </w:instrText>
+              <w:instrText xml:space="preserve"> PAGEREF _Toc132484826 \h </w:instrText>
             </w:r>
             <w:r>
               <w:rPr>
@@ -1666,7 +1667,7 @@
                 <w:noProof/>
                 <w:webHidden/>
               </w:rPr>
-              <w:t>4</w:t>
+              <w:t>5</w:t>
             </w:r>
             <w:r>
               <w:rPr>
@@ -1689,7 +1690,7 @@
               <w:lang w:eastAsia="es-MX"/>
             </w:rPr>
           </w:pPr>
-          <w:hyperlink w:anchor="_Toc132405342" w:history="1">
+          <w:hyperlink w:anchor="_Toc132484827" w:history="1">
             <w:r>
               <w:rPr>
                 <w:rStyle w:val="Hipervnculo"/>
@@ -1697,8 +1698,9 @@
                 <w:b/>
                 <w:bCs/>
                 <w:noProof/>
-              </w:rPr>
-              <w:t>DIAGRAMA DE FLUJO</w:t>
+                <w:lang w:val="es-ES"/>
+              </w:rPr>
+              <w:t>OBJETIVO ESPECÍFICO</w:t>
             </w:r>
             <w:r>
               <w:rPr>
@@ -1719,7 +1721,7 @@
                 <w:noProof/>
                 <w:webHidden/>
               </w:rPr>
-              <w:instrText xml:space="preserve"> PAGEREF _Toc132405342 \h </w:instrText>
+              <w:instrText xml:space="preserve"> PAGEREF _Toc132484827 \h </w:instrText>
             </w:r>
             <w:r>
               <w:rPr>
@@ -1762,7 +1764,7 @@
               <w:lang w:eastAsia="es-MX"/>
             </w:rPr>
           </w:pPr>
-          <w:hyperlink w:anchor="_Toc132405343" w:history="1">
+          <w:hyperlink w:anchor="_Toc132484828" w:history="1">
             <w:r>
               <w:rPr>
                 <w:rStyle w:val="Hipervnculo"/>
@@ -1771,7 +1773,7 @@
                 <w:bCs/>
                 <w:noProof/>
               </w:rPr>
-              <w:t>ORGANIGRAMA</w:t>
+              <w:t>DIAGRAMA DE FLUJO</w:t>
             </w:r>
             <w:r>
               <w:rPr>
@@ -1792,7 +1794,7 @@
                 <w:noProof/>
                 <w:webHidden/>
               </w:rPr>
-              <w:instrText xml:space="preserve"> PAGEREF _Toc132405343 \h </w:instrText>
+              <w:instrText xml:space="preserve"> PAGEREF _Toc132484828 \h </w:instrText>
             </w:r>
             <w:r>
               <w:rPr>
@@ -1813,6 +1815,79 @@
                 <w:webHidden/>
               </w:rPr>
               <w:t>6</w:t>
+            </w:r>
+            <w:r>
+              <w:rPr>
+                <w:noProof/>
+                <w:webHidden/>
+              </w:rPr>
+              <w:fldChar w:fldCharType="end"/>
+            </w:r>
+          </w:hyperlink>
+        </w:p>
+        <w:p>
+          <w:pPr>
+            <w:pStyle w:val="TDC1"/>
+            <w:tabs>
+              <w:tab w:val="right" w:leader="dot" w:pos="8828"/>
+            </w:tabs>
+            <w:rPr>
+              <w:rFonts w:eastAsiaTheme="minorEastAsia"/>
+              <w:noProof/>
+              <w:lang w:eastAsia="es-MX"/>
+            </w:rPr>
+          </w:pPr>
+          <w:hyperlink w:anchor="_Toc132484829" w:history="1">
+            <w:r>
+              <w:rPr>
+                <w:rStyle w:val="Hipervnculo"/>
+                <w:rFonts w:ascii="Arial" w:hAnsi="Arial" w:cs="Arial"/>
+                <w:b/>
+                <w:bCs/>
+                <w:noProof/>
+              </w:rPr>
+              <w:t>ORGANIGRAMA</w:t>
+            </w:r>
+            <w:r>
+              <w:rPr>
+                <w:noProof/>
+                <w:webHidden/>
+              </w:rPr>
+              <w:tab/>
+            </w:r>
+            <w:r>
+              <w:rPr>
+                <w:noProof/>
+                <w:webHidden/>
+              </w:rPr>
+              <w:fldChar w:fldCharType="begin"/>
+            </w:r>
+            <w:r>
+              <w:rPr>
+                <w:noProof/>
+                <w:webHidden/>
+              </w:rPr>
+              <w:instrText xml:space="preserve"> PAGEREF _Toc132484829 \h </w:instrText>
+            </w:r>
+            <w:r>
+              <w:rPr>
+                <w:noProof/>
+                <w:webHidden/>
+              </w:rPr>
+            </w:r>
+            <w:r>
+              <w:rPr>
+                <w:noProof/>
+                <w:webHidden/>
+              </w:rPr>
+              <w:fldChar w:fldCharType="separate"/>
+            </w:r>
+            <w:r>
+              <w:rPr>
+                <w:noProof/>
+                <w:webHidden/>
+              </w:rPr>
+              <w:t>7</w:t>
             </w:r>
             <w:r>
               <w:rPr>
@@ -1835,7 +1910,7 @@
               <w:lang w:eastAsia="es-MX"/>
             </w:rPr>
           </w:pPr>
-          <w:hyperlink w:anchor="_Toc132405344" w:history="1">
+          <w:hyperlink w:anchor="_Toc132484830" w:history="1">
             <w:r>
               <w:rPr>
                 <w:rStyle w:val="Hipervnculo"/>
@@ -1865,7 +1940,7 @@
                 <w:noProof/>
                 <w:webHidden/>
               </w:rPr>
-              <w:instrText xml:space="preserve"> PAGEREF _Toc132405344 \h </w:instrText>
+              <w:instrText xml:space="preserve"> PAGEREF _Toc132484830 \h </w:instrText>
             </w:r>
             <w:r>
               <w:rPr>
@@ -1885,7 +1960,7 @@
                 <w:noProof/>
                 <w:webHidden/>
               </w:rPr>
-              <w:t>7</w:t>
+              <w:t>8</w:t>
             </w:r>
             <w:r>
               <w:rPr>
@@ -1908,7 +1983,7 @@
               <w:lang w:eastAsia="es-MX"/>
             </w:rPr>
           </w:pPr>
-          <w:hyperlink w:anchor="_Toc132405345" w:history="1">
+          <w:hyperlink w:anchor="_Toc132484831" w:history="1">
             <w:r>
               <w:rPr>
                 <w:rStyle w:val="Hipervnculo"/>
@@ -1938,7 +2013,7 @@
                 <w:noProof/>
                 <w:webHidden/>
               </w:rPr>
-              <w:instrText xml:space="preserve"> PAGEREF _Toc132405345 \h </w:instrText>
+              <w:instrText xml:space="preserve"> PAGEREF _Toc132484831 \h </w:instrText>
             </w:r>
             <w:r>
               <w:rPr>
@@ -1958,7 +2033,7 @@
                 <w:noProof/>
                 <w:webHidden/>
               </w:rPr>
-              <w:t>9</w:t>
+              <w:t>10</w:t>
             </w:r>
             <w:r>
               <w:rPr>
@@ -1981,7 +2056,7 @@
               <w:lang w:eastAsia="es-MX"/>
             </w:rPr>
           </w:pPr>
-          <w:hyperlink w:anchor="_Toc132405346" w:history="1">
+          <w:hyperlink w:anchor="_Toc132484832" w:history="1">
             <w:r>
               <w:rPr>
                 <w:rStyle w:val="Hipervnculo"/>
@@ -2011,7 +2086,7 @@
                 <w:noProof/>
                 <w:webHidden/>
               </w:rPr>
-              <w:instrText xml:space="preserve"> PAGEREF _Toc132405346 \h </w:instrText>
+              <w:instrText xml:space="preserve"> PAGEREF _Toc132484832 \h </w:instrText>
             </w:r>
             <w:r>
               <w:rPr>
@@ -2031,7 +2106,7 @@
                 <w:noProof/>
                 <w:webHidden/>
               </w:rPr>
-              <w:t>15</w:t>
+              <w:t>16</w:t>
             </w:r>
             <w:r>
               <w:rPr>
@@ -2054,6 +2129,7 @@
         </w:p>
       </w:sdtContent>
     </w:sdt>
+    <w:bookmarkEnd w:id="0" w:displacedByCustomXml="prev"/>
     <w:p>
       <w:pPr>
         <w:rPr>
@@ -2075,8 +2151,6 @@
         </w:rPr>
         <w:br w:type="page"/>
       </w:r>
-      <w:bookmarkStart w:id="0" w:name="_GoBack"/>
-      <w:bookmarkEnd w:id="0"/>
     </w:p>
     <w:p>
       <w:pPr>
@@ -2091,7 +2165,7 @@
           <w:lang w:val="es-ES"/>
         </w:rPr>
       </w:pPr>
-      <w:bookmarkStart w:id="1" w:name="_Toc132405339"/>
+      <w:bookmarkStart w:id="1" w:name="_Toc132484824"/>
       <w:r>
         <w:rPr>
           <w:rFonts w:ascii="Arial" w:hAnsi="Arial" w:cs="Arial"/>
@@ -2310,14 +2384,389 @@
           <w:rFonts w:ascii="Arial" w:hAnsi="Arial" w:cs="Arial"/>
           <w:b/>
           <w:bCs/>
-          <w:color w:val="000000" w:themeColor="text1"/>
+          <w:color w:val="auto"/>
           <w:sz w:val="22"/>
           <w:szCs w:val="22"/>
           <w:lang w:val="es-ES"/>
         </w:rPr>
       </w:pPr>
-      <w:bookmarkStart w:id="2" w:name="_Toc132405340"/>
+      <w:bookmarkStart w:id="2" w:name="_Toc132484825"/>
       <w:r>
+        <w:rPr>
+          <w:rFonts w:ascii="Arial" w:hAnsi="Arial" w:cs="Arial"/>
+          <w:b/>
+          <w:bCs/>
+          <w:color w:val="auto"/>
+          <w:sz w:val="22"/>
+          <w:szCs w:val="22"/>
+          <w:lang w:val="es-ES"/>
+        </w:rPr>
+        <w:lastRenderedPageBreak/>
+        <w:t>METODOLOGÍA</w:t>
+      </w:r>
+      <w:bookmarkEnd w:id="2"/>
+    </w:p>
+    <w:p>
+      <w:pPr>
+        <w:jc w:val="both"/>
+        <w:rPr>
+          <w:rFonts w:ascii="Arial" w:hAnsi="Arial" w:cs="Arial"/>
+          <w:sz w:val="24"/>
+          <w:szCs w:val="24"/>
+        </w:rPr>
+      </w:pPr>
+      <w:r>
+        <w:rPr>
+          <w:rFonts w:ascii="Arial" w:hAnsi="Arial" w:cs="Arial"/>
+          <w:sz w:val="24"/>
+          <w:szCs w:val="24"/>
+        </w:rPr>
+        <w:t xml:space="preserve">La metodología Scrum es un marco de trabajo ágil para la gestión y desarrollo de proyectos, principalmente de software. Scrum se basa en la entrega iterativa e incremental de un producto, donde el equipo de desarrollo trabaja en </w:t>
+      </w:r>
+      <w:proofErr w:type="spellStart"/>
+      <w:r>
+        <w:rPr>
+          <w:rFonts w:ascii="Arial" w:hAnsi="Arial" w:cs="Arial"/>
+          <w:sz w:val="24"/>
+          <w:szCs w:val="24"/>
+        </w:rPr>
+        <w:t>sprints</w:t>
+      </w:r>
+      <w:proofErr w:type="spellEnd"/>
+      <w:r>
+        <w:rPr>
+          <w:rFonts w:ascii="Arial" w:hAnsi="Arial" w:cs="Arial"/>
+          <w:sz w:val="24"/>
+          <w:szCs w:val="24"/>
+        </w:rPr>
+        <w:t>, que son ciclos de trabajo con una duración fija, generalmente entre una y cuatro semanas.</w:t>
+      </w:r>
+    </w:p>
+    <w:p>
+      <w:pPr>
+        <w:jc w:val="both"/>
+        <w:rPr>
+          <w:rFonts w:ascii="Arial" w:hAnsi="Arial" w:cs="Arial"/>
+          <w:sz w:val="24"/>
+          <w:szCs w:val="24"/>
+        </w:rPr>
+      </w:pPr>
+      <w:r>
+        <w:rPr>
+          <w:rFonts w:ascii="Arial" w:hAnsi="Arial" w:cs="Arial"/>
+          <w:sz w:val="24"/>
+          <w:szCs w:val="24"/>
+        </w:rPr>
+        <w:t>Las fases principales de Scrum son las siguientes:</w:t>
+      </w:r>
+    </w:p>
+    <w:p>
+      <w:pPr>
+        <w:pStyle w:val="Prrafodelista"/>
+        <w:numPr>
+          <w:ilvl w:val="0"/>
+          <w:numId w:val="26"/>
+        </w:numPr>
+        <w:jc w:val="both"/>
+        <w:rPr>
+          <w:rFonts w:ascii="Arial" w:hAnsi="Arial" w:cs="Arial"/>
+          <w:sz w:val="24"/>
+          <w:szCs w:val="24"/>
+        </w:rPr>
+      </w:pPr>
+      <w:r>
+        <w:rPr>
+          <w:rFonts w:ascii="Arial" w:hAnsi="Arial" w:cs="Arial"/>
+          <w:sz w:val="24"/>
+          <w:szCs w:val="24"/>
+        </w:rPr>
+        <w:t xml:space="preserve">Planificación del sprint: en esta fase se define el objetivo del sprint y se planifica el trabajo que se va a realizar. El equipo de desarrollo trabaja junto con el </w:t>
+      </w:r>
+      <w:proofErr w:type="spellStart"/>
+      <w:r>
+        <w:rPr>
+          <w:rFonts w:ascii="Arial" w:hAnsi="Arial" w:cs="Arial"/>
+          <w:sz w:val="24"/>
+          <w:szCs w:val="24"/>
+        </w:rPr>
+        <w:t>Product</w:t>
+      </w:r>
+      <w:proofErr w:type="spellEnd"/>
+      <w:r>
+        <w:rPr>
+          <w:rFonts w:ascii="Arial" w:hAnsi="Arial" w:cs="Arial"/>
+          <w:sz w:val="24"/>
+          <w:szCs w:val="24"/>
+        </w:rPr>
+        <w:t xml:space="preserve"> </w:t>
+      </w:r>
+      <w:proofErr w:type="spellStart"/>
+      <w:r>
+        <w:rPr>
+          <w:rFonts w:ascii="Arial" w:hAnsi="Arial" w:cs="Arial"/>
+          <w:sz w:val="24"/>
+          <w:szCs w:val="24"/>
+        </w:rPr>
+        <w:t>Owner</w:t>
+      </w:r>
+      <w:proofErr w:type="spellEnd"/>
+      <w:r>
+        <w:rPr>
+          <w:rFonts w:ascii="Arial" w:hAnsi="Arial" w:cs="Arial"/>
+          <w:sz w:val="24"/>
+          <w:szCs w:val="24"/>
+        </w:rPr>
+        <w:t xml:space="preserve"> para seleccionar los elementos del backlog del producto que se van a abordar durante el sprint.</w:t>
+      </w:r>
+    </w:p>
+    <w:p>
+      <w:pPr>
+        <w:pStyle w:val="Prrafodelista"/>
+        <w:numPr>
+          <w:ilvl w:val="0"/>
+          <w:numId w:val="26"/>
+        </w:numPr>
+        <w:jc w:val="both"/>
+        <w:rPr>
+          <w:rFonts w:ascii="Arial" w:hAnsi="Arial" w:cs="Arial"/>
+          <w:sz w:val="24"/>
+          <w:szCs w:val="24"/>
+        </w:rPr>
+      </w:pPr>
+      <w:r>
+        <w:rPr>
+          <w:rFonts w:ascii="Arial" w:hAnsi="Arial" w:cs="Arial"/>
+          <w:sz w:val="24"/>
+          <w:szCs w:val="24"/>
+        </w:rPr>
+        <w:t xml:space="preserve">Desarrollo del sprint: en esta fase el equipo de desarrollo trabaja en la implementación de los elementos seleccionados para el sprint. El equipo debe tener reuniones diarias (Scrum </w:t>
+      </w:r>
+      <w:proofErr w:type="spellStart"/>
+      <w:r>
+        <w:rPr>
+          <w:rFonts w:ascii="Arial" w:hAnsi="Arial" w:cs="Arial"/>
+          <w:sz w:val="24"/>
+          <w:szCs w:val="24"/>
+        </w:rPr>
+        <w:t>Daily</w:t>
+      </w:r>
+      <w:proofErr w:type="spellEnd"/>
+      <w:r>
+        <w:rPr>
+          <w:rFonts w:ascii="Arial" w:hAnsi="Arial" w:cs="Arial"/>
+          <w:sz w:val="24"/>
+          <w:szCs w:val="24"/>
+        </w:rPr>
+        <w:t>) para revisar el progreso y hacer ajustes en caso necesario.</w:t>
+      </w:r>
+    </w:p>
+    <w:p>
+      <w:pPr>
+        <w:pStyle w:val="Prrafodelista"/>
+        <w:numPr>
+          <w:ilvl w:val="0"/>
+          <w:numId w:val="26"/>
+        </w:numPr>
+        <w:jc w:val="both"/>
+        <w:rPr>
+          <w:rFonts w:ascii="Arial" w:hAnsi="Arial" w:cs="Arial"/>
+          <w:sz w:val="24"/>
+          <w:szCs w:val="24"/>
+        </w:rPr>
+      </w:pPr>
+      <w:r>
+        <w:rPr>
+          <w:rFonts w:ascii="Arial" w:hAnsi="Arial" w:cs="Arial"/>
+          <w:sz w:val="24"/>
+          <w:szCs w:val="24"/>
+        </w:rPr>
+        <w:t xml:space="preserve">Revisión del sprint: al final del sprint se lleva a cabo una reunión de revisión del sprint, donde el equipo presenta el trabajo completado durante el sprint. El </w:t>
+      </w:r>
+      <w:proofErr w:type="spellStart"/>
+      <w:r>
+        <w:rPr>
+          <w:rFonts w:ascii="Arial" w:hAnsi="Arial" w:cs="Arial"/>
+          <w:sz w:val="24"/>
+          <w:szCs w:val="24"/>
+        </w:rPr>
+        <w:t>Product</w:t>
+      </w:r>
+      <w:proofErr w:type="spellEnd"/>
+      <w:r>
+        <w:rPr>
+          <w:rFonts w:ascii="Arial" w:hAnsi="Arial" w:cs="Arial"/>
+          <w:sz w:val="24"/>
+          <w:szCs w:val="24"/>
+        </w:rPr>
+        <w:t xml:space="preserve"> </w:t>
+      </w:r>
+      <w:proofErr w:type="spellStart"/>
+      <w:r>
+        <w:rPr>
+          <w:rFonts w:ascii="Arial" w:hAnsi="Arial" w:cs="Arial"/>
+          <w:sz w:val="24"/>
+          <w:szCs w:val="24"/>
+        </w:rPr>
+        <w:t>Owner</w:t>
+      </w:r>
+      <w:proofErr w:type="spellEnd"/>
+      <w:r>
+        <w:rPr>
+          <w:rFonts w:ascii="Arial" w:hAnsi="Arial" w:cs="Arial"/>
+          <w:sz w:val="24"/>
+          <w:szCs w:val="24"/>
+        </w:rPr>
+        <w:t xml:space="preserve"> y los </w:t>
+      </w:r>
+      <w:proofErr w:type="spellStart"/>
+      <w:r>
+        <w:rPr>
+          <w:rFonts w:ascii="Arial" w:hAnsi="Arial" w:cs="Arial"/>
+          <w:sz w:val="24"/>
+          <w:szCs w:val="24"/>
+        </w:rPr>
+        <w:t>stakeholders</w:t>
+      </w:r>
+      <w:proofErr w:type="spellEnd"/>
+      <w:r>
+        <w:rPr>
+          <w:rFonts w:ascii="Arial" w:hAnsi="Arial" w:cs="Arial"/>
+          <w:sz w:val="24"/>
+          <w:szCs w:val="24"/>
+        </w:rPr>
+        <w:t xml:space="preserve"> dan su opinión sobre el trabajo realizado y proporcionan retroalimentación para futuros </w:t>
+      </w:r>
+      <w:proofErr w:type="spellStart"/>
+      <w:r>
+        <w:rPr>
+          <w:rFonts w:ascii="Arial" w:hAnsi="Arial" w:cs="Arial"/>
+          <w:sz w:val="24"/>
+          <w:szCs w:val="24"/>
+        </w:rPr>
+        <w:t>sprints</w:t>
+      </w:r>
+      <w:proofErr w:type="spellEnd"/>
+      <w:r>
+        <w:rPr>
+          <w:rFonts w:ascii="Arial" w:hAnsi="Arial" w:cs="Arial"/>
+          <w:sz w:val="24"/>
+          <w:szCs w:val="24"/>
+        </w:rPr>
+        <w:t>.</w:t>
+      </w:r>
+    </w:p>
+    <w:p>
+      <w:pPr>
+        <w:pStyle w:val="Prrafodelista"/>
+        <w:numPr>
+          <w:ilvl w:val="0"/>
+          <w:numId w:val="26"/>
+        </w:numPr>
+        <w:jc w:val="both"/>
+        <w:rPr>
+          <w:rFonts w:ascii="Arial" w:hAnsi="Arial" w:cs="Arial"/>
+          <w:sz w:val="24"/>
+          <w:szCs w:val="24"/>
+        </w:rPr>
+      </w:pPr>
+      <w:r>
+        <w:rPr>
+          <w:rFonts w:ascii="Arial" w:hAnsi="Arial" w:cs="Arial"/>
+          <w:sz w:val="24"/>
+          <w:szCs w:val="24"/>
+        </w:rPr>
+        <w:t>Retrospectiva del sprint: también al final del sprint, se realiza una reunión de retrospectiva para analizar el proceso de desarrollo del sprint. El equipo discute lo que funcionó bien y lo que podría mejorarse en el próximo sprint.</w:t>
+      </w:r>
+    </w:p>
+    <w:p>
+      <w:pPr>
+        <w:jc w:val="both"/>
+        <w:rPr>
+          <w:rFonts w:ascii="Arial" w:hAnsi="Arial" w:cs="Arial"/>
+          <w:sz w:val="24"/>
+          <w:szCs w:val="24"/>
+        </w:rPr>
+      </w:pPr>
+      <w:r>
+        <w:rPr>
+          <w:noProof/>
+        </w:rPr>
+        <w:drawing>
+          <wp:anchor distT="0" distB="0" distL="114300" distR="114300" simplePos="0" relativeHeight="251676672" behindDoc="0" locked="0" layoutInCell="1" allowOverlap="1" wp14:anchorId="06ABF177" wp14:editId="1E639DA9">
+            <wp:simplePos x="0" y="0"/>
+            <wp:positionH relativeFrom="margin">
+              <wp:align>center</wp:align>
+            </wp:positionH>
+            <wp:positionV relativeFrom="paragraph">
+              <wp:posOffset>685800</wp:posOffset>
+            </wp:positionV>
+            <wp:extent cx="3856990" cy="2828925"/>
+            <wp:effectExtent l="0" t="0" r="0" b="9525"/>
+            <wp:wrapTopAndBottom/>
+            <wp:docPr id="7" name="Imagen 7" descr="Qué Es La Metodología Scrum? Y Gestión De Proyectos Scrum"/>
+            <wp:cNvGraphicFramePr>
+              <a:graphicFrameLocks xmlns:a="http://schemas.openxmlformats.org/drawingml/2006/main" noChangeAspect="1"/>
+            </wp:cNvGraphicFramePr>
+            <a:graphic xmlns:a="http://schemas.openxmlformats.org/drawingml/2006/main">
+              <a:graphicData uri="http://schemas.openxmlformats.org/drawingml/2006/picture">
+                <pic:pic xmlns:pic="http://schemas.openxmlformats.org/drawingml/2006/picture">
+                  <pic:nvPicPr>
+                    <pic:cNvPr id="0" name="Picture 1" descr="Qué Es La Metodología Scrum? Y Gestión De Proyectos Scrum"/>
+                    <pic:cNvPicPr>
+                      <a:picLocks noChangeAspect="1" noChangeArrowheads="1"/>
+                    </pic:cNvPicPr>
+                  </pic:nvPicPr>
+                  <pic:blipFill>
+                    <a:blip r:embed="rId10" cstate="print">
+                      <a:extLst>
+                        <a:ext uri="{28A0092B-C50C-407E-A947-70E740481C1C}">
+                          <a14:useLocalDpi xmlns:a14="http://schemas.microsoft.com/office/drawing/2010/main" val="0"/>
+                        </a:ext>
+                      </a:extLst>
+                    </a:blip>
+                    <a:srcRect/>
+                    <a:stretch>
+                      <a:fillRect/>
+                    </a:stretch>
+                  </pic:blipFill>
+                  <pic:spPr bwMode="auto">
+                    <a:xfrm>
+                      <a:off x="0" y="0"/>
+                      <a:ext cx="3856990" cy="2828925"/>
+                    </a:xfrm>
+                    <a:prstGeom prst="rect">
+                      <a:avLst/>
+                    </a:prstGeom>
+                    <a:noFill/>
+                    <a:ln>
+                      <a:noFill/>
+                    </a:ln>
+                  </pic:spPr>
+                </pic:pic>
+              </a:graphicData>
+            </a:graphic>
+            <wp14:sizeRelH relativeFrom="margin">
+              <wp14:pctWidth>0</wp14:pctWidth>
+            </wp14:sizeRelH>
+            <wp14:sizeRelV relativeFrom="margin">
+              <wp14:pctHeight>0</wp14:pctHeight>
+            </wp14:sizeRelV>
+          </wp:anchor>
+        </w:drawing>
+      </w:r>
+      <w:r>
+        <w:rPr>
+          <w:rFonts w:ascii="Arial" w:hAnsi="Arial" w:cs="Arial"/>
+          <w:sz w:val="24"/>
+          <w:szCs w:val="24"/>
+        </w:rPr>
+        <w:t>Después de completar estas fases, se inicia un nuevo sprint y el ciclo continúa hasta que se haya completado todo el trabajo necesario para el producto. Scrum se enfoca en la transparencia, la colaboración y la entrega continua de valor al cliente.</w:t>
+      </w:r>
+    </w:p>
+    <w:p/>
+    <w:p>
+      <w:pPr>
+        <w:pStyle w:val="Ttulo1"/>
         <w:rPr>
           <w:rFonts w:ascii="Arial" w:hAnsi="Arial" w:cs="Arial"/>
           <w:b/>
@@ -2327,52 +2776,9 @@
           <w:szCs w:val="22"/>
           <w:lang w:val="es-ES"/>
         </w:rPr>
-        <w:lastRenderedPageBreak/>
-        <w:t>OBJETIVO GENERAL</w:t>
-      </w:r>
-      <w:bookmarkEnd w:id="2"/>
-    </w:p>
-    <w:p>
-      <w:pPr>
-        <w:jc w:val="both"/>
-        <w:rPr>
-          <w:rFonts w:ascii="Arial" w:hAnsi="Arial" w:cs="Arial"/>
-          <w:sz w:val="24"/>
-          <w:szCs w:val="24"/>
-          <w:lang w:val="es-ES"/>
-        </w:rPr>
-      </w:pPr>
+      </w:pPr>
+      <w:bookmarkStart w:id="3" w:name="_Toc132484826"/>
       <w:r>
-        <w:rPr>
-          <w:rFonts w:ascii="Arial" w:hAnsi="Arial" w:cs="Arial"/>
-          <w:sz w:val="24"/>
-          <w:szCs w:val="24"/>
-          <w:lang w:val="es-ES"/>
-        </w:rPr>
-        <w:t xml:space="preserve">Desarrollar e implementar un sistema web el objetivo de </w:t>
-      </w:r>
-      <w:r>
-        <w:rPr>
-          <w:rFonts w:ascii="Arial" w:hAnsi="Arial" w:cs="Arial"/>
-          <w:sz w:val="24"/>
-          <w:szCs w:val="24"/>
-          <w:lang w:val="es-ES"/>
-        </w:rPr>
-        <w:t>almacenar información, imágenes y recursos digitales que sean útiles para el aprendizaje de los temas</w:t>
-      </w:r>
-      <w:r>
-        <w:rPr>
-          <w:rFonts w:ascii="Arial" w:hAnsi="Arial" w:cs="Arial"/>
-          <w:sz w:val="24"/>
-          <w:szCs w:val="24"/>
-          <w:lang w:val="es-ES"/>
-        </w:rPr>
-        <w:t xml:space="preserve"> relacionados con la materia de Tecnologías Web.</w:t>
-      </w:r>
-    </w:p>
-    <w:p>
-      <w:pPr>
-        <w:pStyle w:val="Ttulo1"/>
         <w:rPr>
           <w:rFonts w:ascii="Arial" w:hAnsi="Arial" w:cs="Arial"/>
           <w:b/>
@@ -2382,8 +2788,9 @@
           <w:szCs w:val="22"/>
           <w:lang w:val="es-ES"/>
         </w:rPr>
-      </w:pPr>
-      <w:bookmarkStart w:id="3" w:name="_Toc132405341"/>
+        <w:lastRenderedPageBreak/>
+        <w:t>O</w:t>
+      </w:r>
       <w:r>
         <w:rPr>
           <w:rFonts w:ascii="Arial" w:hAnsi="Arial" w:cs="Arial"/>
@@ -2394,9 +2801,75 @@
           <w:szCs w:val="22"/>
           <w:lang w:val="es-ES"/>
         </w:rPr>
+        <w:t>BJETIVO GENERAL</w:t>
+      </w:r>
+      <w:bookmarkEnd w:id="3"/>
+    </w:p>
+    <w:p>
+      <w:pPr>
+        <w:jc w:val="both"/>
+        <w:rPr>
+          <w:rFonts w:ascii="Arial" w:hAnsi="Arial" w:cs="Arial"/>
+          <w:sz w:val="24"/>
+          <w:szCs w:val="24"/>
+          <w:lang w:val="es-ES"/>
+        </w:rPr>
+      </w:pPr>
+      <w:r>
+        <w:rPr>
+          <w:rFonts w:ascii="Arial" w:hAnsi="Arial" w:cs="Arial"/>
+          <w:sz w:val="24"/>
+          <w:szCs w:val="24"/>
+          <w:lang w:val="es-ES"/>
+        </w:rPr>
+        <w:t xml:space="preserve">Desarrollar e implementar un sistema web el objetivo de </w:t>
+      </w:r>
+      <w:r>
+        <w:rPr>
+          <w:rFonts w:ascii="Arial" w:hAnsi="Arial" w:cs="Arial"/>
+          <w:sz w:val="24"/>
+          <w:szCs w:val="24"/>
+          <w:lang w:val="es-ES"/>
+        </w:rPr>
+        <w:t>almacenar información, imágenes y recursos digitales que sean útiles para el aprendizaje de los temas</w:t>
+      </w:r>
+      <w:r>
+        <w:rPr>
+          <w:rFonts w:ascii="Arial" w:hAnsi="Arial" w:cs="Arial"/>
+          <w:sz w:val="24"/>
+          <w:szCs w:val="24"/>
+          <w:lang w:val="es-ES"/>
+        </w:rPr>
+        <w:t xml:space="preserve"> relacionados con la materia de Tecnologías Web.</w:t>
+      </w:r>
+    </w:p>
+    <w:p>
+      <w:pPr>
+        <w:pStyle w:val="Ttulo1"/>
+        <w:rPr>
+          <w:rFonts w:ascii="Arial" w:hAnsi="Arial" w:cs="Arial"/>
+          <w:b/>
+          <w:bCs/>
+          <w:color w:val="000000" w:themeColor="text1"/>
+          <w:sz w:val="22"/>
+          <w:szCs w:val="22"/>
+          <w:lang w:val="es-ES"/>
+        </w:rPr>
+      </w:pPr>
+      <w:bookmarkStart w:id="4" w:name="_Toc132484827"/>
+      <w:r>
+        <w:rPr>
+          <w:rFonts w:ascii="Arial" w:hAnsi="Arial" w:cs="Arial"/>
+          <w:b/>
+          <w:bCs/>
+          <w:color w:val="000000" w:themeColor="text1"/>
+          <w:sz w:val="22"/>
+          <w:szCs w:val="22"/>
+          <w:lang w:val="es-ES"/>
+        </w:rPr>
         <w:t>OBJETIVO ESPECÍFICO</w:t>
       </w:r>
-      <w:bookmarkEnd w:id="3"/>
+      <w:bookmarkEnd w:id="4"/>
     </w:p>
     <w:p>
       <w:pPr>
@@ -2574,7 +3047,7 @@
           <w:szCs w:val="22"/>
         </w:rPr>
       </w:pPr>
-      <w:bookmarkStart w:id="4" w:name="_Toc132405342"/>
+      <w:bookmarkStart w:id="5" w:name="_Toc132484828"/>
       <w:r>
         <w:rPr>
           <w:rFonts w:ascii="Arial" w:hAnsi="Arial" w:cs="Arial"/>
@@ -2598,7 +3071,7 @@
         </w:rPr>
         <w:t>AGRAMA DE FLUJO</w:t>
       </w:r>
-      <w:bookmarkEnd w:id="4"/>
+      <w:bookmarkEnd w:id="5"/>
     </w:p>
     <w:p>
       <w:pPr>
@@ -2636,7 +3109,7 @@
                     </pic:cNvPicPr>
                   </pic:nvPicPr>
                   <pic:blipFill>
-                    <a:blip r:embed="rId10">
+                    <a:blip r:embed="rId11">
                       <a:extLst>
                         <a:ext uri="{28A0092B-C50C-407E-A947-70E740481C1C}">
                           <a14:useLocalDpi xmlns:a14="http://schemas.microsoft.com/office/drawing/2010/main" val="0"/>
@@ -2801,7 +3274,7 @@
           <w:szCs w:val="22"/>
         </w:rPr>
       </w:pPr>
-      <w:bookmarkStart w:id="5" w:name="_Toc132405343"/>
+      <w:bookmarkStart w:id="6" w:name="_Toc132484829"/>
       <w:r>
         <w:rPr>
           <w:rFonts w:ascii="Arial" w:hAnsi="Arial" w:cs="Arial"/>
@@ -2814,7 +3287,7 @@
         <w:lastRenderedPageBreak/>
         <w:t>ORGANIGRAMA</w:t>
       </w:r>
-      <w:bookmarkEnd w:id="5"/>
+      <w:bookmarkEnd w:id="6"/>
     </w:p>
     <w:p>
       <w:pPr>
@@ -2877,7 +3350,7 @@
             <wp:cNvGraphicFramePr/>
             <a:graphic xmlns:a="http://schemas.openxmlformats.org/drawingml/2006/main">
               <a:graphicData uri="http://schemas.openxmlformats.org/drawingml/2006/diagram">
-                <dgm:relIds xmlns:dgm="http://schemas.openxmlformats.org/drawingml/2006/diagram" xmlns:r="http://schemas.openxmlformats.org/officeDocument/2006/relationships" r:dm="rId11" r:lo="rId12" r:qs="rId13" r:cs="rId14"/>
+                <dgm:relIds xmlns:dgm="http://schemas.openxmlformats.org/drawingml/2006/diagram" xmlns:r="http://schemas.openxmlformats.org/officeDocument/2006/relationships" r:dm="rId12" r:lo="rId13" r:qs="rId14" r:cs="rId15"/>
               </a:graphicData>
             </a:graphic>
             <wp14:sizeRelH relativeFrom="margin">
@@ -2948,7 +3421,7 @@
           <w:szCs w:val="22"/>
         </w:rPr>
       </w:pPr>
-      <w:bookmarkStart w:id="6" w:name="_Toc132405344"/>
+      <w:bookmarkStart w:id="7" w:name="_Toc132484830"/>
       <w:r>
         <w:rPr>
           <w:rFonts w:ascii="Arial" w:hAnsi="Arial" w:cs="Arial"/>
@@ -2961,7 +3434,7 @@
         <w:lastRenderedPageBreak/>
         <w:t>DESCRIPCIÓN DE LOS CARGOS</w:t>
       </w:r>
-      <w:bookmarkEnd w:id="6"/>
+      <w:bookmarkEnd w:id="7"/>
     </w:p>
     <w:p>
       <w:pPr>
@@ -3702,7 +4175,7 @@
           <w:szCs w:val="22"/>
         </w:rPr>
       </w:pPr>
-      <w:bookmarkStart w:id="7" w:name="_Toc132405345"/>
+      <w:bookmarkStart w:id="8" w:name="_Toc132484831"/>
       <w:r>
         <w:rPr>
           <w:rFonts w:ascii="Arial" w:hAnsi="Arial" w:cs="Arial"/>
@@ -3715,7 +4188,7 @@
         <w:lastRenderedPageBreak/>
         <w:t>HISTORIAS DE USUARIO</w:t>
       </w:r>
-      <w:bookmarkEnd w:id="7"/>
+      <w:bookmarkEnd w:id="8"/>
     </w:p>
     <w:tbl>
       <w:tblPr>
@@ -4045,7 +4518,7 @@
                           </pic:cNvPicPr>
                         </pic:nvPicPr>
                         <pic:blipFill>
-                          <a:blip r:embed="rId16" cstate="print">
+                          <a:blip r:embed="rId17" cstate="print">
                             <a:extLst>
                               <a:ext uri="{28A0092B-C50C-407E-A947-70E740481C1C}">
                                 <a14:useLocalDpi xmlns:a14="http://schemas.microsoft.com/office/drawing/2010/main" val="0"/>
@@ -4804,7 +5277,7 @@
                           </pic:cNvPicPr>
                         </pic:nvPicPr>
                         <pic:blipFill>
-                          <a:blip r:embed="rId16" cstate="print">
+                          <a:blip r:embed="rId17" cstate="print">
                             <a:extLst>
                               <a:ext uri="{28A0092B-C50C-407E-A947-70E740481C1C}">
                                 <a14:useLocalDpi xmlns:a14="http://schemas.microsoft.com/office/drawing/2010/main" val="0"/>
@@ -5621,7 +6094,7 @@
                           </pic:cNvPicPr>
                         </pic:nvPicPr>
                         <pic:blipFill>
-                          <a:blip r:embed="rId16" cstate="print">
+                          <a:blip r:embed="rId17" cstate="print">
                             <a:extLst>
                               <a:ext uri="{28A0092B-C50C-407E-A947-70E740481C1C}">
                                 <a14:useLocalDpi xmlns:a14="http://schemas.microsoft.com/office/drawing/2010/main" val="0"/>
@@ -6454,7 +6927,7 @@
                           </pic:cNvPicPr>
                         </pic:nvPicPr>
                         <pic:blipFill>
-                          <a:blip r:embed="rId16">
+                          <a:blip r:embed="rId17">
                             <a:extLst>
                               <a:ext uri="{28A0092B-C50C-407E-A947-70E740481C1C}">
                                 <a14:useLocalDpi xmlns:a14="http://schemas.microsoft.com/office/drawing/2010/main" val="0"/>
@@ -7242,7 +7715,7 @@
                           </pic:cNvPicPr>
                         </pic:nvPicPr>
                         <pic:blipFill>
-                          <a:blip r:embed="rId16" cstate="print">
+                          <a:blip r:embed="rId17" cstate="print">
                             <a:extLst>
                               <a:ext uri="{28A0092B-C50C-407E-A947-70E740481C1C}">
                                 <a14:useLocalDpi xmlns:a14="http://schemas.microsoft.com/office/drawing/2010/main" val="0"/>
@@ -7704,7 +8177,7 @@
           <w:szCs w:val="22"/>
         </w:rPr>
       </w:pPr>
-      <w:bookmarkStart w:id="8" w:name="_Toc132405346"/>
+      <w:bookmarkStart w:id="9" w:name="_Toc132484832"/>
       <w:r>
         <w:rPr>
           <w:rFonts w:ascii="Arial" w:hAnsi="Arial" w:cs="Arial"/>
@@ -7717,7 +8190,7 @@
         <w:lastRenderedPageBreak/>
         <w:t>REFERENCIAS BIBLIOGRÁFICAS</w:t>
       </w:r>
-      <w:bookmarkEnd w:id="8"/>
+      <w:bookmarkEnd w:id="9"/>
     </w:p>
     <w:p/>
     <w:p>
@@ -8962,6 +9435,119 @@
     </w:lvl>
   </w:abstractNum>
   <w:abstractNum w:abstractNumId="9" w15:restartNumberingAfterBreak="0">
+    <w:nsid w:val="488429CC"/>
+    <w:multiLevelType w:val="hybridMultilevel"/>
+    <w:tmpl w:val="7D8A83AE"/>
+    <w:lvl w:ilvl="0" w:tplc="080A0001">
+      <w:start w:val="1"/>
+      <w:numFmt w:val="bullet"/>
+      <w:lvlText w:val=""/>
+      <w:lvlJc w:val="left"/>
+      <w:pPr>
+        <w:ind w:left="720" w:hanging="360"/>
+      </w:pPr>
+      <w:rPr>
+        <w:rFonts w:ascii="Symbol" w:hAnsi="Symbol" w:hint="default"/>
+      </w:rPr>
+    </w:lvl>
+    <w:lvl w:ilvl="1" w:tplc="080A0003" w:tentative="1">
+      <w:start w:val="1"/>
+      <w:numFmt w:val="bullet"/>
+      <w:lvlText w:val="o"/>
+      <w:lvlJc w:val="left"/>
+      <w:pPr>
+        <w:ind w:left="1440" w:hanging="360"/>
+      </w:pPr>
+      <w:rPr>
+        <w:rFonts w:ascii="Courier New" w:hAnsi="Courier New" w:cs="Courier New" w:hint="default"/>
+      </w:rPr>
+    </w:lvl>
+    <w:lvl w:ilvl="2" w:tplc="080A0005" w:tentative="1">
+      <w:start w:val="1"/>
+      <w:numFmt w:val="bullet"/>
+      <w:lvlText w:val=""/>
+      <w:lvlJc w:val="left"/>
+      <w:pPr>
+        <w:ind w:left="2160" w:hanging="360"/>
+      </w:pPr>
+      <w:rPr>
+        <w:rFonts w:ascii="Wingdings" w:hAnsi="Wingdings" w:hint="default"/>
+      </w:rPr>
+    </w:lvl>
+    <w:lvl w:ilvl="3" w:tplc="080A0001" w:tentative="1">
+      <w:start w:val="1"/>
+      <w:numFmt w:val="bullet"/>
+      <w:lvlText w:val=""/>
+      <w:lvlJc w:val="left"/>
+      <w:pPr>
+        <w:ind w:left="2880" w:hanging="360"/>
+      </w:pPr>
+      <w:rPr>
+        <w:rFonts w:ascii="Symbol" w:hAnsi="Symbol" w:hint="default"/>
+      </w:rPr>
+    </w:lvl>
+    <w:lvl w:ilvl="4" w:tplc="080A0003" w:tentative="1">
+      <w:start w:val="1"/>
+      <w:numFmt w:val="bullet"/>
+      <w:lvlText w:val="o"/>
+      <w:lvlJc w:val="left"/>
+      <w:pPr>
+        <w:ind w:left="3600" w:hanging="360"/>
+      </w:pPr>
+      <w:rPr>
+        <w:rFonts w:ascii="Courier New" w:hAnsi="Courier New" w:cs="Courier New" w:hint="default"/>
+      </w:rPr>
+    </w:lvl>
+    <w:lvl w:ilvl="5" w:tplc="080A0005" w:tentative="1">
+      <w:start w:val="1"/>
+      <w:numFmt w:val="bullet"/>
+      <w:lvlText w:val=""/>
+      <w:lvlJc w:val="left"/>
+      <w:pPr>
+        <w:ind w:left="4320" w:hanging="360"/>
+      </w:pPr>
+      <w:rPr>
+        <w:rFonts w:ascii="Wingdings" w:hAnsi="Wingdings" w:hint="default"/>
+      </w:rPr>
+    </w:lvl>
+    <w:lvl w:ilvl="6" w:tplc="080A0001" w:tentative="1">
+      <w:start w:val="1"/>
+      <w:numFmt w:val="bullet"/>
+      <w:lvlText w:val=""/>
+      <w:lvlJc w:val="left"/>
+      <w:pPr>
+        <w:ind w:left="5040" w:hanging="360"/>
+      </w:pPr>
+      <w:rPr>
+        <w:rFonts w:ascii="Symbol" w:hAnsi="Symbol" w:hint="default"/>
+      </w:rPr>
+    </w:lvl>
+    <w:lvl w:ilvl="7" w:tplc="080A0003" w:tentative="1">
+      <w:start w:val="1"/>
+      <w:numFmt w:val="bullet"/>
+      <w:lvlText w:val="o"/>
+      <w:lvlJc w:val="left"/>
+      <w:pPr>
+        <w:ind w:left="5760" w:hanging="360"/>
+      </w:pPr>
+      <w:rPr>
+        <w:rFonts w:ascii="Courier New" w:hAnsi="Courier New" w:cs="Courier New" w:hint="default"/>
+      </w:rPr>
+    </w:lvl>
+    <w:lvl w:ilvl="8" w:tplc="080A0005" w:tentative="1">
+      <w:start w:val="1"/>
+      <w:numFmt w:val="bullet"/>
+      <w:lvlText w:val=""/>
+      <w:lvlJc w:val="left"/>
+      <w:pPr>
+        <w:ind w:left="6480" w:hanging="360"/>
+      </w:pPr>
+      <w:rPr>
+        <w:rFonts w:ascii="Wingdings" w:hAnsi="Wingdings" w:hint="default"/>
+      </w:rPr>
+    </w:lvl>
+  </w:abstractNum>
+  <w:abstractNum w:abstractNumId="10" w15:restartNumberingAfterBreak="0">
     <w:nsid w:val="4CCE324A"/>
     <w:multiLevelType w:val="hybridMultilevel"/>
     <w:tmpl w:val="39608142"/>
@@ -9050,7 +9636,120 @@
       </w:pPr>
     </w:lvl>
   </w:abstractNum>
-  <w:abstractNum w:abstractNumId="10" w15:restartNumberingAfterBreak="0">
+  <w:abstractNum w:abstractNumId="11" w15:restartNumberingAfterBreak="0">
+    <w:nsid w:val="4DFD2DE5"/>
+    <w:multiLevelType w:val="multilevel"/>
+    <w:tmpl w:val="B5A29A4A"/>
+    <w:lvl w:ilvl="0">
+      <w:start w:val="1"/>
+      <w:numFmt w:val="decimal"/>
+      <w:lvlText w:val="%1."/>
+      <w:lvlJc w:val="left"/>
+      <w:pPr>
+        <w:tabs>
+          <w:tab w:val="num" w:pos="720"/>
+        </w:tabs>
+        <w:ind w:left="720" w:hanging="360"/>
+      </w:pPr>
+    </w:lvl>
+    <w:lvl w:ilvl="1" w:tentative="1">
+      <w:start w:val="1"/>
+      <w:numFmt w:val="decimal"/>
+      <w:lvlText w:val="%2."/>
+      <w:lvlJc w:val="left"/>
+      <w:pPr>
+        <w:tabs>
+          <w:tab w:val="num" w:pos="1440"/>
+        </w:tabs>
+        <w:ind w:left="1440" w:hanging="360"/>
+      </w:pPr>
+    </w:lvl>
+    <w:lvl w:ilvl="2" w:tentative="1">
+      <w:start w:val="1"/>
+      <w:numFmt w:val="decimal"/>
+      <w:lvlText w:val="%3."/>
+      <w:lvlJc w:val="left"/>
+      <w:pPr>
+        <w:tabs>
+          <w:tab w:val="num" w:pos="2160"/>
+        </w:tabs>
+        <w:ind w:left="2160" w:hanging="360"/>
+      </w:pPr>
+    </w:lvl>
+    <w:lvl w:ilvl="3" w:tentative="1">
+      <w:start w:val="1"/>
+      <w:numFmt w:val="decimal"/>
+      <w:lvlText w:val="%4."/>
+      <w:lvlJc w:val="left"/>
+      <w:pPr>
+        <w:tabs>
+          <w:tab w:val="num" w:pos="2880"/>
+        </w:tabs>
+        <w:ind w:left="2880" w:hanging="360"/>
+      </w:pPr>
+    </w:lvl>
+    <w:lvl w:ilvl="4" w:tentative="1">
+      <w:start w:val="1"/>
+      <w:numFmt w:val="decimal"/>
+      <w:lvlText w:val="%5."/>
+      <w:lvlJc w:val="left"/>
+      <w:pPr>
+        <w:tabs>
+          <w:tab w:val="num" w:pos="3600"/>
+        </w:tabs>
+        <w:ind w:left="3600" w:hanging="360"/>
+      </w:pPr>
+    </w:lvl>
+    <w:lvl w:ilvl="5" w:tentative="1">
+      <w:start w:val="1"/>
+      <w:numFmt w:val="decimal"/>
+      <w:lvlText w:val="%6."/>
+      <w:lvlJc w:val="left"/>
+      <w:pPr>
+        <w:tabs>
+          <w:tab w:val="num" w:pos="4320"/>
+        </w:tabs>
+        <w:ind w:left="4320" w:hanging="360"/>
+      </w:pPr>
+    </w:lvl>
+    <w:lvl w:ilvl="6" w:tentative="1">
+      <w:start w:val="1"/>
+      <w:numFmt w:val="decimal"/>
+      <w:lvlText w:val="%7."/>
+      <w:lvlJc w:val="left"/>
+      <w:pPr>
+        <w:tabs>
+          <w:tab w:val="num" w:pos="5040"/>
+        </w:tabs>
+        <w:ind w:left="5040" w:hanging="360"/>
+      </w:pPr>
+    </w:lvl>
+    <w:lvl w:ilvl="7" w:tentative="1">
+      <w:start w:val="1"/>
+      <w:numFmt w:val="decimal"/>
+      <w:lvlText w:val="%8."/>
+      <w:lvlJc w:val="left"/>
+      <w:pPr>
+        <w:tabs>
+          <w:tab w:val="num" w:pos="5760"/>
+        </w:tabs>
+        <w:ind w:left="5760" w:hanging="360"/>
+      </w:pPr>
+    </w:lvl>
+    <w:lvl w:ilvl="8" w:tentative="1">
+      <w:start w:val="1"/>
+      <w:numFmt w:val="decimal"/>
+      <w:lvlText w:val="%9."/>
+      <w:lvlJc w:val="left"/>
+      <w:pPr>
+        <w:tabs>
+          <w:tab w:val="num" w:pos="6480"/>
+        </w:tabs>
+        <w:ind w:left="6480" w:hanging="360"/>
+      </w:pPr>
+    </w:lvl>
+  </w:abstractNum>
+  <w:abstractNum w:abstractNumId="12" w15:restartNumberingAfterBreak="0">
     <w:nsid w:val="4F8A392E"/>
     <w:multiLevelType w:val="hybridMultilevel"/>
     <w:tmpl w:val="6ADACD2E"/>
@@ -9139,7 +9838,7 @@
       </w:pPr>
     </w:lvl>
   </w:abstractNum>
-  <w:abstractNum w:abstractNumId="11" w15:restartNumberingAfterBreak="0">
+  <w:abstractNum w:abstractNumId="13" w15:restartNumberingAfterBreak="0">
     <w:nsid w:val="51271EDF"/>
     <w:multiLevelType w:val="hybridMultilevel"/>
     <w:tmpl w:val="398E7BC6"/>
@@ -9228,7 +9927,7 @@
       </w:pPr>
     </w:lvl>
   </w:abstractNum>
-  <w:abstractNum w:abstractNumId="12" w15:restartNumberingAfterBreak="0">
+  <w:abstractNum w:abstractNumId="14" w15:restartNumberingAfterBreak="0">
     <w:nsid w:val="519A42B2"/>
     <w:multiLevelType w:val="hybridMultilevel"/>
     <w:tmpl w:val="E752BCF4"/>
@@ -9317,7 +10016,7 @@
       </w:pPr>
     </w:lvl>
   </w:abstractNum>
-  <w:abstractNum w:abstractNumId="13" w15:restartNumberingAfterBreak="0">
+  <w:abstractNum w:abstractNumId="15" w15:restartNumberingAfterBreak="0">
     <w:nsid w:val="56437E54"/>
     <w:multiLevelType w:val="hybridMultilevel"/>
     <w:tmpl w:val="3B2ED1CC"/>
@@ -9430,7 +10129,7 @@
       </w:rPr>
     </w:lvl>
   </w:abstractNum>
-  <w:abstractNum w:abstractNumId="14" w15:restartNumberingAfterBreak="0">
+  <w:abstractNum w:abstractNumId="16" w15:restartNumberingAfterBreak="0">
     <w:nsid w:val="60987DBF"/>
     <w:multiLevelType w:val="hybridMultilevel"/>
     <w:tmpl w:val="D1C86732"/>
@@ -9543,7 +10242,7 @@
       </w:rPr>
     </w:lvl>
   </w:abstractNum>
-  <w:abstractNum w:abstractNumId="15" w15:restartNumberingAfterBreak="0">
+  <w:abstractNum w:abstractNumId="17" w15:restartNumberingAfterBreak="0">
     <w:nsid w:val="661B54AB"/>
     <w:multiLevelType w:val="hybridMultilevel"/>
     <w:tmpl w:val="2F3A3136"/>
@@ -9632,7 +10331,7 @@
       </w:pPr>
     </w:lvl>
   </w:abstractNum>
-  <w:abstractNum w:abstractNumId="16" w15:restartNumberingAfterBreak="0">
+  <w:abstractNum w:abstractNumId="18" w15:restartNumberingAfterBreak="0">
     <w:nsid w:val="72E05E4D"/>
     <w:multiLevelType w:val="hybridMultilevel"/>
     <w:tmpl w:val="36D04EC8"/>
@@ -9721,7 +10420,7 @@
       </w:pPr>
     </w:lvl>
   </w:abstractNum>
-  <w:abstractNum w:abstractNumId="17" w15:restartNumberingAfterBreak="0">
+  <w:abstractNum w:abstractNumId="19" w15:restartNumberingAfterBreak="0">
     <w:nsid w:val="79A91674"/>
     <w:multiLevelType w:val="hybridMultilevel"/>
     <w:tmpl w:val="2F36AEE8"/>
@@ -9811,7 +10510,7 @@
     </w:lvl>
   </w:abstractNum>
   <w:num w:numId="1">
-    <w:abstractNumId w:val="14"/>
+    <w:abstractNumId w:val="16"/>
   </w:num>
   <w:num w:numId="2">
     <w:abstractNumId w:val="6"/>
@@ -9826,16 +10525,16 @@
     <w:abstractNumId w:val="8"/>
   </w:num>
   <w:num w:numId="6">
-    <w:abstractNumId w:val="12"/>
+    <w:abstractNumId w:val="14"/>
   </w:num>
   <w:num w:numId="7">
-    <w:abstractNumId w:val="9"/>
+    <w:abstractNumId w:val="10"/>
   </w:num>
   <w:num w:numId="8">
     <w:abstractNumId w:val="1"/>
   </w:num>
   <w:num w:numId="9">
-    <w:abstractNumId w:val="15"/>
+    <w:abstractNumId w:val="17"/>
   </w:num>
   <w:num w:numId="10">
     <w:abstractNumId w:val="3"/>
@@ -9898,7 +10597,7 @@
     </w:lvlOverride>
   </w:num>
   <w:num w:numId="12">
-    <w:abstractNumId w:val="12"/>
+    <w:abstractNumId w:val="14"/>
     <w:lvlOverride w:ilvl="0">
       <w:startOverride w:val="1"/>
     </w:lvlOverride>
@@ -9928,7 +10627,7 @@
     </w:lvlOverride>
   </w:num>
   <w:num w:numId="13">
-    <w:abstractNumId w:val="9"/>
+    <w:abstractNumId w:val="10"/>
     <w:lvlOverride w:ilvl="0">
       <w:startOverride w:val="1"/>
     </w:lvlOverride>
@@ -9988,7 +10687,7 @@
     </w:lvlOverride>
   </w:num>
   <w:num w:numId="15">
-    <w:abstractNumId w:val="15"/>
+    <w:abstractNumId w:val="17"/>
     <w:lvlOverride w:ilvl="0">
       <w:startOverride w:val="1"/>
     </w:lvlOverride>
@@ -10018,22 +10717,22 @@
     </w:lvlOverride>
   </w:num>
   <w:num w:numId="16">
-    <w:abstractNumId w:val="16"/>
+    <w:abstractNumId w:val="18"/>
   </w:num>
   <w:num w:numId="17">
     <w:abstractNumId w:val="2"/>
   </w:num>
   <w:num w:numId="18">
-    <w:abstractNumId w:val="10"/>
+    <w:abstractNumId w:val="12"/>
   </w:num>
   <w:num w:numId="19">
     <w:abstractNumId w:val="0"/>
   </w:num>
   <w:num w:numId="20">
-    <w:abstractNumId w:val="11"/>
+    <w:abstractNumId w:val="13"/>
   </w:num>
   <w:num w:numId="21">
-    <w:abstractNumId w:val="17"/>
+    <w:abstractNumId w:val="19"/>
   </w:num>
   <w:num w:numId="22">
     <w:abstractNumId w:val="5"/>
@@ -10042,7 +10741,13 @@
     <w:abstractNumId w:val="7"/>
   </w:num>
   <w:num w:numId="24">
-    <w:abstractNumId w:val="13"/>
+    <w:abstractNumId w:val="15"/>
+  </w:num>
+  <w:num w:numId="25">
+    <w:abstractNumId w:val="11"/>
+  </w:num>
+  <w:num w:numId="26">
+    <w:abstractNumId w:val="9"/>
   </w:num>
 </w:numbering>
 </file>
@@ -12562,7 +13267,7 @@
   <dgm:whole/>
   <dgm:extLst>
     <a:ext uri="http://schemas.microsoft.com/office/drawing/2008/diagram">
-      <dsp:dataModelExt xmlns:dsp="http://schemas.microsoft.com/office/drawing/2008/diagram" relId="rId15" minVer="http://schemas.openxmlformats.org/drawingml/2006/diagram"/>
+      <dsp:dataModelExt xmlns:dsp="http://schemas.microsoft.com/office/drawing/2008/diagram" relId="rId16" minVer="http://schemas.openxmlformats.org/drawingml/2006/diagram"/>
     </a:ext>
   </dgm:extLst>
 </dgm:dataModel>
@@ -17034,7 +17739,7 @@
 </file>
 
 <file path=customXml/itemProps1.xml><?xml version="1.0" encoding="utf-8"?>
-<ds:datastoreItem xmlns:ds="http://schemas.openxmlformats.org/officeDocument/2006/customXml" ds:itemID="{9710C14D-A026-4186-9BAE-4D80FC0AB467}">
+<ds:datastoreItem xmlns:ds="http://schemas.openxmlformats.org/officeDocument/2006/customXml" ds:itemID="{6ED3C460-F194-487D-A3F5-03AADACCAECF}">
   <ds:schemaRefs>
     <ds:schemaRef ds:uri="http://schemas.openxmlformats.org/officeDocument/2006/bibliography"/>
   </ds:schemaRefs>

</xml_diff>

<commit_message>
Actualizacion de historias de usuario del proyecto final
</commit_message>
<xml_diff>
--- a/ProyectoFinal.docx
+++ b/ProyectoFinal.docx
@@ -1,6 +1,6 @@
 
 <file path=word/document.xml><?xml version="1.0" encoding="utf-8"?>
-<w:document xmlns:wpc="http://schemas.microsoft.com/office/word/2010/wordprocessingCanvas" xmlns:cx="http://schemas.microsoft.com/office/drawing/2014/chartex" xmlns:cx1="http://schemas.microsoft.com/office/drawing/2015/9/8/chartex" xmlns:cx2="http://schemas.microsoft.com/office/drawing/2015/10/21/chartex" xmlns:cx3="http://schemas.microsoft.com/office/drawing/2016/5/9/chartex" xmlns:cx4="http://schemas.microsoft.com/office/drawing/2016/5/10/chartex" xmlns:cx5="http://schemas.microsoft.com/office/drawing/2016/5/11/chartex" xmlns:cx6="http://schemas.microsoft.com/office/drawing/2016/5/12/chartex" xmlns:cx7="http://schemas.microsoft.com/office/drawing/2016/5/13/chartex" xmlns:cx8="http://schemas.microsoft.com/office/drawing/2016/5/14/chartex" xmlns:mc="http://schemas.openxmlformats.org/markup-compatibility/2006" xmlns:aink="http://schemas.microsoft.com/office/drawing/2016/ink" xmlns:am3d="http://schemas.microsoft.com/office/drawing/2017/model3d" xmlns:o="urn:schemas-microsoft-com:office:office" xmlns:r="http://schemas.openxmlformats.org/officeDocument/2006/relationships" xmlns:m="http://schemas.openxmlformats.org/officeDocument/2006/math" xmlns:v="urn:schemas-microsoft-com:vml" xmlns:wp14="http://schemas.microsoft.com/office/word/2010/wordprocessingDrawing" xmlns:wp="http://schemas.openxmlformats.org/drawingml/2006/wordprocessingDrawing" xmlns:w10="urn:schemas-microsoft-com:office:word" xmlns:w="http://schemas.openxmlformats.org/wordprocessingml/2006/main" xmlns:w14="http://schemas.microsoft.com/office/word/2010/wordml" xmlns:w15="http://schemas.microsoft.com/office/word/2012/wordml" xmlns:w16cex="http://schemas.microsoft.com/office/word/2018/wordml/cex" xmlns:w16cid="http://schemas.microsoft.com/office/word/2016/wordml/cid" xmlns:w16="http://schemas.microsoft.com/office/word/2018/wordml" xmlns:w16se="http://schemas.microsoft.com/office/word/2015/wordml/symex" xmlns:wpg="http://schemas.microsoft.com/office/word/2010/wordprocessingGroup" xmlns:wpi="http://schemas.microsoft.com/office/word/2010/wordprocessingInk" xmlns:wne="http://schemas.microsoft.com/office/word/2006/wordml" xmlns:wps="http://schemas.microsoft.com/office/word/2010/wordprocessingShape" mc:Ignorable="w14 w15 w16se w16cid w16 w16cex wp14">
+<w:document xmlns:wpc="http://schemas.microsoft.com/office/word/2010/wordprocessingCanvas" xmlns:cx="http://schemas.microsoft.com/office/drawing/2014/chartex" xmlns:cx1="http://schemas.microsoft.com/office/drawing/2015/9/8/chartex" xmlns:cx2="http://schemas.microsoft.com/office/drawing/2015/10/21/chartex" xmlns:cx3="http://schemas.microsoft.com/office/drawing/2016/5/9/chartex" xmlns:cx4="http://schemas.microsoft.com/office/drawing/2016/5/10/chartex" xmlns:cx5="http://schemas.microsoft.com/office/drawing/2016/5/11/chartex" xmlns:cx6="http://schemas.microsoft.com/office/drawing/2016/5/12/chartex" xmlns:cx7="http://schemas.microsoft.com/office/drawing/2016/5/13/chartex" xmlns:cx8="http://schemas.microsoft.com/office/drawing/2016/5/14/chartex" xmlns:mc="http://schemas.openxmlformats.org/markup-compatibility/2006" xmlns:aink="http://schemas.microsoft.com/office/drawing/2016/ink" xmlns:am3d="http://schemas.microsoft.com/office/drawing/2017/model3d" xmlns:o="urn:schemas-microsoft-com:office:office" xmlns:oel="http://schemas.microsoft.com/office/2019/extlst" xmlns:r="http://schemas.openxmlformats.org/officeDocument/2006/relationships" xmlns:m="http://schemas.openxmlformats.org/officeDocument/2006/math" xmlns:v="urn:schemas-microsoft-com:vml" xmlns:wp14="http://schemas.microsoft.com/office/word/2010/wordprocessingDrawing" xmlns:wp="http://schemas.openxmlformats.org/drawingml/2006/wordprocessingDrawing" xmlns:w10="urn:schemas-microsoft-com:office:word" xmlns:w="http://schemas.openxmlformats.org/wordprocessingml/2006/main" xmlns:w14="http://schemas.microsoft.com/office/word/2010/wordml" xmlns:w15="http://schemas.microsoft.com/office/word/2012/wordml" xmlns:w16cex="http://schemas.microsoft.com/office/word/2018/wordml/cex" xmlns:w16cid="http://schemas.microsoft.com/office/word/2016/wordml/cid" xmlns:w16="http://schemas.microsoft.com/office/word/2018/wordml" xmlns:w16du="http://schemas.microsoft.com/office/word/2023/wordml/word16du" xmlns:w16sdtdh="http://schemas.microsoft.com/office/word/2020/wordml/sdtdatahash" xmlns:w16se="http://schemas.microsoft.com/office/word/2015/wordml/symex" xmlns:wpg="http://schemas.microsoft.com/office/word/2010/wordprocessingGroup" xmlns:wpi="http://schemas.microsoft.com/office/word/2010/wordprocessingInk" xmlns:wne="http://schemas.microsoft.com/office/word/2006/wordml" xmlns:wps="http://schemas.microsoft.com/office/word/2010/wordprocessingShape" mc:Ignorable="w14 w15 w16se w16cid w16 w16cex w16sdtdh wp14">
   <w:body>
     <w:p>
       <w:r>
@@ -652,7 +652,7 @@
           </mc:Choice>
           <mc:Fallback>
             <w:pict>
-              <v:rect w14:anchorId="22360C72" id="Rectángulo 3" o:spid="_x0000_s1026" style="position:absolute;margin-left:-69.3pt;margin-top:-50.6pt;width:357.75pt;height:744.75pt;z-index:251661312;visibility:visible;mso-wrap-style:square;mso-width-percent:0;mso-height-percent:0;mso-wrap-distance-left:9pt;mso-wrap-distance-top:0;mso-wrap-distance-right:9pt;mso-wrap-distance-bottom:0;mso-position-horizontal:absolute;mso-position-horizontal-relative:text;mso-position-vertical:absolute;mso-position-vertical-relative:text;mso-width-percent:0;mso-height-percent:0;mso-width-relative:margin;mso-height-relative:margin;v-text-anchor:middle" o:gfxdata="UEsDBBQABgAIAAAAIQC2gziS/gAAAOEBAAATAAAAW0NvbnRlbnRfVHlwZXNdLnhtbJSRQU7DMBBF&#10;90jcwfIWJU67QAgl6YK0S0CoHGBkTxKLZGx5TGhvj5O2G0SRWNoz/78nu9wcxkFMGNg6quQqL6RA&#10;0s5Y6ir5vt9lD1JwBDIwOMJKHpHlpr69KfdHjyxSmriSfYz+USnWPY7AufNIadK6MEJMx9ApD/oD&#10;OlTrorhX2lFEilmcO2RdNtjC5xDF9pCuTyYBB5bi6bQ4syoJ3g9WQ0ymaiLzg5KdCXlKLjvcW893&#10;SUOqXwnz5DrgnHtJTxOsQfEKIT7DmDSUCaxw7Rqn8787ZsmRM9e2VmPeBN4uqYvTtW7jvijg9N/y&#10;JsXecLq0q+WD6m8AAAD//wMAUEsDBBQABgAIAAAAIQA4/SH/1gAAAJQBAAALAAAAX3JlbHMvLnJl&#10;bHOkkMFqwzAMhu+DvYPRfXGawxijTi+j0GvpHsDYimMaW0Yy2fr2M4PBMnrbUb/Q94l/f/hMi1qR&#10;JVI2sOt6UJgd+ZiDgffL8ekFlFSbvV0oo4EbChzGx4f9GRdb25HMsYhqlCwG5lrLq9biZkxWOiqY&#10;22YiTra2kYMu1l1tQD30/bPm3wwYN0x18gb45AdQl1tp5j/sFB2T0FQ7R0nTNEV3j6o9feQzro1i&#10;OWA14Fm+Q8a1a8+Bvu/d/dMb2JY5uiPbhG/ktn4cqGU/er3pcvwCAAD//wMAUEsDBBQABgAIAAAA&#10;IQDnIoX1nwIAAJIFAAAOAAAAZHJzL2Uyb0RvYy54bWysVM1u2zAMvg/YOwi6r86Ps7VBnSJo0WFA&#10;0RZth54VWYoNyKImKbGzt9mz7MVGSbbTdcUOw3JQRPHjxx+TPL/oGkX2wroadEGnJxNKhOZQ1npb&#10;0K9P1x9OKXGe6ZIp0KKgB+Hoxer9u/PWLMUMKlClsARJtFu2pqCV92aZZY5XomHuBIzQqJRgG+ZR&#10;tNustKxF9kZls8nkY9aCLY0FLpzD16ukpKvIL6Xg/k5KJzxRBcXYfDxtPDfhzFbnbLm1zFQ178Ng&#10;/xBFw2qNTkeqK+YZ2dn6D6qm5hYcSH/CoclAypqLmANmM528yuaxYkbEXLA4zoxlcv+Plt/u7y2p&#10;y4LOKdGswU/0gEX7+UNvdwrIPBSoNW6JuEdzb3vJ4TVk20nbhH/Mg3SxqIexqKLzhONjvsjn+WxB&#10;CUfdWb44naOAPNnR3FjnPwtoSLgU1GIAsZhsf+N8gg6Q4M2BqsvrWqkohE4Rl8qSPcNvvNlOe/Lf&#10;UEoHrIZglQjDSxYyS7nEmz8oEXBKPwiJRcHoZzGQ2I5HJ4xzof00qSpWiuR7McHf4H0IKyYaCQOz&#10;RP8jd08wIBPJwJ2i7PHBVMRuHo0nfwssGY8W0TNoPxo3tQb7FoHCrHrPCT8UKZUmVMl3mw4h4bqB&#10;8oDdYyGNlTP8usYveMOcv2cW5wgnDneDv8NDKmgLCv2Nkgrs97feAx7bG7WUtDiXBXXfdswKStQX&#10;jY1/Ns3zMMhRyBefZijYl5rNS43eNZeAbTHFLWR4vAa8V8NVWmiecYWsg1dUMc3Rd0G5t4Nw6dO+&#10;wCXExXodYTi8hvkb/Wh4IA8FDh361D0za/o29jgBtzDMMFu+6uaEDZYa1jsPso6tfqxrX3oc/NhD&#10;/ZIKm+WlHFHHVbr6BQAA//8DAFBLAwQUAAYACAAAACEAWiYNO+QAAAAOAQAADwAAAGRycy9kb3du&#10;cmV2LnhtbEyPwU7DMAyG70i8Q2QkLmhLu4hSStMJkJC4cGBM045ZE5pqjVM1Wdvx9HgnuNnyp9/f&#10;X65n17HRDKH1KCFdJsAM1l632EjYfr0tcmAhKtSq82gknE2AdXV9VapC+wk/zbiJDaMQDIWSYGPs&#10;C85DbY1TYel7g3T79oNTkdah4XpQE4W7jq+SJONOtUgfrOrNqzX1cXNyEj7OQryPd+I4bVvRtD98&#10;/7KzXsrbm/n5CVg0c/yD4aJP6lCR08GfUAfWSVikIs+IvUxJugJGzP1D9gjsQLDIcwG8Kvn/GtUv&#10;AAAA//8DAFBLAQItABQABgAIAAAAIQC2gziS/gAAAOEBAAATAAAAAAAAAAAAAAAAAAAAAABbQ29u&#10;dGVudF9UeXBlc10ueG1sUEsBAi0AFAAGAAgAAAAhADj9If/WAAAAlAEAAAsAAAAAAAAAAAAAAAAA&#10;LwEAAF9yZWxzLy5yZWxzUEsBAi0AFAAGAAgAAAAhAOcihfWfAgAAkgUAAA4AAAAAAAAAAAAAAAAA&#10;LgIAAGRycy9lMm9Eb2MueG1sUEsBAi0AFAAGAAgAAAAhAFomDTvkAAAADgEAAA8AAAAAAAAAAAAA&#10;AAAA+QQAAGRycy9kb3ducmV2LnhtbFBLBQYAAAAABAAEAPMAAAAKBgAAAAA=&#10;" fillcolor="white [3212]" stroked="f" strokeweight="1pt">
+              <v:rect w14:anchorId="22360C72" id="Rectángulo 3" o:spid="_x0000_s1026" style="position:absolute;margin-left:-69.3pt;margin-top:-50.6pt;width:357.75pt;height:744.75pt;z-index:251661312;visibility:visible;mso-wrap-style:square;mso-width-percent:0;mso-height-percent:0;mso-wrap-distance-left:9pt;mso-wrap-distance-top:0;mso-wrap-distance-right:9pt;mso-wrap-distance-bottom:0;mso-position-horizontal:absolute;mso-position-horizontal-relative:text;mso-position-vertical:absolute;mso-position-vertical-relative:text;mso-width-percent:0;mso-height-percent:0;mso-width-relative:margin;mso-height-relative:margin;v-text-anchor:middle" o:gfxdata="UEsDBBQABgAIAAAAIQC2gziS/gAAAOEBAAATAAAAW0NvbnRlbnRfVHlwZXNdLnhtbJSRQU7DMBBF&#10;90jcwfIWJU67QAgl6YK0S0CoHGBkTxKLZGx5TGhvj5O2G0SRWNoz/78nu9wcxkFMGNg6quQqL6RA&#10;0s5Y6ir5vt9lD1JwBDIwOMJKHpHlpr69KfdHjyxSmriSfYz+USnWPY7AufNIadK6MEJMx9ApD/oD&#10;OlTrorhX2lFEilmcO2RdNtjC5xDF9pCuTyYBB5bi6bQ4syoJ3g9WQ0ymaiLzg5KdCXlKLjvcW893&#10;SUOqXwnz5DrgnHtJTxOsQfEKIT7DmDSUCaxw7Rqn8787ZsmRM9e2VmPeBN4uqYvTtW7jvijg9N/y&#10;JsXecLq0q+WD6m8AAAD//wMAUEsDBBQABgAIAAAAIQA4/SH/1gAAAJQBAAALAAAAX3JlbHMvLnJl&#10;bHOkkMFqwzAMhu+DvYPRfXGawxijTi+j0GvpHsDYimMaW0Yy2fr2M4PBMnrbUb/Q94l/f/hMi1qR&#10;JVI2sOt6UJgd+ZiDgffL8ekFlFSbvV0oo4EbChzGx4f9GRdb25HMsYhqlCwG5lrLq9biZkxWOiqY&#10;22YiTra2kYMu1l1tQD30/bPm3wwYN0x18gb45AdQl1tp5j/sFB2T0FQ7R0nTNEV3j6o9feQzro1i&#10;OWA14Fm+Q8a1a8+Bvu/d/dMb2JY5uiPbhG/ktn4cqGU/er3pcvwCAAD//wMAUEsDBBQABgAIAAAA&#10;IQBjViw6ggIAAGoFAAAOAAAAZHJzL2Uyb0RvYy54bWysVE1v2zAMvQ/YfxB0X52kztYGdYogRYYB&#10;RVu0HXpWZCk2IIuapMTOfv0oyXa6rthhWA4KJT4+fpjk1XXXKHIQ1tWgCzo9m1AiNIey1ruCfn/e&#10;fLqgxHmmS6ZAi4IehaPXy48frlqzEDOoQJXCEiTRbtGaglbem0WWOV6JhrkzMEKjUoJtmMer3WWl&#10;ZS2yNyqbTSafsxZsaSxw4Ry+3iQlXUZ+KQX391I64YkqKMbm42njuQ1ntrxii51lpqp5Hwb7hyga&#10;Vmt0OlLdMM/I3tZ/UDU1t+BA+jMOTQZS1lzEHDCb6eRNNk8VMyLmgsVxZiyT+3+0/O7wZB4slqE1&#10;buFQDFl00jbhH+MjXSzWcSyW6Dzh+JjP8/N8NqeEo+4yn1+c4wV5spO5sc5/FdCQIBTU4teIRWKH&#10;W+cTdIAEbw5UXW5qpeIldIBYK0sODL/ddjftyX9DKR2wGoJVIgwv2SmXKPmjEgGn9KOQpC4x+lkM&#10;JLbZyQnjXGg/TaqKlSL5nk/wN3gfwoqJRsLALNH/yN0TDMhEMnCnKHt8MBWxS0fjyd8CS8ajRfQM&#10;2o/GTa3BvkegMKvec8IPRUqlCVXy3bZDSBC3UB4fLLGQxsUZvqnxC94y5x+YxfnAScKZ9/d4SAVt&#10;QaGXKKnA/nzvPeCxbVFLSYvzVlD3Y8+soER909jQl9M8DwMaL/n8ywwv9rVm+1qj980asC2muF0M&#10;j2LAezWI0kLzgqthFbyiimmOvgvKvR0ua5/2AC4XLlarCMOhNMzf6ifDA3kocOjQ5+6FWdO3sccJ&#10;uINhNtniTTcnbLDUsNp7kHVs9VNd+9LjQMce6pdP2Biv7xF1WpHLXwAAAP//AwBQSwMEFAAGAAgA&#10;AAAhAFomDTvkAAAADgEAAA8AAABkcnMvZG93bnJldi54bWxMj8FOwzAMhu9IvENkJC5oS7uIUkrT&#10;CZCQuHBgTNOOWROaao1TNVnb8fR4J7jZ8qff31+uZ9ex0Qyh9SghXSbADNZet9hI2H69LXJgISrU&#10;qvNoJJxNgHV1fVWqQvsJP824iQ2jEAyFkmBj7AvOQ22NU2Hpe4N0+/aDU5HWoeF6UBOFu46vkiTj&#10;TrVIH6zqzas19XFzchI+zkK8j3fiOG1b0bQ/fP+ys17K25v5+QlYNHP8g+GiT+pQkdPBn1AH1klY&#10;pCLPiL1MSboCRsz9Q/YI7ECwyHMBvCr5/xrVLwAAAP//AwBQSwECLQAUAAYACAAAACEAtoM4kv4A&#10;AADhAQAAEwAAAAAAAAAAAAAAAAAAAAAAW0NvbnRlbnRfVHlwZXNdLnhtbFBLAQItABQABgAIAAAA&#10;IQA4/SH/1gAAAJQBAAALAAAAAAAAAAAAAAAAAC8BAABfcmVscy8ucmVsc1BLAQItABQABgAIAAAA&#10;IQBjViw6ggIAAGoFAAAOAAAAAAAAAAAAAAAAAC4CAABkcnMvZTJvRG9jLnhtbFBLAQItABQABgAI&#10;AAAAIQBaJg075AAAAA4BAAAPAAAAAAAAAAAAAAAAANwEAABkcnMvZG93bnJldi54bWxQSwUGAAAA&#10;AAQABADzAAAA7QUAAAAA&#10;" fillcolor="white [3212]" stroked="f" strokeweight="1pt">
                 <v:textbox>
                   <w:txbxContent>
                     <w:p>
@@ -1446,7 +1446,6 @@
             <w:t>Contenido</w:t>
           </w:r>
         </w:p>
-        <w:bookmarkStart w:id="0" w:name="_GoBack"/>
         <w:p>
           <w:pPr>
             <w:pStyle w:val="TDC1"/>
@@ -2129,7 +2128,6 @@
         </w:p>
       </w:sdtContent>
     </w:sdt>
-    <w:bookmarkEnd w:id="0" w:displacedByCustomXml="prev"/>
     <w:p>
       <w:pPr>
         <w:rPr>
@@ -2165,7 +2163,7 @@
           <w:lang w:val="es-ES"/>
         </w:rPr>
       </w:pPr>
-      <w:bookmarkStart w:id="1" w:name="_Toc132484824"/>
+      <w:bookmarkStart w:id="0" w:name="_Toc132484824"/>
       <w:r>
         <w:rPr>
           <w:rFonts w:ascii="Arial" w:hAnsi="Arial" w:cs="Arial"/>
@@ -2179,7 +2177,7 @@
         <w:lastRenderedPageBreak/>
         <w:t>BLOG EDUCATIVO WEB</w:t>
       </w:r>
-      <w:bookmarkEnd w:id="1"/>
+      <w:bookmarkEnd w:id="0"/>
     </w:p>
     <w:p>
       <w:pPr>
@@ -2319,23 +2317,13 @@
         </w:rPr>
         <w:t xml:space="preserve">Por lo que el desarrollo de </w:t>
       </w:r>
-      <w:proofErr w:type="spellStart"/>
       <w:r>
         <w:rPr>
           <w:rFonts w:ascii="Arial" w:hAnsi="Arial" w:cs="Arial"/>
           <w:sz w:val="24"/>
           <w:szCs w:val="24"/>
         </w:rPr>
-        <w:t>TecnoSite</w:t>
-      </w:r>
-      <w:proofErr w:type="spellEnd"/>
-      <w:r>
-        <w:rPr>
-          <w:rFonts w:ascii="Arial" w:hAnsi="Arial" w:cs="Arial"/>
-          <w:sz w:val="24"/>
-          <w:szCs w:val="24"/>
-        </w:rPr>
-        <w:t xml:space="preserve"> será una oportunidad de crecimiento en la educación orientada a la tecnología, haciendo una evolución en la forma de aprender y conocer temas que sean actuales e importantes para la era tecnológica.</w:t>
+        <w:t>TecnoSite será una oportunidad de crecimiento en la educación orientada a la tecnología, haciendo una evolución en la forma de aprender y conocer temas que sean actuales e importantes para la era tecnológica.</w:t>
       </w:r>
     </w:p>
     <w:p>
@@ -2390,7 +2378,7 @@
           <w:lang w:val="es-ES"/>
         </w:rPr>
       </w:pPr>
-      <w:bookmarkStart w:id="2" w:name="_Toc132484825"/>
+      <w:bookmarkStart w:id="1" w:name="_Toc132484825"/>
       <w:r>
         <w:rPr>
           <w:rFonts w:ascii="Arial" w:hAnsi="Arial" w:cs="Arial"/>
@@ -2404,7 +2392,7 @@
         <w:lastRenderedPageBreak/>
         <w:t>METODOLOGÍA</w:t>
       </w:r>
-      <w:bookmarkEnd w:id="2"/>
+      <w:bookmarkEnd w:id="1"/>
     </w:p>
     <w:p>
       <w:pPr>
@@ -2421,25 +2409,7 @@
           <w:sz w:val="24"/>
           <w:szCs w:val="24"/>
         </w:rPr>
-        <w:t xml:space="preserve">La metodología Scrum es un marco de trabajo ágil para la gestión y desarrollo de proyectos, principalmente de software. Scrum se basa en la entrega iterativa e incremental de un producto, donde el equipo de desarrollo trabaja en </w:t>
-      </w:r>
-      <w:proofErr w:type="spellStart"/>
-      <w:r>
-        <w:rPr>
-          <w:rFonts w:ascii="Arial" w:hAnsi="Arial" w:cs="Arial"/>
-          <w:sz w:val="24"/>
-          <w:szCs w:val="24"/>
-        </w:rPr>
-        <w:t>sprints</w:t>
-      </w:r>
-      <w:proofErr w:type="spellEnd"/>
-      <w:r>
-        <w:rPr>
-          <w:rFonts w:ascii="Arial" w:hAnsi="Arial" w:cs="Arial"/>
-          <w:sz w:val="24"/>
-          <w:szCs w:val="24"/>
-        </w:rPr>
-        <w:t>, que son ciclos de trabajo con una duración fija, generalmente entre una y cuatro semanas.</w:t>
+        <w:t>La metodología Scrum es un marco de trabajo ágil para la gestión y desarrollo de proyectos, principalmente de software. Scrum se basa en la entrega iterativa e incremental de un producto, donde el equipo de desarrollo trabaja en sprints, que son ciclos de trabajo con una duración fija, generalmente entre una y cuatro semanas.</w:t>
       </w:r>
     </w:p>
     <w:p>
@@ -2480,43 +2450,7 @@
           <w:sz w:val="24"/>
           <w:szCs w:val="24"/>
         </w:rPr>
-        <w:t xml:space="preserve">Planificación del sprint: en esta fase se define el objetivo del sprint y se planifica el trabajo que se va a realizar. El equipo de desarrollo trabaja junto con el </w:t>
-      </w:r>
-      <w:proofErr w:type="spellStart"/>
-      <w:r>
-        <w:rPr>
-          <w:rFonts w:ascii="Arial" w:hAnsi="Arial" w:cs="Arial"/>
-          <w:sz w:val="24"/>
-          <w:szCs w:val="24"/>
-        </w:rPr>
-        <w:t>Product</w:t>
-      </w:r>
-      <w:proofErr w:type="spellEnd"/>
-      <w:r>
-        <w:rPr>
-          <w:rFonts w:ascii="Arial" w:hAnsi="Arial" w:cs="Arial"/>
-          <w:sz w:val="24"/>
-          <w:szCs w:val="24"/>
-        </w:rPr>
-        <w:t xml:space="preserve"> </w:t>
-      </w:r>
-      <w:proofErr w:type="spellStart"/>
-      <w:r>
-        <w:rPr>
-          <w:rFonts w:ascii="Arial" w:hAnsi="Arial" w:cs="Arial"/>
-          <w:sz w:val="24"/>
-          <w:szCs w:val="24"/>
-        </w:rPr>
-        <w:t>Owner</w:t>
-      </w:r>
-      <w:proofErr w:type="spellEnd"/>
-      <w:r>
-        <w:rPr>
-          <w:rFonts w:ascii="Arial" w:hAnsi="Arial" w:cs="Arial"/>
-          <w:sz w:val="24"/>
-          <w:szCs w:val="24"/>
-        </w:rPr>
-        <w:t xml:space="preserve"> para seleccionar los elementos del backlog del producto que se van a abordar durante el sprint.</w:t>
+        <w:t>Planificación del sprint: en esta fase se define el objetivo del sprint y se planifica el trabajo que se va a realizar. El equipo de desarrollo trabaja junto con el Product Owner para seleccionar los elementos del backlog del producto que se van a abordar durante el sprint.</w:t>
       </w:r>
     </w:p>
     <w:p>
@@ -2539,25 +2473,7 @@
           <w:sz w:val="24"/>
           <w:szCs w:val="24"/>
         </w:rPr>
-        <w:t xml:space="preserve">Desarrollo del sprint: en esta fase el equipo de desarrollo trabaja en la implementación de los elementos seleccionados para el sprint. El equipo debe tener reuniones diarias (Scrum </w:t>
-      </w:r>
-      <w:proofErr w:type="spellStart"/>
-      <w:r>
-        <w:rPr>
-          <w:rFonts w:ascii="Arial" w:hAnsi="Arial" w:cs="Arial"/>
-          <w:sz w:val="24"/>
-          <w:szCs w:val="24"/>
-        </w:rPr>
-        <w:t>Daily</w:t>
-      </w:r>
-      <w:proofErr w:type="spellEnd"/>
-      <w:r>
-        <w:rPr>
-          <w:rFonts w:ascii="Arial" w:hAnsi="Arial" w:cs="Arial"/>
-          <w:sz w:val="24"/>
-          <w:szCs w:val="24"/>
-        </w:rPr>
-        <w:t>) para revisar el progreso y hacer ajustes en caso necesario.</w:t>
+        <w:t>Desarrollo del sprint: en esta fase el equipo de desarrollo trabaja en la implementación de los elementos seleccionados para el sprint. El equipo debe tener reuniones diarias (Scrum Daily) para revisar el progreso y hacer ajustes en caso necesario.</w:t>
       </w:r>
     </w:p>
     <w:p>
@@ -2580,79 +2496,7 @@
           <w:sz w:val="24"/>
           <w:szCs w:val="24"/>
         </w:rPr>
-        <w:t xml:space="preserve">Revisión del sprint: al final del sprint se lleva a cabo una reunión de revisión del sprint, donde el equipo presenta el trabajo completado durante el sprint. El </w:t>
-      </w:r>
-      <w:proofErr w:type="spellStart"/>
-      <w:r>
-        <w:rPr>
-          <w:rFonts w:ascii="Arial" w:hAnsi="Arial" w:cs="Arial"/>
-          <w:sz w:val="24"/>
-          <w:szCs w:val="24"/>
-        </w:rPr>
-        <w:t>Product</w:t>
-      </w:r>
-      <w:proofErr w:type="spellEnd"/>
-      <w:r>
-        <w:rPr>
-          <w:rFonts w:ascii="Arial" w:hAnsi="Arial" w:cs="Arial"/>
-          <w:sz w:val="24"/>
-          <w:szCs w:val="24"/>
-        </w:rPr>
-        <w:t xml:space="preserve"> </w:t>
-      </w:r>
-      <w:proofErr w:type="spellStart"/>
-      <w:r>
-        <w:rPr>
-          <w:rFonts w:ascii="Arial" w:hAnsi="Arial" w:cs="Arial"/>
-          <w:sz w:val="24"/>
-          <w:szCs w:val="24"/>
-        </w:rPr>
-        <w:t>Owner</w:t>
-      </w:r>
-      <w:proofErr w:type="spellEnd"/>
-      <w:r>
-        <w:rPr>
-          <w:rFonts w:ascii="Arial" w:hAnsi="Arial" w:cs="Arial"/>
-          <w:sz w:val="24"/>
-          <w:szCs w:val="24"/>
-        </w:rPr>
-        <w:t xml:space="preserve"> y los </w:t>
-      </w:r>
-      <w:proofErr w:type="spellStart"/>
-      <w:r>
-        <w:rPr>
-          <w:rFonts w:ascii="Arial" w:hAnsi="Arial" w:cs="Arial"/>
-          <w:sz w:val="24"/>
-          <w:szCs w:val="24"/>
-        </w:rPr>
-        <w:t>stakeholders</w:t>
-      </w:r>
-      <w:proofErr w:type="spellEnd"/>
-      <w:r>
-        <w:rPr>
-          <w:rFonts w:ascii="Arial" w:hAnsi="Arial" w:cs="Arial"/>
-          <w:sz w:val="24"/>
-          <w:szCs w:val="24"/>
-        </w:rPr>
-        <w:t xml:space="preserve"> dan su opinión sobre el trabajo realizado y proporcionan retroalimentación para futuros </w:t>
-      </w:r>
-      <w:proofErr w:type="spellStart"/>
-      <w:r>
-        <w:rPr>
-          <w:rFonts w:ascii="Arial" w:hAnsi="Arial" w:cs="Arial"/>
-          <w:sz w:val="24"/>
-          <w:szCs w:val="24"/>
-        </w:rPr>
-        <w:t>sprints</w:t>
-      </w:r>
-      <w:proofErr w:type="spellEnd"/>
-      <w:r>
-        <w:rPr>
-          <w:rFonts w:ascii="Arial" w:hAnsi="Arial" w:cs="Arial"/>
-          <w:sz w:val="24"/>
-          <w:szCs w:val="24"/>
-        </w:rPr>
-        <w:t>.</w:t>
+        <w:t>Revisión del sprint: al final del sprint se lleva a cabo una reunión de revisión del sprint, donde el equipo presenta el trabajo completado durante el sprint. El Product Owner y los stakeholders dan su opinión sobre el trabajo realizado y proporcionan retroalimentación para futuros sprints.</w:t>
       </w:r>
     </w:p>
     <w:p>
@@ -2777,7 +2621,7 @@
           <w:lang w:val="es-ES"/>
         </w:rPr>
       </w:pPr>
-      <w:bookmarkStart w:id="3" w:name="_Toc132484826"/>
+      <w:bookmarkStart w:id="2" w:name="_Toc132484826"/>
       <w:r>
         <w:rPr>
           <w:rFonts w:ascii="Arial" w:hAnsi="Arial" w:cs="Arial"/>
@@ -2803,7 +2647,7 @@
         </w:rPr>
         <w:t>BJETIVO GENERAL</w:t>
       </w:r>
-      <w:bookmarkEnd w:id="3"/>
+      <w:bookmarkEnd w:id="2"/>
     </w:p>
     <w:p>
       <w:pPr>
@@ -2856,7 +2700,7 @@
           <w:lang w:val="es-ES"/>
         </w:rPr>
       </w:pPr>
-      <w:bookmarkStart w:id="4" w:name="_Toc132484827"/>
+      <w:bookmarkStart w:id="3" w:name="_Toc132484827"/>
       <w:r>
         <w:rPr>
           <w:rFonts w:ascii="Arial" w:hAnsi="Arial" w:cs="Arial"/>
@@ -2869,7 +2713,7 @@
         </w:rPr>
         <w:t>OBJETIVO ESPECÍFICO</w:t>
       </w:r>
-      <w:bookmarkEnd w:id="4"/>
+      <w:bookmarkEnd w:id="3"/>
     </w:p>
     <w:p>
       <w:pPr>
@@ -3047,7 +2891,7 @@
           <w:szCs w:val="22"/>
         </w:rPr>
       </w:pPr>
-      <w:bookmarkStart w:id="5" w:name="_Toc132484828"/>
+      <w:bookmarkStart w:id="4" w:name="_Toc132484828"/>
       <w:r>
         <w:rPr>
           <w:rFonts w:ascii="Arial" w:hAnsi="Arial" w:cs="Arial"/>
@@ -3071,7 +2915,7 @@
         </w:rPr>
         <w:t>AGRAMA DE FLUJO</w:t>
       </w:r>
-      <w:bookmarkEnd w:id="5"/>
+      <w:bookmarkEnd w:id="4"/>
     </w:p>
     <w:p>
       <w:pPr>
@@ -3274,7 +3118,7 @@
           <w:szCs w:val="22"/>
         </w:rPr>
       </w:pPr>
-      <w:bookmarkStart w:id="6" w:name="_Toc132484829"/>
+      <w:bookmarkStart w:id="5" w:name="_Toc132484829"/>
       <w:r>
         <w:rPr>
           <w:rFonts w:ascii="Arial" w:hAnsi="Arial" w:cs="Arial"/>
@@ -3287,7 +3131,7 @@
         <w:lastRenderedPageBreak/>
         <w:t>ORGANIGRAMA</w:t>
       </w:r>
-      <w:bookmarkEnd w:id="6"/>
+      <w:bookmarkEnd w:id="5"/>
     </w:p>
     <w:p>
       <w:pPr>
@@ -3421,7 +3265,7 @@
           <w:szCs w:val="22"/>
         </w:rPr>
       </w:pPr>
-      <w:bookmarkStart w:id="7" w:name="_Toc132484830"/>
+      <w:bookmarkStart w:id="6" w:name="_Toc132484830"/>
       <w:r>
         <w:rPr>
           <w:rFonts w:ascii="Arial" w:hAnsi="Arial" w:cs="Arial"/>
@@ -3434,7 +3278,7 @@
         <w:lastRenderedPageBreak/>
         <w:t>DESCRIPCIÓN DE LOS CARGOS</w:t>
       </w:r>
-      <w:bookmarkEnd w:id="7"/>
+      <w:bookmarkEnd w:id="6"/>
     </w:p>
     <w:p>
       <w:pPr>
@@ -3457,7 +3301,6 @@
           <w:szCs w:val="24"/>
         </w:rPr>
       </w:pPr>
-      <w:proofErr w:type="spellStart"/>
       <w:r>
         <w:rPr>
           <w:rFonts w:ascii="Arial" w:hAnsi="Arial" w:cs="Arial"/>
@@ -3468,7 +3311,6 @@
         </w:rPr>
         <w:t>TECH</w:t>
       </w:r>
-      <w:proofErr w:type="spellEnd"/>
     </w:p>
     <w:p>
       <w:pPr>
@@ -3505,21 +3347,7 @@
         <w:rPr>
           <w:rFonts w:ascii="Arial" w:hAnsi="Arial" w:cs="Arial"/>
         </w:rPr>
-        <w:t xml:space="preserve">Un </w:t>
-      </w:r>
-      <w:proofErr w:type="spellStart"/>
-      <w:r>
-        <w:rPr>
-          <w:rFonts w:ascii="Arial" w:hAnsi="Arial" w:cs="Arial"/>
-        </w:rPr>
-        <w:t>Tech</w:t>
-      </w:r>
-      <w:proofErr w:type="spellEnd"/>
-      <w:r>
-        <w:rPr>
-          <w:rFonts w:ascii="Arial" w:hAnsi="Arial" w:cs="Arial"/>
-        </w:rPr>
-        <w:t xml:space="preserve"> Lead es un desarrollador de software, responsable de liderar un equipo de desarrollo y responsable de la calidad de sus productos.</w:t>
+        <w:t>Un Tech Lead es un desarrollador de software, responsable de liderar un equipo de desarrollo y responsable de la calidad de sus productos.</w:t>
       </w:r>
     </w:p>
     <w:p>
@@ -3540,21 +3368,7 @@
         <w:rPr>
           <w:rFonts w:ascii="Arial" w:hAnsi="Arial" w:cs="Arial"/>
         </w:rPr>
-        <w:t xml:space="preserve">Un </w:t>
-      </w:r>
-      <w:proofErr w:type="spellStart"/>
-      <w:r>
-        <w:rPr>
-          <w:rFonts w:ascii="Arial" w:hAnsi="Arial" w:cs="Arial"/>
-        </w:rPr>
-        <w:t>Tech</w:t>
-      </w:r>
-      <w:proofErr w:type="spellEnd"/>
-      <w:r>
-        <w:rPr>
-          <w:rFonts w:ascii="Arial" w:hAnsi="Arial" w:cs="Arial"/>
-        </w:rPr>
-        <w:t xml:space="preserve"> Lead establece una visión técnica con el equipo de desarrollo y trabaja con ellos para conseguir el objetivo.</w:t>
+        <w:t>Un Tech Lead establece una visión técnica con el equipo de desarrollo y trabaja con ellos para conseguir el objetivo.</w:t>
       </w:r>
     </w:p>
     <w:p>
@@ -3680,25 +3494,7 @@
           <w:sz w:val="24"/>
           <w:szCs w:val="24"/>
         </w:rPr>
-        <w:t xml:space="preserve"> (</w:t>
-      </w:r>
-      <w:proofErr w:type="spellStart"/>
-      <w:r>
-        <w:rPr>
-          <w:rFonts w:ascii="Arial" w:hAnsi="Arial" w:cs="Arial"/>
-          <w:sz w:val="24"/>
-          <w:szCs w:val="24"/>
-        </w:rPr>
-        <w:t>Epitech</w:t>
-      </w:r>
-      <w:proofErr w:type="spellEnd"/>
-      <w:r>
-        <w:rPr>
-          <w:rFonts w:ascii="Arial" w:hAnsi="Arial" w:cs="Arial"/>
-          <w:sz w:val="24"/>
-          <w:szCs w:val="24"/>
-        </w:rPr>
-        <w:t>, 2021).</w:t>
+        <w:t xml:space="preserve"> (Epitech, 2021).</w:t>
       </w:r>
     </w:p>
     <w:p>
@@ -3840,25 +3636,7 @@
           <w:sz w:val="24"/>
           <w:szCs w:val="24"/>
         </w:rPr>
-        <w:t xml:space="preserve"> (</w:t>
-      </w:r>
-      <w:proofErr w:type="spellStart"/>
-      <w:r>
-        <w:rPr>
-          <w:rFonts w:ascii="Arial" w:hAnsi="Arial" w:cs="Arial"/>
-          <w:sz w:val="24"/>
-          <w:szCs w:val="24"/>
-        </w:rPr>
-        <w:t>Imagar</w:t>
-      </w:r>
-      <w:proofErr w:type="spellEnd"/>
-      <w:r>
-        <w:rPr>
-          <w:rFonts w:ascii="Arial" w:hAnsi="Arial" w:cs="Arial"/>
-          <w:sz w:val="24"/>
-          <w:szCs w:val="24"/>
-        </w:rPr>
-        <w:t>, 2022)</w:t>
+        <w:t xml:space="preserve"> (Imagar, 2022)</w:t>
       </w:r>
       <w:r>
         <w:rPr>
@@ -3932,7 +3710,6 @@
           <w:szCs w:val="24"/>
         </w:rPr>
       </w:pPr>
-      <w:proofErr w:type="spellStart"/>
       <w:r>
         <w:rPr>
           <w:rFonts w:ascii="Arial" w:hAnsi="Arial" w:cs="Arial"/>
@@ -3943,20 +3720,7 @@
           <w:sz w:val="24"/>
           <w:szCs w:val="24"/>
         </w:rPr>
-        <w:t>Q.A</w:t>
-      </w:r>
-      <w:proofErr w:type="spellEnd"/>
-      <w:r>
-        <w:rPr>
-          <w:rFonts w:ascii="Arial" w:hAnsi="Arial" w:cs="Arial"/>
-          <w:b/>
-          <w:bCs/>
-          <w:i/>
-          <w:iCs/>
-          <w:sz w:val="24"/>
-          <w:szCs w:val="24"/>
-        </w:rPr>
-        <w:t>.</w:t>
+        <w:t>Q.A.</w:t>
       </w:r>
     </w:p>
     <w:p>
@@ -3975,71 +3739,7 @@
           <w:rFonts w:ascii="Arial" w:eastAsiaTheme="minorHAnsi" w:hAnsi="Arial" w:cs="Arial"/>
           <w:lang w:eastAsia="en-US"/>
         </w:rPr>
-        <w:t>Un </w:t>
-      </w:r>
-      <w:proofErr w:type="spellStart"/>
-      <w:r>
-        <w:rPr>
-          <w:rFonts w:ascii="Arial" w:eastAsiaTheme="minorHAnsi" w:hAnsi="Arial" w:cs="Arial"/>
-          <w:lang w:eastAsia="en-US"/>
-        </w:rPr>
-        <w:t>QA</w:t>
-      </w:r>
-      <w:proofErr w:type="spellEnd"/>
-      <w:r>
-        <w:rPr>
-          <w:rFonts w:ascii="Arial" w:eastAsiaTheme="minorHAnsi" w:hAnsi="Arial" w:cs="Arial"/>
-          <w:lang w:eastAsia="en-US"/>
-        </w:rPr>
-        <w:t xml:space="preserve"> (</w:t>
-      </w:r>
-      <w:proofErr w:type="spellStart"/>
-      <w:r>
-        <w:rPr>
-          <w:rFonts w:ascii="Arial" w:eastAsiaTheme="minorHAnsi" w:hAnsi="Arial" w:cs="Arial"/>
-          <w:lang w:eastAsia="en-US"/>
-        </w:rPr>
-        <w:t>Quality</w:t>
-      </w:r>
-      <w:proofErr w:type="spellEnd"/>
-      <w:r>
-        <w:rPr>
-          <w:rFonts w:ascii="Arial" w:eastAsiaTheme="minorHAnsi" w:hAnsi="Arial" w:cs="Arial"/>
-          <w:lang w:eastAsia="en-US"/>
-        </w:rPr>
-        <w:t xml:space="preserve"> </w:t>
-      </w:r>
-      <w:proofErr w:type="spellStart"/>
-      <w:r>
-        <w:rPr>
-          <w:rFonts w:ascii="Arial" w:eastAsiaTheme="minorHAnsi" w:hAnsi="Arial" w:cs="Arial"/>
-          <w:lang w:eastAsia="en-US"/>
-        </w:rPr>
-        <w:t>Assurance</w:t>
-      </w:r>
-      <w:proofErr w:type="spellEnd"/>
-      <w:r>
-        <w:rPr>
-          <w:rFonts w:ascii="Arial" w:eastAsiaTheme="minorHAnsi" w:hAnsi="Arial" w:cs="Arial"/>
-          <w:lang w:eastAsia="en-US"/>
-        </w:rPr>
-        <w:t xml:space="preserve">) o analista </w:t>
-      </w:r>
-      <w:proofErr w:type="spellStart"/>
-      <w:r>
-        <w:rPr>
-          <w:rFonts w:ascii="Arial" w:eastAsiaTheme="minorHAnsi" w:hAnsi="Arial" w:cs="Arial"/>
-          <w:lang w:eastAsia="en-US"/>
-        </w:rPr>
-        <w:t>QA</w:t>
-      </w:r>
-      <w:proofErr w:type="spellEnd"/>
-      <w:r>
-        <w:rPr>
-          <w:rFonts w:ascii="Arial" w:eastAsiaTheme="minorHAnsi" w:hAnsi="Arial" w:cs="Arial"/>
-          <w:lang w:eastAsia="en-US"/>
-        </w:rPr>
-        <w:t xml:space="preserve"> es el profesional responsable de asegurar la calidad del software y de prevenir fallos en él. Es la persona encargada de garantizar el correcto funcionamiento del producto desde el primer momento, pero también de confirmar que satisface las expectativas de los usuarios que lo </w:t>
+        <w:t xml:space="preserve">Un QA (Quality Assurance) o analista QA es el profesional responsable de asegurar la calidad del software y de prevenir fallos en él. Es la persona encargada de garantizar el correcto funcionamiento del producto desde el primer momento, pero también de confirmar que satisface las expectativas de los usuarios que lo </w:t>
       </w:r>
       <w:r>
         <w:rPr>
@@ -4047,23 +3747,7 @@
           <w:lang w:eastAsia="en-US"/>
         </w:rPr>
         <w:lastRenderedPageBreak/>
-        <w:t xml:space="preserve">utilizarán. Como su propio nombre indica, es un rol vinculado a la calidad. Y lo es en un amplio sentido. Así, un </w:t>
-      </w:r>
-      <w:proofErr w:type="spellStart"/>
-      <w:r>
-        <w:rPr>
-          <w:rFonts w:ascii="Arial" w:eastAsiaTheme="minorHAnsi" w:hAnsi="Arial" w:cs="Arial"/>
-          <w:lang w:eastAsia="en-US"/>
-        </w:rPr>
-        <w:t>QA</w:t>
-      </w:r>
-      <w:proofErr w:type="spellEnd"/>
-      <w:r>
-        <w:rPr>
-          <w:rFonts w:ascii="Arial" w:eastAsiaTheme="minorHAnsi" w:hAnsi="Arial" w:cs="Arial"/>
-          <w:lang w:eastAsia="en-US"/>
-        </w:rPr>
-        <w:t xml:space="preserve"> trabaja en conseguir tanto la calidad del producto como del proceso, esforzándose para que todas las fases del desarrollo de la aplicación se lleven a cabo eficientemente</w:t>
+        <w:t>utilizarán. Como su propio nombre indica, es un rol vinculado a la calidad. Y lo es en un amplio sentido. Así, un QA trabaja en conseguir tanto la calidad del producto como del proceso, esforzándose para que todas las fases del desarrollo de la aplicación se lleven a cabo eficientemente</w:t>
       </w:r>
       <w:r>
         <w:rPr>
@@ -4175,7 +3859,7 @@
           <w:szCs w:val="22"/>
         </w:rPr>
       </w:pPr>
-      <w:bookmarkStart w:id="8" w:name="_Toc132484831"/>
+      <w:bookmarkStart w:id="7" w:name="_Toc132484831"/>
       <w:r>
         <w:rPr>
           <w:rFonts w:ascii="Arial" w:hAnsi="Arial" w:cs="Arial"/>
@@ -4188,7 +3872,7 @@
         <w:lastRenderedPageBreak/>
         <w:t>HISTORIAS DE USUARIO</w:t>
       </w:r>
-      <w:bookmarkEnd w:id="8"/>
+      <w:bookmarkEnd w:id="7"/>
     </w:p>
     <w:tbl>
       <w:tblPr>
@@ -4217,7 +3901,6 @@
                 <w:bCs/>
               </w:rPr>
             </w:pPr>
-            <w:proofErr w:type="spellStart"/>
             <w:r>
               <w:rPr>
                 <w:b/>
@@ -4225,7 +3908,6 @@
               </w:rPr>
               <w:t>TecnoSite</w:t>
             </w:r>
-            <w:proofErr w:type="spellEnd"/>
             <w:r>
               <w:rPr>
                 <w:b/>
@@ -4388,60 +4070,6 @@
             <w:r>
               <w:t>Bajo-Bajo</w:t>
             </w:r>
-          </w:p>
-        </w:tc>
-      </w:tr>
-      <w:tr>
-        <w:tc>
-          <w:tcPr>
-            <w:tcW w:w="5265" w:type="dxa"/>
-            <w:gridSpan w:val="2"/>
-          </w:tcPr>
-          <w:p>
-            <w:pPr>
-              <w:jc w:val="center"/>
-              <w:rPr>
-                <w:b/>
-                <w:bCs/>
-              </w:rPr>
-            </w:pPr>
-            <w:r>
-              <w:rPr>
-                <w:b/>
-                <w:bCs/>
-              </w:rPr>
-              <w:t>Período:</w:t>
-            </w:r>
-          </w:p>
-          <w:p>
-            <w:pPr>
-              <w:jc w:val="center"/>
-            </w:pPr>
-          </w:p>
-        </w:tc>
-        <w:tc>
-          <w:tcPr>
-            <w:tcW w:w="5367" w:type="dxa"/>
-          </w:tcPr>
-          <w:p>
-            <w:pPr>
-              <w:rPr>
-                <w:b/>
-                <w:bCs/>
-              </w:rPr>
-            </w:pPr>
-            <w:r>
-              <w:rPr>
-                <w:b/>
-                <w:bCs/>
-              </w:rPr>
-              <w:t>Iteración asignada:</w:t>
-            </w:r>
-          </w:p>
-          <w:p>
-            <w:pPr>
-              <w:jc w:val="center"/>
-            </w:pPr>
           </w:p>
         </w:tc>
       </w:tr>
@@ -4558,21 +4186,12 @@
             <w:r>
               <w:t xml:space="preserve">Yo como un </w:t>
             </w:r>
-            <w:proofErr w:type="gramStart"/>
-            <w:r>
-              <w:rPr>
-                <w:b/>
-                <w:bCs/>
-              </w:rPr>
-              <w:t>Responsable</w:t>
-            </w:r>
-            <w:proofErr w:type="gramEnd"/>
-            <w:r>
-              <w:rPr>
-                <w:b/>
-                <w:bCs/>
-              </w:rPr>
-              <w:t xml:space="preserve"> de desarrollo del sistema, </w:t>
+            <w:r>
+              <w:rPr>
+                <w:b/>
+                <w:bCs/>
+              </w:rPr>
+              <w:t xml:space="preserve">Responsable de desarrollo del sistema, </w:t>
             </w:r>
             <w:r>
               <w:t xml:space="preserve">necesito </w:t>
@@ -4617,13 +4236,8 @@
               </w:numPr>
               <w:jc w:val="both"/>
             </w:pPr>
-            <w:proofErr w:type="gramStart"/>
-            <w:r>
-              <w:t>Los color</w:t>
-            </w:r>
-            <w:proofErr w:type="gramEnd"/>
-            <w:r>
-              <w:t xml:space="preserve"> de fondo asignado es el siguiente: F3F4F5F6.</w:t>
+            <w:r>
+              <w:t>Los color de fondo asignado es el siguiente: F3F4F5F6.</w:t>
             </w:r>
           </w:p>
           <w:p>
@@ -4636,31 +4250,7 @@
               <w:jc w:val="both"/>
             </w:pPr>
             <w:r>
-              <w:t xml:space="preserve">La tipografía para títulos es </w:t>
-            </w:r>
-            <w:proofErr w:type="spellStart"/>
-            <w:r>
-              <w:t>Raleway</w:t>
-            </w:r>
-            <w:proofErr w:type="spellEnd"/>
-            <w:r>
-              <w:t xml:space="preserve"> en tamaño 50, mientras que para texto normal es </w:t>
-            </w:r>
-            <w:proofErr w:type="spellStart"/>
-            <w:r>
-              <w:t>Nunito</w:t>
-            </w:r>
-            <w:proofErr w:type="spellEnd"/>
-            <w:r>
-              <w:t xml:space="preserve"> </w:t>
-            </w:r>
-            <w:proofErr w:type="spellStart"/>
-            <w:r>
-              <w:t>Sams</w:t>
-            </w:r>
-            <w:proofErr w:type="spellEnd"/>
-            <w:r>
-              <w:t xml:space="preserve"> en tamaño 24.</w:t>
+              <w:t>La tipografía para títulos es Raleway en tamaño 50, mientras que para texto normal es Nunito Sams en tamaño 24.</w:t>
             </w:r>
           </w:p>
           <w:p>
@@ -4960,15 +4550,14 @@
                 <w:bCs/>
               </w:rPr>
             </w:pPr>
-            <w:proofErr w:type="spellStart"/>
-            <w:r>
-              <w:rPr>
-                <w:b/>
-                <w:bCs/>
-              </w:rPr>
+            <w:r>
+              <w:rPr>
+                <w:b/>
+                <w:bCs/>
+              </w:rPr>
+              <w:lastRenderedPageBreak/>
               <w:t>TecnoSite</w:t>
             </w:r>
-            <w:proofErr w:type="spellEnd"/>
             <w:r>
               <w:rPr>
                 <w:b/>
@@ -5062,23 +4651,7 @@
                 <w:b/>
                 <w:bCs/>
               </w:rPr>
-              <w:t xml:space="preserve"> </w:t>
-            </w:r>
-            <w:proofErr w:type="spellStart"/>
-            <w:r>
-              <w:rPr>
-                <w:b/>
-                <w:bCs/>
-              </w:rPr>
-              <w:t>Login</w:t>
-            </w:r>
-            <w:proofErr w:type="spellEnd"/>
-            <w:r>
-              <w:rPr>
-                <w:b/>
-                <w:bCs/>
-              </w:rPr>
-              <w:t xml:space="preserve"> de acceso</w:t>
+              <w:t xml:space="preserve"> Login de acceso</w:t>
             </w:r>
           </w:p>
         </w:tc>
@@ -5147,60 +4720,6 @@
             <w:r>
               <w:t>Medio - Alto</w:t>
             </w:r>
-          </w:p>
-        </w:tc>
-      </w:tr>
-      <w:tr>
-        <w:tc>
-          <w:tcPr>
-            <w:tcW w:w="5265" w:type="dxa"/>
-            <w:gridSpan w:val="2"/>
-          </w:tcPr>
-          <w:p>
-            <w:pPr>
-              <w:jc w:val="center"/>
-              <w:rPr>
-                <w:b/>
-                <w:bCs/>
-              </w:rPr>
-            </w:pPr>
-            <w:r>
-              <w:rPr>
-                <w:b/>
-                <w:bCs/>
-              </w:rPr>
-              <w:t>Período:</w:t>
-            </w:r>
-          </w:p>
-          <w:p>
-            <w:pPr>
-              <w:jc w:val="center"/>
-            </w:pPr>
-          </w:p>
-        </w:tc>
-        <w:tc>
-          <w:tcPr>
-            <w:tcW w:w="5367" w:type="dxa"/>
-          </w:tcPr>
-          <w:p>
-            <w:pPr>
-              <w:rPr>
-                <w:b/>
-                <w:bCs/>
-              </w:rPr>
-            </w:pPr>
-            <w:r>
-              <w:rPr>
-                <w:b/>
-                <w:bCs/>
-              </w:rPr>
-              <w:t>Iteración asignada:</w:t>
-            </w:r>
-          </w:p>
-          <w:p>
-            <w:pPr>
-              <w:jc w:val="center"/>
-            </w:pPr>
           </w:p>
         </w:tc>
       </w:tr>
@@ -5317,21 +4836,12 @@
             <w:r>
               <w:t xml:space="preserve">Yo como un </w:t>
             </w:r>
-            <w:proofErr w:type="gramStart"/>
-            <w:r>
-              <w:rPr>
-                <w:b/>
-                <w:bCs/>
-              </w:rPr>
-              <w:t>Responsable</w:t>
-            </w:r>
-            <w:proofErr w:type="gramEnd"/>
-            <w:r>
-              <w:rPr>
-                <w:b/>
-                <w:bCs/>
-              </w:rPr>
-              <w:t xml:space="preserve"> de desarrollo del sistema, </w:t>
+            <w:r>
+              <w:rPr>
+                <w:b/>
+                <w:bCs/>
+              </w:rPr>
+              <w:t xml:space="preserve">Responsable de desarrollo del sistema, </w:t>
             </w:r>
             <w:r>
               <w:t xml:space="preserve">necesito </w:t>
@@ -5341,23 +4851,7 @@
                 <w:b/>
                 <w:bCs/>
               </w:rPr>
-              <w:t xml:space="preserve">Realizar un </w:t>
-            </w:r>
-            <w:proofErr w:type="spellStart"/>
-            <w:r>
-              <w:rPr>
-                <w:b/>
-                <w:bCs/>
-              </w:rPr>
-              <w:t>login</w:t>
-            </w:r>
-            <w:proofErr w:type="spellEnd"/>
-            <w:r>
-              <w:rPr>
-                <w:b/>
-                <w:bCs/>
-              </w:rPr>
-              <w:t xml:space="preserve"> de acceso para los usuarios que van a interactuar con el sistema.</w:t>
+              <w:t>Realizar un login de acceso para los usuarios que van a interactuar con el sistema.</w:t>
             </w:r>
           </w:p>
           <w:p>
@@ -5578,13 +5072,8 @@
             </w:r>
           </w:p>
           <w:p>
-            <w:proofErr w:type="spellStart"/>
-            <w:r>
-              <w:t>Login</w:t>
-            </w:r>
-            <w:proofErr w:type="spellEnd"/>
-            <w:r>
-              <w:t xml:space="preserve"> de acceso al sistema con validación de usuarios y contraseñas.</w:t>
+            <w:r>
+              <w:t>Login de acceso al sistema con validación de usuarios y contraseñas.</w:t>
             </w:r>
           </w:p>
         </w:tc>
@@ -5762,6 +5251,7 @@
         </w:tc>
       </w:tr>
     </w:tbl>
+    <w:p/>
     <w:p/>
     <w:tbl>
       <w:tblPr>
@@ -5790,15 +5280,14 @@
                 <w:bCs/>
               </w:rPr>
             </w:pPr>
-            <w:proofErr w:type="spellStart"/>
-            <w:r>
-              <w:rPr>
-                <w:b/>
-                <w:bCs/>
-              </w:rPr>
+            <w:r>
+              <w:rPr>
+                <w:b/>
+                <w:bCs/>
+              </w:rPr>
+              <w:lastRenderedPageBreak/>
               <w:t>TecnoSite</w:t>
             </w:r>
-            <w:proofErr w:type="spellEnd"/>
             <w:r>
               <w:rPr>
                 <w:b/>
@@ -5964,60 +5453,6 @@
             <w:r>
               <w:t>Medio - Alto</w:t>
             </w:r>
-          </w:p>
-        </w:tc>
-      </w:tr>
-      <w:tr>
-        <w:tc>
-          <w:tcPr>
-            <w:tcW w:w="5407" w:type="dxa"/>
-            <w:gridSpan w:val="2"/>
-          </w:tcPr>
-          <w:p>
-            <w:pPr>
-              <w:jc w:val="center"/>
-              <w:rPr>
-                <w:b/>
-                <w:bCs/>
-              </w:rPr>
-            </w:pPr>
-            <w:r>
-              <w:rPr>
-                <w:b/>
-                <w:bCs/>
-              </w:rPr>
-              <w:t>Período:</w:t>
-            </w:r>
-          </w:p>
-          <w:p>
-            <w:pPr>
-              <w:jc w:val="center"/>
-            </w:pPr>
-          </w:p>
-        </w:tc>
-        <w:tc>
-          <w:tcPr>
-            <w:tcW w:w="5509" w:type="dxa"/>
-          </w:tcPr>
-          <w:p>
-            <w:pPr>
-              <w:rPr>
-                <w:b/>
-                <w:bCs/>
-              </w:rPr>
-            </w:pPr>
-            <w:r>
-              <w:rPr>
-                <w:b/>
-                <w:bCs/>
-              </w:rPr>
-              <w:t>Iteración asignada:</w:t>
-            </w:r>
-          </w:p>
-          <w:p>
-            <w:pPr>
-              <w:jc w:val="center"/>
-            </w:pPr>
           </w:p>
         </w:tc>
       </w:tr>
@@ -6198,15 +5633,7 @@
               <w:jc w:val="both"/>
             </w:pPr>
             <w:r>
-              <w:t xml:space="preserve">Será dinámico y de fácil uso para los usuarios ya que tendrá los títulos de los temas en una letra legible y de tamaño </w:t>
-            </w:r>
-            <w:proofErr w:type="spellStart"/>
-            <w:r>
-              <w:t>optimo</w:t>
-            </w:r>
-            <w:proofErr w:type="spellEnd"/>
-            <w:r>
-              <w:t>.</w:t>
+              <w:t>Será dinámico y de fácil uso para los usuarios ya que tendrá los títulos de los temas en una letra legible y de tamaño optimo.</w:t>
             </w:r>
           </w:p>
           <w:p>
@@ -6219,15 +5646,7 @@
               <w:jc w:val="both"/>
             </w:pPr>
             <w:r>
-              <w:t xml:space="preserve">Este módulo tendrá un tiempo de reacción rápido para que el usuario pueda trasladarse a la siguiente </w:t>
-            </w:r>
-            <w:proofErr w:type="spellStart"/>
-            <w:r>
-              <w:t>pagina</w:t>
-            </w:r>
-            <w:proofErr w:type="spellEnd"/>
-            <w:r>
-              <w:t xml:space="preserve"> sin necesidad de esperar mucho la carga de la opción deseada dentro del menú.</w:t>
+              <w:t>Este módulo tendrá un tiempo de reacción rápido para que el usuario pueda trasladarse a la siguiente pagina sin necesidad de esperar mucho la carga de la opción deseada dentro del menú.</w:t>
             </w:r>
           </w:p>
         </w:tc>
@@ -6552,6 +5971,8 @@
         </w:tc>
       </w:tr>
     </w:tbl>
+    <w:p/>
+    <w:p/>
     <w:p/>
     <w:p/>
     <w:tbl>
@@ -6588,21 +6009,13 @@
                 <w:bCs/>
               </w:rPr>
             </w:pPr>
-            <w:proofErr w:type="spellStart"/>
-            <w:r>
-              <w:rPr>
-                <w:b/>
-                <w:bCs/>
-              </w:rPr>
-              <w:t>TecnoSite</w:t>
-            </w:r>
-            <w:proofErr w:type="spellEnd"/>
-            <w:r>
-              <w:rPr>
-                <w:b/>
-                <w:bCs/>
-              </w:rPr>
-              <w:t>/ Historia de usuario HU-004</w:t>
+            <w:r>
+              <w:rPr>
+                <w:b/>
+                <w:bCs/>
+              </w:rPr>
+              <w:lastRenderedPageBreak/>
+              <w:t>TecnoSite/ Historia de usuario HU-004</w:t>
             </w:r>
           </w:p>
         </w:tc>
@@ -6686,23 +6099,7 @@
                 <w:b/>
                 <w:bCs/>
               </w:rPr>
-              <w:t xml:space="preserve">Nombre historia: </w:t>
-            </w:r>
-            <w:proofErr w:type="spellStart"/>
-            <w:r>
-              <w:rPr>
-                <w:b/>
-                <w:bCs/>
-              </w:rPr>
-              <w:t>Pagina</w:t>
-            </w:r>
-            <w:proofErr w:type="spellEnd"/>
-            <w:r>
-              <w:rPr>
-                <w:b/>
-                <w:bCs/>
-              </w:rPr>
-              <w:t xml:space="preserve"> principal</w:t>
+              <w:t>Nombre historia: Pagina principal</w:t>
             </w:r>
           </w:p>
         </w:tc>
@@ -6779,72 +6176,6 @@
             <w:r>
               <w:t>Medio - Alto</w:t>
             </w:r>
-          </w:p>
-        </w:tc>
-      </w:tr>
-      <w:tr>
-        <w:tc>
-          <w:tcPr>
-            <w:tcW w:w="5548" w:type="dxa"/>
-            <w:gridSpan w:val="2"/>
-            <w:tcBorders>
-              <w:top w:val="single" w:sz="4" w:space="0" w:color="auto"/>
-              <w:left w:val="single" w:sz="4" w:space="0" w:color="auto"/>
-              <w:bottom w:val="single" w:sz="4" w:space="0" w:color="auto"/>
-              <w:right w:val="single" w:sz="4" w:space="0" w:color="auto"/>
-            </w:tcBorders>
-          </w:tcPr>
-          <w:p>
-            <w:pPr>
-              <w:jc w:val="center"/>
-              <w:rPr>
-                <w:b/>
-                <w:bCs/>
-              </w:rPr>
-            </w:pPr>
-            <w:r>
-              <w:rPr>
-                <w:b/>
-                <w:bCs/>
-              </w:rPr>
-              <w:t>Período:</w:t>
-            </w:r>
-          </w:p>
-          <w:p>
-            <w:pPr>
-              <w:jc w:val="center"/>
-            </w:pPr>
-          </w:p>
-        </w:tc>
-        <w:tc>
-          <w:tcPr>
-            <w:tcW w:w="5651" w:type="dxa"/>
-            <w:tcBorders>
-              <w:top w:val="single" w:sz="4" w:space="0" w:color="auto"/>
-              <w:left w:val="single" w:sz="4" w:space="0" w:color="auto"/>
-              <w:bottom w:val="single" w:sz="4" w:space="0" w:color="auto"/>
-              <w:right w:val="single" w:sz="4" w:space="0" w:color="auto"/>
-            </w:tcBorders>
-          </w:tcPr>
-          <w:p>
-            <w:pPr>
-              <w:rPr>
-                <w:b/>
-                <w:bCs/>
-              </w:rPr>
-            </w:pPr>
-            <w:r>
-              <w:rPr>
-                <w:b/>
-                <w:bCs/>
-              </w:rPr>
-              <w:t>Iteración asignada:</w:t>
-            </w:r>
-          </w:p>
-          <w:p>
-            <w:pPr>
-              <w:jc w:val="center"/>
-            </w:pPr>
           </w:p>
         </w:tc>
       </w:tr>
@@ -6979,23 +6310,7 @@
                 <w:b/>
                 <w:bCs/>
               </w:rPr>
-              <w:t xml:space="preserve">Realizar un índex que le </w:t>
-            </w:r>
-            <w:proofErr w:type="spellStart"/>
-            <w:r>
-              <w:rPr>
-                <w:b/>
-                <w:bCs/>
-              </w:rPr>
-              <w:t>de</w:t>
-            </w:r>
-            <w:proofErr w:type="spellEnd"/>
-            <w:r>
-              <w:rPr>
-                <w:b/>
-                <w:bCs/>
-              </w:rPr>
-              <w:t xml:space="preserve"> la bienvenida al usuario y la introducción a la materia una vez se haya tenido acceso al sistema.</w:t>
+              <w:t>Realizar un índex que le de la bienvenida al usuario y la introducción a la materia una vez se haya tenido acceso al sistema.</w:t>
             </w:r>
           </w:p>
           <w:p>
@@ -7382,6 +6697,7 @@
         </w:tc>
       </w:tr>
     </w:tbl>
+    <w:p/>
     <w:p/>
     <w:p/>
     <w:p/>
@@ -7414,15 +6730,14 @@
                 <w:bCs/>
               </w:rPr>
             </w:pPr>
-            <w:proofErr w:type="spellStart"/>
-            <w:r>
-              <w:rPr>
-                <w:b/>
-                <w:bCs/>
-              </w:rPr>
+            <w:r>
+              <w:rPr>
+                <w:b/>
+                <w:bCs/>
+              </w:rPr>
+              <w:lastRenderedPageBreak/>
               <w:t>TecnoSite</w:t>
             </w:r>
-            <w:proofErr w:type="spellEnd"/>
             <w:r>
               <w:rPr>
                 <w:b/>
@@ -7801,7 +7116,7 @@
               <w:pStyle w:val="Prrafodelista"/>
               <w:numPr>
                 <w:ilvl w:val="0"/>
-                <w:numId w:val="4"/>
+                <w:numId w:val="27"/>
               </w:numPr>
               <w:jc w:val="both"/>
             </w:pPr>
@@ -7814,7 +7129,7 @@
               <w:pStyle w:val="Prrafodelista"/>
               <w:numPr>
                 <w:ilvl w:val="0"/>
-                <w:numId w:val="4"/>
+                <w:numId w:val="27"/>
               </w:numPr>
               <w:jc w:val="both"/>
             </w:pPr>
@@ -7827,7 +7142,7 @@
               <w:pStyle w:val="Prrafodelista"/>
               <w:numPr>
                 <w:ilvl w:val="0"/>
-                <w:numId w:val="4"/>
+                <w:numId w:val="27"/>
               </w:numPr>
               <w:jc w:val="both"/>
             </w:pPr>
@@ -7835,7 +7150,6 @@
               <w:t>Contar con envío y mensaje de confirmación de datos para ser enviados a la base de datos.</w:t>
             </w:r>
           </w:p>
-          <w:p/>
         </w:tc>
       </w:tr>
       <w:tr>
@@ -7874,7 +7188,7 @@
               <w:pStyle w:val="Prrafodelista"/>
               <w:numPr>
                 <w:ilvl w:val="0"/>
-                <w:numId w:val="5"/>
+                <w:numId w:val="28"/>
               </w:numPr>
             </w:pPr>
             <w:r>
@@ -7909,7 +7223,7 @@
               <w:pStyle w:val="Prrafodelista"/>
               <w:numPr>
                 <w:ilvl w:val="0"/>
-                <w:numId w:val="6"/>
+                <w:numId w:val="29"/>
               </w:numPr>
             </w:pPr>
             <w:r>
@@ -7921,7 +7235,7 @@
               <w:pStyle w:val="Prrafodelista"/>
               <w:numPr>
                 <w:ilvl w:val="0"/>
-                <w:numId w:val="6"/>
+                <w:numId w:val="29"/>
               </w:numPr>
             </w:pPr>
             <w:r>
@@ -7933,7 +7247,7 @@
               <w:pStyle w:val="Prrafodelista"/>
               <w:numPr>
                 <w:ilvl w:val="0"/>
-                <w:numId w:val="6"/>
+                <w:numId w:val="29"/>
               </w:numPr>
             </w:pPr>
             <w:r>
@@ -7945,7 +7259,7 @@
               <w:pStyle w:val="Prrafodelista"/>
               <w:numPr>
                 <w:ilvl w:val="0"/>
-                <w:numId w:val="6"/>
+                <w:numId w:val="29"/>
               </w:numPr>
             </w:pPr>
             <w:r>
@@ -8011,7 +7325,7 @@
               <w:pStyle w:val="Prrafodelista"/>
               <w:numPr>
                 <w:ilvl w:val="0"/>
-                <w:numId w:val="7"/>
+                <w:numId w:val="30"/>
               </w:numPr>
             </w:pPr>
             <w:r>
@@ -8023,7 +7337,7 @@
               <w:pStyle w:val="Prrafodelista"/>
               <w:numPr>
                 <w:ilvl w:val="0"/>
-                <w:numId w:val="7"/>
+                <w:numId w:val="30"/>
               </w:numPr>
             </w:pPr>
             <w:r>
@@ -8058,7 +7372,7 @@
               <w:pStyle w:val="Prrafodelista"/>
               <w:numPr>
                 <w:ilvl w:val="0"/>
-                <w:numId w:val="8"/>
+                <w:numId w:val="31"/>
               </w:numPr>
             </w:pPr>
             <w:r>
@@ -8070,7 +7384,7 @@
               <w:pStyle w:val="Prrafodelista"/>
               <w:numPr>
                 <w:ilvl w:val="0"/>
-                <w:numId w:val="8"/>
+                <w:numId w:val="31"/>
               </w:numPr>
             </w:pPr>
             <w:r>
@@ -8105,7 +7419,7 @@
               <w:pStyle w:val="Prrafodelista"/>
               <w:numPr>
                 <w:ilvl w:val="0"/>
-                <w:numId w:val="9"/>
+                <w:numId w:val="32"/>
               </w:numPr>
             </w:pPr>
             <w:r>
@@ -8117,7 +7431,7 @@
               <w:pStyle w:val="Prrafodelista"/>
               <w:numPr>
                 <w:ilvl w:val="0"/>
-                <w:numId w:val="9"/>
+                <w:numId w:val="32"/>
               </w:numPr>
             </w:pPr>
             <w:r>
@@ -8159,9 +7473,767 @@
       </w:tr>
     </w:tbl>
     <w:p/>
+    <w:p/>
+    <w:tbl>
+      <w:tblPr>
+        <w:tblStyle w:val="Tablaconcuadrcula"/>
+        <w:tblW w:w="10632" w:type="dxa"/>
+        <w:tblInd w:w="-856" w:type="dxa"/>
+        <w:tblLook w:val="04A0" w:firstRow="1" w:lastRow="0" w:firstColumn="1" w:lastColumn="0" w:noHBand="0" w:noVBand="1"/>
+      </w:tblPr>
+      <w:tblGrid>
+        <w:gridCol w:w="4112"/>
+        <w:gridCol w:w="1153"/>
+        <w:gridCol w:w="5367"/>
+      </w:tblGrid>
+      <w:tr>
+        <w:tc>
+          <w:tcPr>
+            <w:tcW w:w="10632" w:type="dxa"/>
+            <w:gridSpan w:val="3"/>
+            <w:tcBorders>
+              <w:top w:val="single" w:sz="4" w:space="0" w:color="auto"/>
+              <w:left w:val="single" w:sz="4" w:space="0" w:color="auto"/>
+              <w:bottom w:val="single" w:sz="4" w:space="0" w:color="auto"/>
+              <w:right w:val="single" w:sz="4" w:space="0" w:color="auto"/>
+            </w:tcBorders>
+            <w:shd w:val="clear" w:color="auto" w:fill="A8D08D" w:themeFill="accent6" w:themeFillTint="99"/>
+            <w:hideMark/>
+          </w:tcPr>
+          <w:p>
+            <w:pPr>
+              <w:jc w:val="center"/>
+              <w:rPr>
+                <w:b/>
+                <w:bCs/>
+              </w:rPr>
+            </w:pPr>
+            <w:r>
+              <w:rPr>
+                <w:b/>
+                <w:bCs/>
+              </w:rPr>
+              <w:lastRenderedPageBreak/>
+              <w:t>TecnoSite/ Historia de usuario HU-006</w:t>
+            </w:r>
+          </w:p>
+        </w:tc>
+      </w:tr>
+      <w:tr>
+        <w:tc>
+          <w:tcPr>
+            <w:tcW w:w="4112" w:type="dxa"/>
+            <w:tcBorders>
+              <w:top w:val="single" w:sz="4" w:space="0" w:color="auto"/>
+              <w:left w:val="single" w:sz="4" w:space="0" w:color="auto"/>
+              <w:bottom w:val="single" w:sz="4" w:space="0" w:color="auto"/>
+              <w:right w:val="single" w:sz="4" w:space="0" w:color="auto"/>
+            </w:tcBorders>
+            <w:hideMark/>
+          </w:tcPr>
+          <w:p>
+            <w:pPr>
+              <w:rPr>
+                <w:b/>
+                <w:bCs/>
+              </w:rPr>
+            </w:pPr>
+            <w:r>
+              <w:rPr>
+                <w:b/>
+                <w:bCs/>
+              </w:rPr>
+              <w:t>Número: HU-006</w:t>
+            </w:r>
+          </w:p>
+        </w:tc>
+        <w:tc>
+          <w:tcPr>
+            <w:tcW w:w="6520" w:type="dxa"/>
+            <w:gridSpan w:val="2"/>
+            <w:tcBorders>
+              <w:top w:val="single" w:sz="4" w:space="0" w:color="auto"/>
+              <w:left w:val="single" w:sz="4" w:space="0" w:color="auto"/>
+              <w:bottom w:val="single" w:sz="4" w:space="0" w:color="auto"/>
+              <w:right w:val="single" w:sz="4" w:space="0" w:color="auto"/>
+            </w:tcBorders>
+            <w:hideMark/>
+          </w:tcPr>
+          <w:p>
+            <w:r>
+              <w:rPr>
+                <w:b/>
+                <w:bCs/>
+              </w:rPr>
+              <w:t xml:space="preserve">Usuario: </w:t>
+            </w:r>
+            <w:r>
+              <w:t>Equipo de desarrollo</w:t>
+            </w:r>
+          </w:p>
+        </w:tc>
+      </w:tr>
+      <w:tr>
+        <w:tc>
+          <w:tcPr>
+            <w:tcW w:w="10632" w:type="dxa"/>
+            <w:gridSpan w:val="3"/>
+            <w:tcBorders>
+              <w:top w:val="single" w:sz="4" w:space="0" w:color="auto"/>
+              <w:left w:val="single" w:sz="4" w:space="0" w:color="auto"/>
+              <w:bottom w:val="single" w:sz="4" w:space="0" w:color="auto"/>
+              <w:right w:val="single" w:sz="4" w:space="0" w:color="auto"/>
+            </w:tcBorders>
+            <w:hideMark/>
+          </w:tcPr>
+          <w:p>
+            <w:pPr>
+              <w:rPr>
+                <w:b/>
+                <w:bCs/>
+              </w:rPr>
+            </w:pPr>
+            <w:r>
+              <w:rPr>
+                <w:b/>
+                <w:bCs/>
+              </w:rPr>
+              <w:t>Nombre historia: Menú de usuarios finales</w:t>
+            </w:r>
+          </w:p>
+        </w:tc>
+      </w:tr>
+      <w:tr>
+        <w:tc>
+          <w:tcPr>
+            <w:tcW w:w="5265" w:type="dxa"/>
+            <w:gridSpan w:val="2"/>
+            <w:tcBorders>
+              <w:top w:val="single" w:sz="4" w:space="0" w:color="auto"/>
+              <w:left w:val="single" w:sz="4" w:space="0" w:color="auto"/>
+              <w:bottom w:val="single" w:sz="4" w:space="0" w:color="auto"/>
+              <w:right w:val="single" w:sz="4" w:space="0" w:color="auto"/>
+            </w:tcBorders>
+            <w:shd w:val="clear" w:color="auto" w:fill="FF0000"/>
+            <w:hideMark/>
+          </w:tcPr>
+          <w:p>
+            <w:pPr>
+              <w:rPr>
+                <w:b/>
+                <w:bCs/>
+              </w:rPr>
+            </w:pPr>
+            <w:r>
+              <w:rPr>
+                <w:b/>
+                <w:bCs/>
+              </w:rPr>
+              <w:t>Prioridad en negocio:</w:t>
+            </w:r>
+          </w:p>
+          <w:p>
+            <w:pPr>
+              <w:jc w:val="center"/>
+            </w:pPr>
+            <w:r>
+              <w:t>Alta – Alta</w:t>
+            </w:r>
+          </w:p>
+        </w:tc>
+        <w:tc>
+          <w:tcPr>
+            <w:tcW w:w="5367" w:type="dxa"/>
+            <w:tcBorders>
+              <w:top w:val="single" w:sz="4" w:space="0" w:color="auto"/>
+              <w:left w:val="single" w:sz="4" w:space="0" w:color="auto"/>
+              <w:bottom w:val="single" w:sz="4" w:space="0" w:color="auto"/>
+              <w:right w:val="single" w:sz="4" w:space="0" w:color="auto"/>
+            </w:tcBorders>
+            <w:shd w:val="clear" w:color="auto" w:fill="FFFF00"/>
+            <w:hideMark/>
+          </w:tcPr>
+          <w:p>
+            <w:pPr>
+              <w:rPr>
+                <w:b/>
+                <w:bCs/>
+              </w:rPr>
+            </w:pPr>
+            <w:r>
+              <w:rPr>
+                <w:b/>
+                <w:bCs/>
+              </w:rPr>
+              <w:t>Riesgo en desarrollo:</w:t>
+            </w:r>
+          </w:p>
+          <w:p>
+            <w:pPr>
+              <w:jc w:val="center"/>
+            </w:pPr>
+            <w:r>
+              <w:t>Medio - Alto</w:t>
+            </w:r>
+          </w:p>
+        </w:tc>
+      </w:tr>
+      <w:tr>
+        <w:tc>
+          <w:tcPr>
+            <w:tcW w:w="10632" w:type="dxa"/>
+            <w:gridSpan w:val="3"/>
+            <w:tcBorders>
+              <w:top w:val="single" w:sz="4" w:space="0" w:color="auto"/>
+              <w:left w:val="single" w:sz="4" w:space="0" w:color="auto"/>
+              <w:bottom w:val="single" w:sz="4" w:space="0" w:color="auto"/>
+              <w:right w:val="single" w:sz="4" w:space="0" w:color="auto"/>
+            </w:tcBorders>
+            <w:hideMark/>
+          </w:tcPr>
+          <w:p>
+            <w:r>
+              <w:rPr>
+                <w:b/>
+                <w:bCs/>
+              </w:rPr>
+              <w:t xml:space="preserve">Programador responsable: </w:t>
+            </w:r>
+            <w:r>
+              <w:t xml:space="preserve">Equipo de desarrollo </w:t>
+            </w:r>
+          </w:p>
+        </w:tc>
+      </w:tr>
+      <w:tr>
+        <w:trPr>
+          <w:trHeight w:val="3958"/>
+        </w:trPr>
+        <w:tc>
+          <w:tcPr>
+            <w:tcW w:w="10632" w:type="dxa"/>
+            <w:gridSpan w:val="3"/>
+            <w:tcBorders>
+              <w:top w:val="single" w:sz="4" w:space="0" w:color="auto"/>
+              <w:left w:val="single" w:sz="4" w:space="0" w:color="auto"/>
+              <w:bottom w:val="single" w:sz="4" w:space="0" w:color="auto"/>
+              <w:right w:val="single" w:sz="4" w:space="0" w:color="auto"/>
+            </w:tcBorders>
+          </w:tcPr>
+          <w:p>
+            <w:pPr>
+              <w:rPr>
+                <w:b/>
+                <w:bCs/>
+              </w:rPr>
+            </w:pPr>
+            <w:r>
+              <w:rPr>
+                <w:noProof/>
+              </w:rPr>
+              <w:drawing>
+                <wp:anchor distT="0" distB="0" distL="114300" distR="114300" simplePos="0" relativeHeight="251678720" behindDoc="0" locked="0" layoutInCell="1" allowOverlap="1" wp14:anchorId="2CB7FC25" wp14:editId="2950E871">
+                  <wp:simplePos x="0" y="0"/>
+                  <wp:positionH relativeFrom="column">
+                    <wp:posOffset>635</wp:posOffset>
+                  </wp:positionH>
+                  <wp:positionV relativeFrom="paragraph">
+                    <wp:posOffset>1905</wp:posOffset>
+                  </wp:positionV>
+                  <wp:extent cx="1259840" cy="1259840"/>
+                  <wp:effectExtent l="0" t="0" r="0" b="0"/>
+                  <wp:wrapSquare wrapText="bothSides"/>
+                  <wp:docPr id="9" name="Imagen 9"/>
+                  <wp:cNvGraphicFramePr>
+                    <a:graphicFrameLocks xmlns:a="http://schemas.openxmlformats.org/drawingml/2006/main" noChangeAspect="1"/>
+                  </wp:cNvGraphicFramePr>
+                  <a:graphic xmlns:a="http://schemas.openxmlformats.org/drawingml/2006/main">
+                    <a:graphicData uri="http://schemas.openxmlformats.org/drawingml/2006/picture">
+                      <pic:pic xmlns:pic="http://schemas.openxmlformats.org/drawingml/2006/picture">
+                        <pic:nvPicPr>
+                          <pic:cNvPr id="0" name="Imagen 12"/>
+                          <pic:cNvPicPr>
+                            <a:picLocks noChangeAspect="1" noChangeArrowheads="1"/>
+                          </pic:cNvPicPr>
+                        </pic:nvPicPr>
+                        <pic:blipFill>
+                          <a:blip r:embed="rId17">
+                            <a:extLst>
+                              <a:ext uri="{28A0092B-C50C-407E-A947-70E740481C1C}">
+                                <a14:useLocalDpi xmlns:a14="http://schemas.microsoft.com/office/drawing/2010/main" val="0"/>
+                              </a:ext>
+                            </a:extLst>
+                          </a:blip>
+                          <a:srcRect/>
+                          <a:stretch>
+                            <a:fillRect/>
+                          </a:stretch>
+                        </pic:blipFill>
+                        <pic:spPr bwMode="auto">
+                          <a:xfrm>
+                            <a:off x="0" y="0"/>
+                            <a:ext cx="1259840" cy="1259840"/>
+                          </a:xfrm>
+                          <a:prstGeom prst="rect">
+                            <a:avLst/>
+                          </a:prstGeom>
+                          <a:noFill/>
+                        </pic:spPr>
+                      </pic:pic>
+                    </a:graphicData>
+                  </a:graphic>
+                  <wp14:sizeRelH relativeFrom="page">
+                    <wp14:pctWidth>0</wp14:pctWidth>
+                  </wp14:sizeRelH>
+                  <wp14:sizeRelV relativeFrom="page">
+                    <wp14:pctHeight>0</wp14:pctHeight>
+                  </wp14:sizeRelV>
+                </wp:anchor>
+              </w:drawing>
+            </w:r>
+            <w:r>
+              <w:t xml:space="preserve">Yo como un </w:t>
+            </w:r>
+            <w:r>
+              <w:rPr>
+                <w:b/>
+                <w:bCs/>
+              </w:rPr>
+              <w:t xml:space="preserve">responsable de desarrollo del sistema, </w:t>
+            </w:r>
+            <w:r>
+              <w:t xml:space="preserve">necesito </w:t>
+            </w:r>
+            <w:r>
+              <w:rPr>
+                <w:b/>
+                <w:bCs/>
+              </w:rPr>
+              <w:t>Realizar un menú que muestre las opciones de inicio, registro y temario.</w:t>
+            </w:r>
+          </w:p>
+          <w:p>
+            <w:pPr>
+              <w:rPr>
+                <w:b/>
+                <w:bCs/>
+              </w:rPr>
+            </w:pPr>
+          </w:p>
+          <w:p>
+            <w:pPr>
+              <w:rPr>
+                <w:b/>
+                <w:bCs/>
+              </w:rPr>
+            </w:pPr>
+            <w:r>
+              <w:rPr>
+                <w:b/>
+                <w:bCs/>
+              </w:rPr>
+              <w:t>Contexto:</w:t>
+            </w:r>
+          </w:p>
+          <w:p>
+            <w:pPr>
+              <w:pStyle w:val="Prrafodelista"/>
+              <w:numPr>
+                <w:ilvl w:val="0"/>
+                <w:numId w:val="33"/>
+              </w:numPr>
+              <w:jc w:val="both"/>
+            </w:pPr>
+            <w:r>
+              <w:t>Este módulo se mostrará en la parte superior del sitio web.</w:t>
+            </w:r>
+          </w:p>
+          <w:p>
+            <w:pPr>
+              <w:pStyle w:val="Prrafodelista"/>
+              <w:numPr>
+                <w:ilvl w:val="0"/>
+                <w:numId w:val="33"/>
+              </w:numPr>
+              <w:jc w:val="both"/>
+            </w:pPr>
+            <w:r>
+              <w:t>Será de uso fácil ya que mostrará solo tres opciones.</w:t>
+            </w:r>
+          </w:p>
+          <w:p>
+            <w:pPr>
+              <w:pStyle w:val="Prrafodelista"/>
+              <w:numPr>
+                <w:ilvl w:val="0"/>
+                <w:numId w:val="33"/>
+              </w:numPr>
+              <w:jc w:val="both"/>
+            </w:pPr>
+            <w:r>
+              <w:t>Este módulo tendrá un tiempo de reacción rápido para que el usuario pueda trasladarse a la opción deseada sin necesidad de esperar demasiado.</w:t>
+            </w:r>
+          </w:p>
+        </w:tc>
+      </w:tr>
+      <w:tr>
+        <w:tc>
+          <w:tcPr>
+            <w:tcW w:w="10632" w:type="dxa"/>
+            <w:gridSpan w:val="3"/>
+            <w:tcBorders>
+              <w:top w:val="single" w:sz="4" w:space="0" w:color="auto"/>
+              <w:left w:val="single" w:sz="4" w:space="0" w:color="auto"/>
+              <w:bottom w:val="single" w:sz="4" w:space="0" w:color="auto"/>
+              <w:right w:val="single" w:sz="4" w:space="0" w:color="auto"/>
+            </w:tcBorders>
+            <w:hideMark/>
+          </w:tcPr>
+          <w:p>
+            <w:r>
+              <w:t xml:space="preserve">Es </w:t>
+            </w:r>
+            <w:r>
+              <w:rPr>
+                <w:b/>
+                <w:bCs/>
+              </w:rPr>
+              <w:t>indispensable contar con un tablero de control</w:t>
+            </w:r>
+            <w:r>
+              <w:t xml:space="preserve"> que contenga la información la </w:t>
+            </w:r>
+            <w:r>
+              <w:rPr>
+                <w:b/>
+                <w:bCs/>
+              </w:rPr>
+              <w:t>información más relevante</w:t>
+            </w:r>
+            <w:r>
+              <w:t>:</w:t>
+            </w:r>
+          </w:p>
+          <w:p>
+            <w:pPr>
+              <w:pStyle w:val="Prrafodelista"/>
+              <w:numPr>
+                <w:ilvl w:val="0"/>
+                <w:numId w:val="34"/>
+              </w:numPr>
+            </w:pPr>
+            <w:r>
+              <w:t>Enlace al formulario para el registro de usuarios.</w:t>
+            </w:r>
+          </w:p>
+          <w:p>
+            <w:pPr>
+              <w:pStyle w:val="Prrafodelista"/>
+              <w:numPr>
+                <w:ilvl w:val="0"/>
+                <w:numId w:val="34"/>
+              </w:numPr>
+            </w:pPr>
+            <w:r>
+              <w:t xml:space="preserve">Listado de los temas </w:t>
+            </w:r>
+          </w:p>
+          <w:p>
+            <w:pPr>
+              <w:pStyle w:val="Prrafodelista"/>
+              <w:numPr>
+                <w:ilvl w:val="0"/>
+                <w:numId w:val="34"/>
+              </w:numPr>
+            </w:pPr>
+            <w:r>
+              <w:t>Listado de las materias.</w:t>
+            </w:r>
+          </w:p>
+        </w:tc>
+      </w:tr>
+      <w:tr>
+        <w:tc>
+          <w:tcPr>
+            <w:tcW w:w="10632" w:type="dxa"/>
+            <w:gridSpan w:val="3"/>
+            <w:tcBorders>
+              <w:top w:val="single" w:sz="4" w:space="0" w:color="auto"/>
+              <w:left w:val="single" w:sz="4" w:space="0" w:color="auto"/>
+              <w:bottom w:val="single" w:sz="4" w:space="0" w:color="auto"/>
+              <w:right w:val="single" w:sz="4" w:space="0" w:color="auto"/>
+            </w:tcBorders>
+            <w:hideMark/>
+          </w:tcPr>
+          <w:p>
+            <w:pPr>
+              <w:rPr>
+                <w:b/>
+                <w:bCs/>
+              </w:rPr>
+            </w:pPr>
+            <w:r>
+              <w:rPr>
+                <w:b/>
+                <w:bCs/>
+              </w:rPr>
+              <w:t>Criterio de aceptación:</w:t>
+            </w:r>
+          </w:p>
+          <w:p>
+            <w:pPr>
+              <w:pStyle w:val="Prrafodelista"/>
+              <w:numPr>
+                <w:ilvl w:val="0"/>
+                <w:numId w:val="35"/>
+              </w:numPr>
+            </w:pPr>
+            <w:r>
+              <w:t>Deberá contener un botón cuya función será darle visibilidad al menú</w:t>
+            </w:r>
+          </w:p>
+          <w:p>
+            <w:pPr>
+              <w:pStyle w:val="Prrafodelista"/>
+              <w:numPr>
+                <w:ilvl w:val="0"/>
+                <w:numId w:val="35"/>
+              </w:numPr>
+            </w:pPr>
+            <w:r>
+              <w:t>Un menú en la parte superior con las opciones de navegación, además de opciones, en este caso la opción salir.</w:t>
+            </w:r>
+          </w:p>
+        </w:tc>
+      </w:tr>
+      <w:tr>
+        <w:tc>
+          <w:tcPr>
+            <w:tcW w:w="10632" w:type="dxa"/>
+            <w:gridSpan w:val="3"/>
+            <w:tcBorders>
+              <w:top w:val="single" w:sz="4" w:space="0" w:color="auto"/>
+              <w:left w:val="single" w:sz="4" w:space="0" w:color="auto"/>
+              <w:bottom w:val="single" w:sz="4" w:space="0" w:color="auto"/>
+              <w:right w:val="single" w:sz="4" w:space="0" w:color="auto"/>
+            </w:tcBorders>
+            <w:hideMark/>
+          </w:tcPr>
+          <w:p>
+            <w:pPr>
+              <w:tabs>
+                <w:tab w:val="left" w:pos="7061"/>
+              </w:tabs>
+              <w:rPr>
+                <w:b/>
+                <w:bCs/>
+              </w:rPr>
+            </w:pPr>
+            <w:r>
+              <w:rPr>
+                <w:b/>
+                <w:bCs/>
+              </w:rPr>
+              <w:t>Resultado Esperado:</w:t>
+            </w:r>
+          </w:p>
+          <w:p>
+            <w:r>
+              <w:t>Mostrar un menú en la parte superior del sitio web cuya función sea mostrar las opciones principales como lo son el registro de los usuarios, el inicio y la opción para mostrar el temario.</w:t>
+            </w:r>
+          </w:p>
+        </w:tc>
+      </w:tr>
+      <w:tr>
+        <w:tc>
+          <w:tcPr>
+            <w:tcW w:w="10632" w:type="dxa"/>
+            <w:gridSpan w:val="3"/>
+            <w:tcBorders>
+              <w:top w:val="single" w:sz="4" w:space="0" w:color="auto"/>
+              <w:left w:val="single" w:sz="4" w:space="0" w:color="auto"/>
+              <w:bottom w:val="single" w:sz="4" w:space="0" w:color="auto"/>
+              <w:right w:val="single" w:sz="4" w:space="0" w:color="auto"/>
+            </w:tcBorders>
+            <w:hideMark/>
+          </w:tcPr>
+          <w:p>
+            <w:pPr>
+              <w:rPr>
+                <w:b/>
+                <w:bCs/>
+              </w:rPr>
+            </w:pPr>
+            <w:r>
+              <w:rPr>
+                <w:b/>
+                <w:bCs/>
+              </w:rPr>
+              <w:t>Requisitos Funcionales:</w:t>
+            </w:r>
+          </w:p>
+          <w:p>
+            <w:pPr>
+              <w:pStyle w:val="Prrafodelista"/>
+              <w:numPr>
+                <w:ilvl w:val="0"/>
+                <w:numId w:val="36"/>
+              </w:numPr>
+            </w:pPr>
+            <w:r>
+              <w:t xml:space="preserve">Carga rápida de los recursos. </w:t>
+            </w:r>
+          </w:p>
+        </w:tc>
+      </w:tr>
+      <w:tr>
+        <w:tc>
+          <w:tcPr>
+            <w:tcW w:w="10632" w:type="dxa"/>
+            <w:gridSpan w:val="3"/>
+            <w:tcBorders>
+              <w:top w:val="single" w:sz="4" w:space="0" w:color="auto"/>
+              <w:left w:val="single" w:sz="4" w:space="0" w:color="auto"/>
+              <w:bottom w:val="single" w:sz="4" w:space="0" w:color="auto"/>
+              <w:right w:val="single" w:sz="4" w:space="0" w:color="auto"/>
+            </w:tcBorders>
+            <w:hideMark/>
+          </w:tcPr>
+          <w:p>
+            <w:pPr>
+              <w:rPr>
+                <w:b/>
+                <w:bCs/>
+              </w:rPr>
+            </w:pPr>
+            <w:r>
+              <w:rPr>
+                <w:b/>
+                <w:bCs/>
+              </w:rPr>
+              <w:t>Requisitos NO Funcionales:</w:t>
+            </w:r>
+          </w:p>
+          <w:p>
+            <w:pPr>
+              <w:pStyle w:val="Prrafodelista"/>
+              <w:numPr>
+                <w:ilvl w:val="0"/>
+                <w:numId w:val="37"/>
+              </w:numPr>
+            </w:pPr>
+            <w:r>
+              <w:t>Solicitud de acceso a BD y Verificación de Credenciales.</w:t>
+            </w:r>
+          </w:p>
+          <w:p>
+            <w:pPr>
+              <w:pStyle w:val="Prrafodelista"/>
+              <w:numPr>
+                <w:ilvl w:val="0"/>
+                <w:numId w:val="37"/>
+              </w:numPr>
+            </w:pPr>
+            <w:r>
+              <w:t>Creación de un usuario de prueba por parte del equipo de desarrollo para la verificación funcional.</w:t>
+            </w:r>
+          </w:p>
+        </w:tc>
+      </w:tr>
+      <w:tr>
+        <w:tc>
+          <w:tcPr>
+            <w:tcW w:w="10632" w:type="dxa"/>
+            <w:gridSpan w:val="3"/>
+            <w:tcBorders>
+              <w:top w:val="single" w:sz="4" w:space="0" w:color="auto"/>
+              <w:left w:val="single" w:sz="4" w:space="0" w:color="auto"/>
+              <w:bottom w:val="single" w:sz="4" w:space="0" w:color="auto"/>
+              <w:right w:val="single" w:sz="4" w:space="0" w:color="auto"/>
+            </w:tcBorders>
+            <w:hideMark/>
+          </w:tcPr>
+          <w:p>
+            <w:pPr>
+              <w:rPr>
+                <w:b/>
+                <w:bCs/>
+              </w:rPr>
+            </w:pPr>
+            <w:r>
+              <w:rPr>
+                <w:b/>
+                <w:bCs/>
+              </w:rPr>
+              <w:t>Datos para considerar:</w:t>
+            </w:r>
+          </w:p>
+          <w:p>
+            <w:pPr>
+              <w:pStyle w:val="Prrafodelista"/>
+              <w:numPr>
+                <w:ilvl w:val="0"/>
+                <w:numId w:val="38"/>
+              </w:numPr>
+            </w:pPr>
+            <w:r>
+              <w:t>Velocidad de reacción y carga en la interfaz</w:t>
+            </w:r>
+          </w:p>
+          <w:p>
+            <w:pPr>
+              <w:pStyle w:val="Prrafodelista"/>
+              <w:numPr>
+                <w:ilvl w:val="0"/>
+                <w:numId w:val="38"/>
+              </w:numPr>
+            </w:pPr>
+            <w:r>
+              <w:t>Hipervínculos para direccionar al usuario a la opción deseada</w:t>
+            </w:r>
+          </w:p>
+        </w:tc>
+      </w:tr>
+      <w:tr>
+        <w:tc>
+          <w:tcPr>
+            <w:tcW w:w="10632" w:type="dxa"/>
+            <w:gridSpan w:val="3"/>
+            <w:tcBorders>
+              <w:top w:val="single" w:sz="4" w:space="0" w:color="auto"/>
+              <w:left w:val="single" w:sz="4" w:space="0" w:color="auto"/>
+              <w:bottom w:val="single" w:sz="4" w:space="0" w:color="auto"/>
+              <w:right w:val="single" w:sz="4" w:space="0" w:color="auto"/>
+            </w:tcBorders>
+          </w:tcPr>
+          <w:p>
+            <w:pPr>
+              <w:rPr>
+                <w:b/>
+                <w:bCs/>
+              </w:rPr>
+            </w:pPr>
+            <w:r>
+              <w:rPr>
+                <w:b/>
+                <w:bCs/>
+              </w:rPr>
+              <w:t>Observaciones:</w:t>
+            </w:r>
+          </w:p>
+          <w:p>
+            <w:pPr>
+              <w:rPr>
+                <w:b/>
+                <w:bCs/>
+              </w:rPr>
+            </w:pPr>
+          </w:p>
+        </w:tc>
+      </w:tr>
+    </w:tbl>
     <w:p>
       <w:r>
-        <w:lastRenderedPageBreak/>
         <w:br w:type="page"/>
       </w:r>
     </w:p>
@@ -8177,7 +8249,7 @@
           <w:szCs w:val="22"/>
         </w:rPr>
       </w:pPr>
-      <w:bookmarkStart w:id="9" w:name="_Toc132484832"/>
+      <w:bookmarkStart w:id="8" w:name="_Toc132484832"/>
       <w:r>
         <w:rPr>
           <w:rFonts w:ascii="Arial" w:hAnsi="Arial" w:cs="Arial"/>
@@ -8190,7 +8262,7 @@
         <w:lastRenderedPageBreak/>
         <w:t>REFERENCIAS BIBLIOGRÁFICAS</w:t>
       </w:r>
-      <w:bookmarkEnd w:id="9"/>
+      <w:bookmarkEnd w:id="8"/>
     </w:p>
     <w:p/>
     <w:p>
@@ -8204,62 +8276,20 @@
           <w:rFonts w:ascii="Times New Roman" w:hAnsi="Times New Roman" w:cs="Times New Roman"/>
         </w:rPr>
       </w:pPr>
-      <w:proofErr w:type="spellStart"/>
       <w:r>
         <w:rPr>
           <w:rFonts w:ascii="Times New Roman" w:hAnsi="Times New Roman" w:cs="Times New Roman"/>
         </w:rPr>
-        <w:t>Epitech</w:t>
+        <w:t>Epitech Spain. (2021). Tareas de un Programador Junior ¿Qué hace un Junior Developer exactamente? </w:t>
       </w:r>
-      <w:proofErr w:type="spellEnd"/>
-      <w:r>
-        <w:rPr>
-          <w:rFonts w:ascii="Times New Roman" w:hAnsi="Times New Roman" w:cs="Times New Roman"/>
-        </w:rPr>
-        <w:t xml:space="preserve"> </w:t>
-      </w:r>
-      <w:proofErr w:type="spellStart"/>
-      <w:r>
-        <w:rPr>
-          <w:rFonts w:ascii="Times New Roman" w:hAnsi="Times New Roman" w:cs="Times New Roman"/>
-        </w:rPr>
-        <w:t>Spain</w:t>
-      </w:r>
-      <w:proofErr w:type="spellEnd"/>
-      <w:r>
-        <w:rPr>
-          <w:rFonts w:ascii="Times New Roman" w:hAnsi="Times New Roman" w:cs="Times New Roman"/>
-        </w:rPr>
-        <w:t>. (2021). Tareas de un Programador Junior ¿Qué hace un Junior Developer exactamente? </w:t>
-      </w:r>
-      <w:proofErr w:type="spellStart"/>
       <w:r>
         <w:rPr>
           <w:rFonts w:ascii="Times New Roman" w:hAnsi="Times New Roman" w:cs="Times New Roman"/>
           <w:i/>
           <w:iCs/>
         </w:rPr>
-        <w:t>Epitech</w:t>
+        <w:t>Epitech Spain</w:t>
       </w:r>
-      <w:proofErr w:type="spellEnd"/>
-      <w:r>
-        <w:rPr>
-          <w:rFonts w:ascii="Times New Roman" w:hAnsi="Times New Roman" w:cs="Times New Roman"/>
-          <w:i/>
-          <w:iCs/>
-        </w:rPr>
-        <w:t xml:space="preserve"> </w:t>
-      </w:r>
-      <w:proofErr w:type="spellStart"/>
-      <w:r>
-        <w:rPr>
-          <w:rFonts w:ascii="Times New Roman" w:hAnsi="Times New Roman" w:cs="Times New Roman"/>
-          <w:i/>
-          <w:iCs/>
-        </w:rPr>
-        <w:t>Spain</w:t>
-      </w:r>
-      <w:proofErr w:type="spellEnd"/>
       <w:r>
         <w:rPr>
           <w:rFonts w:ascii="Times New Roman" w:hAnsi="Times New Roman" w:cs="Times New Roman"/>
@@ -8278,55 +8308,19 @@
           <w:rFonts w:ascii="Times New Roman" w:hAnsi="Times New Roman" w:cs="Times New Roman"/>
         </w:rPr>
       </w:pPr>
-      <w:proofErr w:type="spellStart"/>
       <w:r>
         <w:rPr>
           <w:rFonts w:ascii="Times New Roman" w:hAnsi="Times New Roman" w:cs="Times New Roman"/>
         </w:rPr>
-        <w:t>Imagar</w:t>
+        <w:t>Imagar. (2022, 12 abril). ¿Qué hace un analista programador? </w:t>
       </w:r>
-      <w:proofErr w:type="spellEnd"/>
-      <w:r>
-        <w:rPr>
-          <w:rFonts w:ascii="Times New Roman" w:hAnsi="Times New Roman" w:cs="Times New Roman"/>
-        </w:rPr>
-        <w:t>. (2022, 12 abril). ¿Qué hace un analista programador? </w:t>
-      </w:r>
-      <w:proofErr w:type="spellStart"/>
       <w:r>
         <w:rPr>
           <w:rFonts w:ascii="Times New Roman" w:hAnsi="Times New Roman" w:cs="Times New Roman"/>
           <w:i/>
           <w:iCs/>
         </w:rPr>
-        <w:t>Imagar</w:t>
-      </w:r>
-      <w:proofErr w:type="spellEnd"/>
-      <w:r>
-        <w:rPr>
-          <w:rFonts w:ascii="Times New Roman" w:hAnsi="Times New Roman" w:cs="Times New Roman"/>
-          <w:i/>
-          <w:iCs/>
-        </w:rPr>
-        <w:t xml:space="preserve"> </w:t>
-      </w:r>
-      <w:proofErr w:type="spellStart"/>
-      <w:r>
-        <w:rPr>
-          <w:rFonts w:ascii="Times New Roman" w:hAnsi="Times New Roman" w:cs="Times New Roman"/>
-          <w:i/>
-          <w:iCs/>
-        </w:rPr>
-        <w:t>Solutions</w:t>
-      </w:r>
-      <w:proofErr w:type="spellEnd"/>
-      <w:r>
-        <w:rPr>
-          <w:rFonts w:ascii="Times New Roman" w:hAnsi="Times New Roman" w:cs="Times New Roman"/>
-          <w:i/>
-          <w:iCs/>
-        </w:rPr>
-        <w:t xml:space="preserve"> Company</w:t>
+        <w:t>Imagar Solutions Company</w:t>
       </w:r>
       <w:r>
         <w:rPr>
@@ -8350,57 +8344,15 @@
         <w:rPr>
           <w:rFonts w:ascii="Times New Roman" w:hAnsi="Times New Roman" w:cs="Times New Roman"/>
         </w:rPr>
-        <w:t xml:space="preserve">Maluenda, R. (2022). Qué es y qué hace un </w:t>
+        <w:t>Maluenda, R. (2022). Qué es y qué hace un QA en proyectos de desarrollo de software. </w:t>
       </w:r>
-      <w:proofErr w:type="spellStart"/>
-      <w:r>
-        <w:rPr>
-          <w:rFonts w:ascii="Times New Roman" w:hAnsi="Times New Roman" w:cs="Times New Roman"/>
-        </w:rPr>
-        <w:t>QA</w:t>
-      </w:r>
-      <w:proofErr w:type="spellEnd"/>
-      <w:r>
-        <w:rPr>
-          <w:rFonts w:ascii="Times New Roman" w:hAnsi="Times New Roman" w:cs="Times New Roman"/>
-        </w:rPr>
-        <w:t xml:space="preserve"> en proyectos de desarrollo de software. </w:t>
-      </w:r>
-      <w:proofErr w:type="spellStart"/>
       <w:r>
         <w:rPr>
           <w:rFonts w:ascii="Times New Roman" w:hAnsi="Times New Roman" w:cs="Times New Roman"/>
           <w:i/>
           <w:iCs/>
         </w:rPr>
-        <w:t>Profile</w:t>
-      </w:r>
-      <w:proofErr w:type="spellEnd"/>
-      <w:r>
-        <w:rPr>
-          <w:rFonts w:ascii="Times New Roman" w:hAnsi="Times New Roman" w:cs="Times New Roman"/>
-          <w:i/>
-          <w:iCs/>
-        </w:rPr>
-        <w:t xml:space="preserve"> Software </w:t>
-      </w:r>
-      <w:proofErr w:type="spellStart"/>
-      <w:r>
-        <w:rPr>
-          <w:rFonts w:ascii="Times New Roman" w:hAnsi="Times New Roman" w:cs="Times New Roman"/>
-          <w:i/>
-          <w:iCs/>
-        </w:rPr>
-        <w:t>Services</w:t>
-      </w:r>
-      <w:proofErr w:type="spellEnd"/>
-      <w:r>
-        <w:rPr>
-          <w:rFonts w:ascii="Times New Roman" w:hAnsi="Times New Roman" w:cs="Times New Roman"/>
-          <w:i/>
-          <w:iCs/>
-        </w:rPr>
-        <w:t>.</w:t>
+        <w:t>Profile Software Services.</w:t>
       </w:r>
       <w:r>
         <w:rPr>
@@ -8430,35 +8382,7 @@
         <w:rPr>
           <w:rFonts w:ascii="Times New Roman" w:hAnsi="Times New Roman" w:cs="Times New Roman"/>
         </w:rPr>
-        <w:t xml:space="preserve">McCabe, J. (s. f.). CTO, </w:t>
-      </w:r>
-      <w:proofErr w:type="spellStart"/>
-      <w:r>
-        <w:rPr>
-          <w:rFonts w:ascii="Times New Roman" w:hAnsi="Times New Roman" w:cs="Times New Roman"/>
-        </w:rPr>
-        <w:t>Tech</w:t>
-      </w:r>
-      <w:proofErr w:type="spellEnd"/>
-      <w:r>
-        <w:rPr>
-          <w:rFonts w:ascii="Times New Roman" w:hAnsi="Times New Roman" w:cs="Times New Roman"/>
-        </w:rPr>
-        <w:t xml:space="preserve"> Lead, CIO, Lead </w:t>
-      </w:r>
-      <w:proofErr w:type="spellStart"/>
-      <w:r>
-        <w:rPr>
-          <w:rFonts w:ascii="Times New Roman" w:hAnsi="Times New Roman" w:cs="Times New Roman"/>
-        </w:rPr>
-        <w:t>Programmer</w:t>
-      </w:r>
-      <w:proofErr w:type="spellEnd"/>
-      <w:r>
-        <w:rPr>
-          <w:rFonts w:ascii="Times New Roman" w:hAnsi="Times New Roman" w:cs="Times New Roman"/>
-        </w:rPr>
-        <w:t>, quien hace que cosa</w:t>
+        <w:t>McCabe, J. (s. f.). CTO, Tech Lead, CIO, Lead Programmer, quien hace que cosa</w:t>
       </w:r>
       <w:r>
         <w:rPr>
@@ -8486,7 +8410,7 @@
 </file>
 
 <file path=word/endnotes.xml><?xml version="1.0" encoding="utf-8"?>
-<w:endnotes xmlns:wpc="http://schemas.microsoft.com/office/word/2010/wordprocessingCanvas" xmlns:cx="http://schemas.microsoft.com/office/drawing/2014/chartex" xmlns:cx1="http://schemas.microsoft.com/office/drawing/2015/9/8/chartex" xmlns:cx2="http://schemas.microsoft.com/office/drawing/2015/10/21/chartex" xmlns:cx3="http://schemas.microsoft.com/office/drawing/2016/5/9/chartex" xmlns:cx4="http://schemas.microsoft.com/office/drawing/2016/5/10/chartex" xmlns:cx5="http://schemas.microsoft.com/office/drawing/2016/5/11/chartex" xmlns:cx6="http://schemas.microsoft.com/office/drawing/2016/5/12/chartex" xmlns:cx7="http://schemas.microsoft.com/office/drawing/2016/5/13/chartex" xmlns:cx8="http://schemas.microsoft.com/office/drawing/2016/5/14/chartex" xmlns:mc="http://schemas.openxmlformats.org/markup-compatibility/2006" xmlns:aink="http://schemas.microsoft.com/office/drawing/2016/ink" xmlns:am3d="http://schemas.microsoft.com/office/drawing/2017/model3d" xmlns:o="urn:schemas-microsoft-com:office:office" xmlns:r="http://schemas.openxmlformats.org/officeDocument/2006/relationships" xmlns:m="http://schemas.openxmlformats.org/officeDocument/2006/math" xmlns:v="urn:schemas-microsoft-com:vml" xmlns:wp14="http://schemas.microsoft.com/office/word/2010/wordprocessingDrawing" xmlns:wp="http://schemas.openxmlformats.org/drawingml/2006/wordprocessingDrawing" xmlns:w10="urn:schemas-microsoft-com:office:word" xmlns:w="http://schemas.openxmlformats.org/wordprocessingml/2006/main" xmlns:w14="http://schemas.microsoft.com/office/word/2010/wordml" xmlns:w15="http://schemas.microsoft.com/office/word/2012/wordml" xmlns:w16cex="http://schemas.microsoft.com/office/word/2018/wordml/cex" xmlns:w16cid="http://schemas.microsoft.com/office/word/2016/wordml/cid" xmlns:w16="http://schemas.microsoft.com/office/word/2018/wordml" xmlns:w16se="http://schemas.microsoft.com/office/word/2015/wordml/symex" xmlns:wpg="http://schemas.microsoft.com/office/word/2010/wordprocessingGroup" xmlns:wpi="http://schemas.microsoft.com/office/word/2010/wordprocessingInk" xmlns:wne="http://schemas.microsoft.com/office/word/2006/wordml" xmlns:wps="http://schemas.microsoft.com/office/word/2010/wordprocessingShape" mc:Ignorable="w14 w15 w16se w16cid w16 w16cex wp14">
+<w:endnotes xmlns:wpc="http://schemas.microsoft.com/office/word/2010/wordprocessingCanvas" xmlns:cx="http://schemas.microsoft.com/office/drawing/2014/chartex" xmlns:cx1="http://schemas.microsoft.com/office/drawing/2015/9/8/chartex" xmlns:cx2="http://schemas.microsoft.com/office/drawing/2015/10/21/chartex" xmlns:cx3="http://schemas.microsoft.com/office/drawing/2016/5/9/chartex" xmlns:cx4="http://schemas.microsoft.com/office/drawing/2016/5/10/chartex" xmlns:cx5="http://schemas.microsoft.com/office/drawing/2016/5/11/chartex" xmlns:cx6="http://schemas.microsoft.com/office/drawing/2016/5/12/chartex" xmlns:cx7="http://schemas.microsoft.com/office/drawing/2016/5/13/chartex" xmlns:cx8="http://schemas.microsoft.com/office/drawing/2016/5/14/chartex" xmlns:mc="http://schemas.openxmlformats.org/markup-compatibility/2006" xmlns:aink="http://schemas.microsoft.com/office/drawing/2016/ink" xmlns:am3d="http://schemas.microsoft.com/office/drawing/2017/model3d" xmlns:o="urn:schemas-microsoft-com:office:office" xmlns:oel="http://schemas.microsoft.com/office/2019/extlst" xmlns:r="http://schemas.openxmlformats.org/officeDocument/2006/relationships" xmlns:m="http://schemas.openxmlformats.org/officeDocument/2006/math" xmlns:v="urn:schemas-microsoft-com:vml" xmlns:wp14="http://schemas.microsoft.com/office/word/2010/wordprocessingDrawing" xmlns:wp="http://schemas.openxmlformats.org/drawingml/2006/wordprocessingDrawing" xmlns:w10="urn:schemas-microsoft-com:office:word" xmlns:w="http://schemas.openxmlformats.org/wordprocessingml/2006/main" xmlns:w14="http://schemas.microsoft.com/office/word/2010/wordml" xmlns:w15="http://schemas.microsoft.com/office/word/2012/wordml" xmlns:w16cex="http://schemas.microsoft.com/office/word/2018/wordml/cex" xmlns:w16cid="http://schemas.microsoft.com/office/word/2016/wordml/cid" xmlns:w16="http://schemas.microsoft.com/office/word/2018/wordml" xmlns:w16du="http://schemas.microsoft.com/office/word/2023/wordml/word16du" xmlns:w16sdtdh="http://schemas.microsoft.com/office/word/2020/wordml/sdtdatahash" xmlns:w16se="http://schemas.microsoft.com/office/word/2015/wordml/symex" xmlns:wpg="http://schemas.microsoft.com/office/word/2010/wordprocessingGroup" xmlns:wpi="http://schemas.microsoft.com/office/word/2010/wordprocessingInk" xmlns:wne="http://schemas.microsoft.com/office/word/2006/wordml" xmlns:wps="http://schemas.microsoft.com/office/word/2010/wordprocessingShape" mc:Ignorable="w14 w15 w16se w16cid w16 w16cex w16sdtdh wp14">
   <w:endnote w:type="separator" w:id="-1">
     <w:p>
       <w:pPr>
@@ -8511,7 +8435,7 @@
 </file>
 
 <file path=word/footnotes.xml><?xml version="1.0" encoding="utf-8"?>
-<w:footnotes xmlns:wpc="http://schemas.microsoft.com/office/word/2010/wordprocessingCanvas" xmlns:cx="http://schemas.microsoft.com/office/drawing/2014/chartex" xmlns:cx1="http://schemas.microsoft.com/office/drawing/2015/9/8/chartex" xmlns:cx2="http://schemas.microsoft.com/office/drawing/2015/10/21/chartex" xmlns:cx3="http://schemas.microsoft.com/office/drawing/2016/5/9/chartex" xmlns:cx4="http://schemas.microsoft.com/office/drawing/2016/5/10/chartex" xmlns:cx5="http://schemas.microsoft.com/office/drawing/2016/5/11/chartex" xmlns:cx6="http://schemas.microsoft.com/office/drawing/2016/5/12/chartex" xmlns:cx7="http://schemas.microsoft.com/office/drawing/2016/5/13/chartex" xmlns:cx8="http://schemas.microsoft.com/office/drawing/2016/5/14/chartex" xmlns:mc="http://schemas.openxmlformats.org/markup-compatibility/2006" xmlns:aink="http://schemas.microsoft.com/office/drawing/2016/ink" xmlns:am3d="http://schemas.microsoft.com/office/drawing/2017/model3d" xmlns:o="urn:schemas-microsoft-com:office:office" xmlns:r="http://schemas.openxmlformats.org/officeDocument/2006/relationships" xmlns:m="http://schemas.openxmlformats.org/officeDocument/2006/math" xmlns:v="urn:schemas-microsoft-com:vml" xmlns:wp14="http://schemas.microsoft.com/office/word/2010/wordprocessingDrawing" xmlns:wp="http://schemas.openxmlformats.org/drawingml/2006/wordprocessingDrawing" xmlns:w10="urn:schemas-microsoft-com:office:word" xmlns:w="http://schemas.openxmlformats.org/wordprocessingml/2006/main" xmlns:w14="http://schemas.microsoft.com/office/word/2010/wordml" xmlns:w15="http://schemas.microsoft.com/office/word/2012/wordml" xmlns:w16cex="http://schemas.microsoft.com/office/word/2018/wordml/cex" xmlns:w16cid="http://schemas.microsoft.com/office/word/2016/wordml/cid" xmlns:w16="http://schemas.microsoft.com/office/word/2018/wordml" xmlns:w16se="http://schemas.microsoft.com/office/word/2015/wordml/symex" xmlns:wpg="http://schemas.microsoft.com/office/word/2010/wordprocessingGroup" xmlns:wpi="http://schemas.microsoft.com/office/word/2010/wordprocessingInk" xmlns:wne="http://schemas.microsoft.com/office/word/2006/wordml" xmlns:wps="http://schemas.microsoft.com/office/word/2010/wordprocessingShape" mc:Ignorable="w14 w15 w16se w16cid w16 w16cex wp14">
+<w:footnotes xmlns:wpc="http://schemas.microsoft.com/office/word/2010/wordprocessingCanvas" xmlns:cx="http://schemas.microsoft.com/office/drawing/2014/chartex" xmlns:cx1="http://schemas.microsoft.com/office/drawing/2015/9/8/chartex" xmlns:cx2="http://schemas.microsoft.com/office/drawing/2015/10/21/chartex" xmlns:cx3="http://schemas.microsoft.com/office/drawing/2016/5/9/chartex" xmlns:cx4="http://schemas.microsoft.com/office/drawing/2016/5/10/chartex" xmlns:cx5="http://schemas.microsoft.com/office/drawing/2016/5/11/chartex" xmlns:cx6="http://schemas.microsoft.com/office/drawing/2016/5/12/chartex" xmlns:cx7="http://schemas.microsoft.com/office/drawing/2016/5/13/chartex" xmlns:cx8="http://schemas.microsoft.com/office/drawing/2016/5/14/chartex" xmlns:mc="http://schemas.openxmlformats.org/markup-compatibility/2006" xmlns:aink="http://schemas.microsoft.com/office/drawing/2016/ink" xmlns:am3d="http://schemas.microsoft.com/office/drawing/2017/model3d" xmlns:o="urn:schemas-microsoft-com:office:office" xmlns:oel="http://schemas.microsoft.com/office/2019/extlst" xmlns:r="http://schemas.openxmlformats.org/officeDocument/2006/relationships" xmlns:m="http://schemas.openxmlformats.org/officeDocument/2006/math" xmlns:v="urn:schemas-microsoft-com:vml" xmlns:wp14="http://schemas.microsoft.com/office/word/2010/wordprocessingDrawing" xmlns:wp="http://schemas.openxmlformats.org/drawingml/2006/wordprocessingDrawing" xmlns:w10="urn:schemas-microsoft-com:office:word" xmlns:w="http://schemas.openxmlformats.org/wordprocessingml/2006/main" xmlns:w14="http://schemas.microsoft.com/office/word/2010/wordml" xmlns:w15="http://schemas.microsoft.com/office/word/2012/wordml" xmlns:w16cex="http://schemas.microsoft.com/office/word/2018/wordml/cex" xmlns:w16cid="http://schemas.microsoft.com/office/word/2016/wordml/cid" xmlns:w16="http://schemas.microsoft.com/office/word/2018/wordml" xmlns:w16du="http://schemas.microsoft.com/office/word/2023/wordml/word16du" xmlns:w16sdtdh="http://schemas.microsoft.com/office/word/2020/wordml/sdtdatahash" xmlns:w16se="http://schemas.microsoft.com/office/word/2015/wordml/symex" xmlns:wpg="http://schemas.microsoft.com/office/word/2010/wordprocessingGroup" xmlns:wpi="http://schemas.microsoft.com/office/word/2010/wordprocessingInk" xmlns:wne="http://schemas.microsoft.com/office/word/2006/wordml" xmlns:wps="http://schemas.microsoft.com/office/word/2010/wordprocessingShape" mc:Ignorable="w14 w15 w16se w16cid w16 w16cex w16sdtdh wp14">
   <w:footnote w:type="separator" w:id="-1">
     <w:p>
       <w:pPr>
@@ -8536,8 +8460,186 @@
 </file>
 
 <file path=word/numbering.xml><?xml version="1.0" encoding="utf-8"?>
-<w:numbering xmlns:wpc="http://schemas.microsoft.com/office/word/2010/wordprocessingCanvas" xmlns:cx="http://schemas.microsoft.com/office/drawing/2014/chartex" xmlns:cx1="http://schemas.microsoft.com/office/drawing/2015/9/8/chartex" xmlns:cx2="http://schemas.microsoft.com/office/drawing/2015/10/21/chartex" xmlns:cx3="http://schemas.microsoft.com/office/drawing/2016/5/9/chartex" xmlns:cx4="http://schemas.microsoft.com/office/drawing/2016/5/10/chartex" xmlns:cx5="http://schemas.microsoft.com/office/drawing/2016/5/11/chartex" xmlns:cx6="http://schemas.microsoft.com/office/drawing/2016/5/12/chartex" xmlns:cx7="http://schemas.microsoft.com/office/drawing/2016/5/13/chartex" xmlns:cx8="http://schemas.microsoft.com/office/drawing/2016/5/14/chartex" xmlns:mc="http://schemas.openxmlformats.org/markup-compatibility/2006" xmlns:aink="http://schemas.microsoft.com/office/drawing/2016/ink" xmlns:am3d="http://schemas.microsoft.com/office/drawing/2017/model3d" xmlns:o="urn:schemas-microsoft-com:office:office" xmlns:r="http://schemas.openxmlformats.org/officeDocument/2006/relationships" xmlns:m="http://schemas.openxmlformats.org/officeDocument/2006/math" xmlns:v="urn:schemas-microsoft-com:vml" xmlns:wp14="http://schemas.microsoft.com/office/word/2010/wordprocessingDrawing" xmlns:wp="http://schemas.openxmlformats.org/drawingml/2006/wordprocessingDrawing" xmlns:w10="urn:schemas-microsoft-com:office:word" xmlns:w="http://schemas.openxmlformats.org/wordprocessingml/2006/main" xmlns:w14="http://schemas.microsoft.com/office/word/2010/wordml" xmlns:w15="http://schemas.microsoft.com/office/word/2012/wordml" xmlns:w16cex="http://schemas.microsoft.com/office/word/2018/wordml/cex" xmlns:w16cid="http://schemas.microsoft.com/office/word/2016/wordml/cid" xmlns:w16="http://schemas.microsoft.com/office/word/2018/wordml" xmlns:w16se="http://schemas.microsoft.com/office/word/2015/wordml/symex" xmlns:wpg="http://schemas.microsoft.com/office/word/2010/wordprocessingGroup" xmlns:wpi="http://schemas.microsoft.com/office/word/2010/wordprocessingInk" xmlns:wne="http://schemas.microsoft.com/office/word/2006/wordml" xmlns:wps="http://schemas.microsoft.com/office/word/2010/wordprocessingShape" mc:Ignorable="w14 w15 w16se w16cid w16 w16cex wp14">
+<w:numbering xmlns:wpc="http://schemas.microsoft.com/office/word/2010/wordprocessingCanvas" xmlns:cx="http://schemas.microsoft.com/office/drawing/2014/chartex" xmlns:cx1="http://schemas.microsoft.com/office/drawing/2015/9/8/chartex" xmlns:cx2="http://schemas.microsoft.com/office/drawing/2015/10/21/chartex" xmlns:cx3="http://schemas.microsoft.com/office/drawing/2016/5/9/chartex" xmlns:cx4="http://schemas.microsoft.com/office/drawing/2016/5/10/chartex" xmlns:cx5="http://schemas.microsoft.com/office/drawing/2016/5/11/chartex" xmlns:cx6="http://schemas.microsoft.com/office/drawing/2016/5/12/chartex" xmlns:cx7="http://schemas.microsoft.com/office/drawing/2016/5/13/chartex" xmlns:cx8="http://schemas.microsoft.com/office/drawing/2016/5/14/chartex" xmlns:mc="http://schemas.openxmlformats.org/markup-compatibility/2006" xmlns:aink="http://schemas.microsoft.com/office/drawing/2016/ink" xmlns:am3d="http://schemas.microsoft.com/office/drawing/2017/model3d" xmlns:o="urn:schemas-microsoft-com:office:office" xmlns:oel="http://schemas.microsoft.com/office/2019/extlst" xmlns:r="http://schemas.openxmlformats.org/officeDocument/2006/relationships" xmlns:m="http://schemas.openxmlformats.org/officeDocument/2006/math" xmlns:v="urn:schemas-microsoft-com:vml" xmlns:wp14="http://schemas.microsoft.com/office/word/2010/wordprocessingDrawing" xmlns:wp="http://schemas.openxmlformats.org/drawingml/2006/wordprocessingDrawing" xmlns:w10="urn:schemas-microsoft-com:office:word" xmlns:w="http://schemas.openxmlformats.org/wordprocessingml/2006/main" xmlns:w14="http://schemas.microsoft.com/office/word/2010/wordml" xmlns:w15="http://schemas.microsoft.com/office/word/2012/wordml" xmlns:w16cex="http://schemas.microsoft.com/office/word/2018/wordml/cex" xmlns:w16cid="http://schemas.microsoft.com/office/word/2016/wordml/cid" xmlns:w16="http://schemas.microsoft.com/office/word/2018/wordml" xmlns:w16du="http://schemas.microsoft.com/office/word/2023/wordml/word16du" xmlns:w16sdtdh="http://schemas.microsoft.com/office/word/2020/wordml/sdtdatahash" xmlns:w16se="http://schemas.microsoft.com/office/word/2015/wordml/symex" xmlns:wpg="http://schemas.microsoft.com/office/word/2010/wordprocessingGroup" xmlns:wpi="http://schemas.microsoft.com/office/word/2010/wordprocessingInk" xmlns:wne="http://schemas.microsoft.com/office/word/2006/wordml" xmlns:wps="http://schemas.microsoft.com/office/word/2010/wordprocessingShape" mc:Ignorable="w14 w15 w16se w16cid w16 w16cex w16sdtdh wp14">
   <w:abstractNum w:abstractNumId="0" w15:restartNumberingAfterBreak="0">
+    <w:nsid w:val="058E4996"/>
+    <w:multiLevelType w:val="hybridMultilevel"/>
+    <w:tmpl w:val="F69C830E"/>
+    <w:lvl w:ilvl="0" w:tplc="080A000F">
+      <w:start w:val="1"/>
+      <w:numFmt w:val="decimal"/>
+      <w:lvlText w:val="%1."/>
+      <w:lvlJc w:val="left"/>
+      <w:pPr>
+        <w:ind w:left="720" w:hanging="360"/>
+      </w:pPr>
+      <w:rPr>
+        <w:rFonts w:hint="default"/>
+      </w:rPr>
+    </w:lvl>
+    <w:lvl w:ilvl="1" w:tplc="080A0019" w:tentative="1">
+      <w:start w:val="1"/>
+      <w:numFmt w:val="lowerLetter"/>
+      <w:lvlText w:val="%2."/>
+      <w:lvlJc w:val="left"/>
+      <w:pPr>
+        <w:ind w:left="1440" w:hanging="360"/>
+      </w:pPr>
+    </w:lvl>
+    <w:lvl w:ilvl="2" w:tplc="080A001B" w:tentative="1">
+      <w:start w:val="1"/>
+      <w:numFmt w:val="lowerRoman"/>
+      <w:lvlText w:val="%3."/>
+      <w:lvlJc w:val="right"/>
+      <w:pPr>
+        <w:ind w:left="2160" w:hanging="180"/>
+      </w:pPr>
+    </w:lvl>
+    <w:lvl w:ilvl="3" w:tplc="080A000F" w:tentative="1">
+      <w:start w:val="1"/>
+      <w:numFmt w:val="decimal"/>
+      <w:lvlText w:val="%4."/>
+      <w:lvlJc w:val="left"/>
+      <w:pPr>
+        <w:ind w:left="2880" w:hanging="360"/>
+      </w:pPr>
+    </w:lvl>
+    <w:lvl w:ilvl="4" w:tplc="080A0019" w:tentative="1">
+      <w:start w:val="1"/>
+      <w:numFmt w:val="lowerLetter"/>
+      <w:lvlText w:val="%5."/>
+      <w:lvlJc w:val="left"/>
+      <w:pPr>
+        <w:ind w:left="3600" w:hanging="360"/>
+      </w:pPr>
+    </w:lvl>
+    <w:lvl w:ilvl="5" w:tplc="080A001B" w:tentative="1">
+      <w:start w:val="1"/>
+      <w:numFmt w:val="lowerRoman"/>
+      <w:lvlText w:val="%6."/>
+      <w:lvlJc w:val="right"/>
+      <w:pPr>
+        <w:ind w:left="4320" w:hanging="180"/>
+      </w:pPr>
+    </w:lvl>
+    <w:lvl w:ilvl="6" w:tplc="080A000F" w:tentative="1">
+      <w:start w:val="1"/>
+      <w:numFmt w:val="decimal"/>
+      <w:lvlText w:val="%7."/>
+      <w:lvlJc w:val="left"/>
+      <w:pPr>
+        <w:ind w:left="5040" w:hanging="360"/>
+      </w:pPr>
+    </w:lvl>
+    <w:lvl w:ilvl="7" w:tplc="080A0019" w:tentative="1">
+      <w:start w:val="1"/>
+      <w:numFmt w:val="lowerLetter"/>
+      <w:lvlText w:val="%8."/>
+      <w:lvlJc w:val="left"/>
+      <w:pPr>
+        <w:ind w:left="5760" w:hanging="360"/>
+      </w:pPr>
+    </w:lvl>
+    <w:lvl w:ilvl="8" w:tplc="080A001B" w:tentative="1">
+      <w:start w:val="1"/>
+      <w:numFmt w:val="lowerRoman"/>
+      <w:lvlText w:val="%9."/>
+      <w:lvlJc w:val="right"/>
+      <w:pPr>
+        <w:ind w:left="6480" w:hanging="180"/>
+      </w:pPr>
+    </w:lvl>
+  </w:abstractNum>
+  <w:abstractNum w:abstractNumId="1" w15:restartNumberingAfterBreak="0">
+    <w:nsid w:val="084F7D44"/>
+    <w:multiLevelType w:val="hybridMultilevel"/>
+    <w:tmpl w:val="5FB288B6"/>
+    <w:lvl w:ilvl="0" w:tplc="080A000F">
+      <w:start w:val="1"/>
+      <w:numFmt w:val="decimal"/>
+      <w:lvlText w:val="%1."/>
+      <w:lvlJc w:val="left"/>
+      <w:pPr>
+        <w:ind w:left="720" w:hanging="360"/>
+      </w:pPr>
+      <w:rPr>
+        <w:rFonts w:hint="default"/>
+      </w:rPr>
+    </w:lvl>
+    <w:lvl w:ilvl="1" w:tplc="080A0019" w:tentative="1">
+      <w:start w:val="1"/>
+      <w:numFmt w:val="lowerLetter"/>
+      <w:lvlText w:val="%2."/>
+      <w:lvlJc w:val="left"/>
+      <w:pPr>
+        <w:ind w:left="1440" w:hanging="360"/>
+      </w:pPr>
+    </w:lvl>
+    <w:lvl w:ilvl="2" w:tplc="080A001B" w:tentative="1">
+      <w:start w:val="1"/>
+      <w:numFmt w:val="lowerRoman"/>
+      <w:lvlText w:val="%3."/>
+      <w:lvlJc w:val="right"/>
+      <w:pPr>
+        <w:ind w:left="2160" w:hanging="180"/>
+      </w:pPr>
+    </w:lvl>
+    <w:lvl w:ilvl="3" w:tplc="080A000F" w:tentative="1">
+      <w:start w:val="1"/>
+      <w:numFmt w:val="decimal"/>
+      <w:lvlText w:val="%4."/>
+      <w:lvlJc w:val="left"/>
+      <w:pPr>
+        <w:ind w:left="2880" w:hanging="360"/>
+      </w:pPr>
+    </w:lvl>
+    <w:lvl w:ilvl="4" w:tplc="080A0019" w:tentative="1">
+      <w:start w:val="1"/>
+      <w:numFmt w:val="lowerLetter"/>
+      <w:lvlText w:val="%5."/>
+      <w:lvlJc w:val="left"/>
+      <w:pPr>
+        <w:ind w:left="3600" w:hanging="360"/>
+      </w:pPr>
+    </w:lvl>
+    <w:lvl w:ilvl="5" w:tplc="080A001B" w:tentative="1">
+      <w:start w:val="1"/>
+      <w:numFmt w:val="lowerRoman"/>
+      <w:lvlText w:val="%6."/>
+      <w:lvlJc w:val="right"/>
+      <w:pPr>
+        <w:ind w:left="4320" w:hanging="180"/>
+      </w:pPr>
+    </w:lvl>
+    <w:lvl w:ilvl="6" w:tplc="080A000F" w:tentative="1">
+      <w:start w:val="1"/>
+      <w:numFmt w:val="decimal"/>
+      <w:lvlText w:val="%7."/>
+      <w:lvlJc w:val="left"/>
+      <w:pPr>
+        <w:ind w:left="5040" w:hanging="360"/>
+      </w:pPr>
+    </w:lvl>
+    <w:lvl w:ilvl="7" w:tplc="080A0019" w:tentative="1">
+      <w:start w:val="1"/>
+      <w:numFmt w:val="lowerLetter"/>
+      <w:lvlText w:val="%8."/>
+      <w:lvlJc w:val="left"/>
+      <w:pPr>
+        <w:ind w:left="5760" w:hanging="360"/>
+      </w:pPr>
+    </w:lvl>
+    <w:lvl w:ilvl="8" w:tplc="080A001B" w:tentative="1">
+      <w:start w:val="1"/>
+      <w:numFmt w:val="lowerRoman"/>
+      <w:lvlText w:val="%9."/>
+      <w:lvlJc w:val="right"/>
+      <w:pPr>
+        <w:ind w:left="6480" w:hanging="180"/>
+      </w:pPr>
+    </w:lvl>
+  </w:abstractNum>
+  <w:abstractNum w:abstractNumId="2" w15:restartNumberingAfterBreak="0">
     <w:nsid w:val="090B27CE"/>
     <w:multiLevelType w:val="hybridMultilevel"/>
     <w:tmpl w:val="22B28634"/>
@@ -8626,7 +8728,185 @@
       </w:pPr>
     </w:lvl>
   </w:abstractNum>
-  <w:abstractNum w:abstractNumId="1" w15:restartNumberingAfterBreak="0">
+  <w:abstractNum w:abstractNumId="3" w15:restartNumberingAfterBreak="0">
+    <w:nsid w:val="0BCC3C4F"/>
+    <w:multiLevelType w:val="hybridMultilevel"/>
+    <w:tmpl w:val="6B9EFC50"/>
+    <w:lvl w:ilvl="0" w:tplc="080A000F">
+      <w:start w:val="1"/>
+      <w:numFmt w:val="decimal"/>
+      <w:lvlText w:val="%1."/>
+      <w:lvlJc w:val="left"/>
+      <w:pPr>
+        <w:ind w:left="720" w:hanging="360"/>
+      </w:pPr>
+      <w:rPr>
+        <w:rFonts w:hint="default"/>
+      </w:rPr>
+    </w:lvl>
+    <w:lvl w:ilvl="1" w:tplc="080A0019" w:tentative="1">
+      <w:start w:val="1"/>
+      <w:numFmt w:val="lowerLetter"/>
+      <w:lvlText w:val="%2."/>
+      <w:lvlJc w:val="left"/>
+      <w:pPr>
+        <w:ind w:left="1440" w:hanging="360"/>
+      </w:pPr>
+    </w:lvl>
+    <w:lvl w:ilvl="2" w:tplc="080A001B" w:tentative="1">
+      <w:start w:val="1"/>
+      <w:numFmt w:val="lowerRoman"/>
+      <w:lvlText w:val="%3."/>
+      <w:lvlJc w:val="right"/>
+      <w:pPr>
+        <w:ind w:left="2160" w:hanging="180"/>
+      </w:pPr>
+    </w:lvl>
+    <w:lvl w:ilvl="3" w:tplc="080A000F" w:tentative="1">
+      <w:start w:val="1"/>
+      <w:numFmt w:val="decimal"/>
+      <w:lvlText w:val="%4."/>
+      <w:lvlJc w:val="left"/>
+      <w:pPr>
+        <w:ind w:left="2880" w:hanging="360"/>
+      </w:pPr>
+    </w:lvl>
+    <w:lvl w:ilvl="4" w:tplc="080A0019" w:tentative="1">
+      <w:start w:val="1"/>
+      <w:numFmt w:val="lowerLetter"/>
+      <w:lvlText w:val="%5."/>
+      <w:lvlJc w:val="left"/>
+      <w:pPr>
+        <w:ind w:left="3600" w:hanging="360"/>
+      </w:pPr>
+    </w:lvl>
+    <w:lvl w:ilvl="5" w:tplc="080A001B" w:tentative="1">
+      <w:start w:val="1"/>
+      <w:numFmt w:val="lowerRoman"/>
+      <w:lvlText w:val="%6."/>
+      <w:lvlJc w:val="right"/>
+      <w:pPr>
+        <w:ind w:left="4320" w:hanging="180"/>
+      </w:pPr>
+    </w:lvl>
+    <w:lvl w:ilvl="6" w:tplc="080A000F" w:tentative="1">
+      <w:start w:val="1"/>
+      <w:numFmt w:val="decimal"/>
+      <w:lvlText w:val="%7."/>
+      <w:lvlJc w:val="left"/>
+      <w:pPr>
+        <w:ind w:left="5040" w:hanging="360"/>
+      </w:pPr>
+    </w:lvl>
+    <w:lvl w:ilvl="7" w:tplc="080A0019" w:tentative="1">
+      <w:start w:val="1"/>
+      <w:numFmt w:val="lowerLetter"/>
+      <w:lvlText w:val="%8."/>
+      <w:lvlJc w:val="left"/>
+      <w:pPr>
+        <w:ind w:left="5760" w:hanging="360"/>
+      </w:pPr>
+    </w:lvl>
+    <w:lvl w:ilvl="8" w:tplc="080A001B" w:tentative="1">
+      <w:start w:val="1"/>
+      <w:numFmt w:val="lowerRoman"/>
+      <w:lvlText w:val="%9."/>
+      <w:lvlJc w:val="right"/>
+      <w:pPr>
+        <w:ind w:left="6480" w:hanging="180"/>
+      </w:pPr>
+    </w:lvl>
+  </w:abstractNum>
+  <w:abstractNum w:abstractNumId="4" w15:restartNumberingAfterBreak="0">
+    <w:nsid w:val="0D0F1B81"/>
+    <w:multiLevelType w:val="hybridMultilevel"/>
+    <w:tmpl w:val="688AFC6C"/>
+    <w:lvl w:ilvl="0" w:tplc="E12CF682">
+      <w:start w:val="1"/>
+      <w:numFmt w:val="decimal"/>
+      <w:lvlText w:val="%1."/>
+      <w:lvlJc w:val="left"/>
+      <w:pPr>
+        <w:ind w:left="1080" w:hanging="360"/>
+      </w:pPr>
+      <w:rPr>
+        <w:rFonts w:hint="default"/>
+      </w:rPr>
+    </w:lvl>
+    <w:lvl w:ilvl="1" w:tplc="080A0019" w:tentative="1">
+      <w:start w:val="1"/>
+      <w:numFmt w:val="lowerLetter"/>
+      <w:lvlText w:val="%2."/>
+      <w:lvlJc w:val="left"/>
+      <w:pPr>
+        <w:ind w:left="1800" w:hanging="360"/>
+      </w:pPr>
+    </w:lvl>
+    <w:lvl w:ilvl="2" w:tplc="080A001B" w:tentative="1">
+      <w:start w:val="1"/>
+      <w:numFmt w:val="lowerRoman"/>
+      <w:lvlText w:val="%3."/>
+      <w:lvlJc w:val="right"/>
+      <w:pPr>
+        <w:ind w:left="2520" w:hanging="180"/>
+      </w:pPr>
+    </w:lvl>
+    <w:lvl w:ilvl="3" w:tplc="080A000F" w:tentative="1">
+      <w:start w:val="1"/>
+      <w:numFmt w:val="decimal"/>
+      <w:lvlText w:val="%4."/>
+      <w:lvlJc w:val="left"/>
+      <w:pPr>
+        <w:ind w:left="3240" w:hanging="360"/>
+      </w:pPr>
+    </w:lvl>
+    <w:lvl w:ilvl="4" w:tplc="080A0019" w:tentative="1">
+      <w:start w:val="1"/>
+      <w:numFmt w:val="lowerLetter"/>
+      <w:lvlText w:val="%5."/>
+      <w:lvlJc w:val="left"/>
+      <w:pPr>
+        <w:ind w:left="3960" w:hanging="360"/>
+      </w:pPr>
+    </w:lvl>
+    <w:lvl w:ilvl="5" w:tplc="080A001B" w:tentative="1">
+      <w:start w:val="1"/>
+      <w:numFmt w:val="lowerRoman"/>
+      <w:lvlText w:val="%6."/>
+      <w:lvlJc w:val="right"/>
+      <w:pPr>
+        <w:ind w:left="4680" w:hanging="180"/>
+      </w:pPr>
+    </w:lvl>
+    <w:lvl w:ilvl="6" w:tplc="080A000F" w:tentative="1">
+      <w:start w:val="1"/>
+      <w:numFmt w:val="decimal"/>
+      <w:lvlText w:val="%7."/>
+      <w:lvlJc w:val="left"/>
+      <w:pPr>
+        <w:ind w:left="5400" w:hanging="360"/>
+      </w:pPr>
+    </w:lvl>
+    <w:lvl w:ilvl="7" w:tplc="080A0019" w:tentative="1">
+      <w:start w:val="1"/>
+      <w:numFmt w:val="lowerLetter"/>
+      <w:lvlText w:val="%8."/>
+      <w:lvlJc w:val="left"/>
+      <w:pPr>
+        <w:ind w:left="6120" w:hanging="360"/>
+      </w:pPr>
+    </w:lvl>
+    <w:lvl w:ilvl="8" w:tplc="080A001B" w:tentative="1">
+      <w:start w:val="1"/>
+      <w:numFmt w:val="lowerRoman"/>
+      <w:lvlText w:val="%9."/>
+      <w:lvlJc w:val="right"/>
+      <w:pPr>
+        <w:ind w:left="6840" w:hanging="180"/>
+      </w:pPr>
+    </w:lvl>
+  </w:abstractNum>
+  <w:abstractNum w:abstractNumId="5" w15:restartNumberingAfterBreak="0">
     <w:nsid w:val="0DAB0DC2"/>
     <w:multiLevelType w:val="hybridMultilevel"/>
     <w:tmpl w:val="A9025C04"/>
@@ -8715,7 +8995,7 @@
       </w:pPr>
     </w:lvl>
   </w:abstractNum>
-  <w:abstractNum w:abstractNumId="2" w15:restartNumberingAfterBreak="0">
+  <w:abstractNum w:abstractNumId="6" w15:restartNumberingAfterBreak="0">
     <w:nsid w:val="0F487FB0"/>
     <w:multiLevelType w:val="hybridMultilevel"/>
     <w:tmpl w:val="960E44E8"/>
@@ -8804,7 +9084,7 @@
       </w:pPr>
     </w:lvl>
   </w:abstractNum>
-  <w:abstractNum w:abstractNumId="3" w15:restartNumberingAfterBreak="0">
+  <w:abstractNum w:abstractNumId="7" w15:restartNumberingAfterBreak="0">
     <w:nsid w:val="19B56D7F"/>
     <w:multiLevelType w:val="hybridMultilevel"/>
     <w:tmpl w:val="2E62E2F6"/>
@@ -8893,7 +9173,96 @@
       </w:pPr>
     </w:lvl>
   </w:abstractNum>
-  <w:abstractNum w:abstractNumId="4" w15:restartNumberingAfterBreak="0">
+  <w:abstractNum w:abstractNumId="8" w15:restartNumberingAfterBreak="0">
+    <w:nsid w:val="1C8300FD"/>
+    <w:multiLevelType w:val="hybridMultilevel"/>
+    <w:tmpl w:val="94BC9686"/>
+    <w:lvl w:ilvl="0" w:tplc="080A000F">
+      <w:start w:val="1"/>
+      <w:numFmt w:val="decimal"/>
+      <w:lvlText w:val="%1."/>
+      <w:lvlJc w:val="left"/>
+      <w:pPr>
+        <w:ind w:left="720" w:hanging="360"/>
+      </w:pPr>
+      <w:rPr>
+        <w:rFonts w:hint="default"/>
+      </w:rPr>
+    </w:lvl>
+    <w:lvl w:ilvl="1" w:tplc="080A0019" w:tentative="1">
+      <w:start w:val="1"/>
+      <w:numFmt w:val="lowerLetter"/>
+      <w:lvlText w:val="%2."/>
+      <w:lvlJc w:val="left"/>
+      <w:pPr>
+        <w:ind w:left="1440" w:hanging="360"/>
+      </w:pPr>
+    </w:lvl>
+    <w:lvl w:ilvl="2" w:tplc="080A001B" w:tentative="1">
+      <w:start w:val="1"/>
+      <w:numFmt w:val="lowerRoman"/>
+      <w:lvlText w:val="%3."/>
+      <w:lvlJc w:val="right"/>
+      <w:pPr>
+        <w:ind w:left="2160" w:hanging="180"/>
+      </w:pPr>
+    </w:lvl>
+    <w:lvl w:ilvl="3" w:tplc="080A000F" w:tentative="1">
+      <w:start w:val="1"/>
+      <w:numFmt w:val="decimal"/>
+      <w:lvlText w:val="%4."/>
+      <w:lvlJc w:val="left"/>
+      <w:pPr>
+        <w:ind w:left="2880" w:hanging="360"/>
+      </w:pPr>
+    </w:lvl>
+    <w:lvl w:ilvl="4" w:tplc="080A0019" w:tentative="1">
+      <w:start w:val="1"/>
+      <w:numFmt w:val="lowerLetter"/>
+      <w:lvlText w:val="%5."/>
+      <w:lvlJc w:val="left"/>
+      <w:pPr>
+        <w:ind w:left="3600" w:hanging="360"/>
+      </w:pPr>
+    </w:lvl>
+    <w:lvl w:ilvl="5" w:tplc="080A001B" w:tentative="1">
+      <w:start w:val="1"/>
+      <w:numFmt w:val="lowerRoman"/>
+      <w:lvlText w:val="%6."/>
+      <w:lvlJc w:val="right"/>
+      <w:pPr>
+        <w:ind w:left="4320" w:hanging="180"/>
+      </w:pPr>
+    </w:lvl>
+    <w:lvl w:ilvl="6" w:tplc="080A000F" w:tentative="1">
+      <w:start w:val="1"/>
+      <w:numFmt w:val="decimal"/>
+      <w:lvlText w:val="%7."/>
+      <w:lvlJc w:val="left"/>
+      <w:pPr>
+        <w:ind w:left="5040" w:hanging="360"/>
+      </w:pPr>
+    </w:lvl>
+    <w:lvl w:ilvl="7" w:tplc="080A0019" w:tentative="1">
+      <w:start w:val="1"/>
+      <w:numFmt w:val="lowerLetter"/>
+      <w:lvlText w:val="%8."/>
+      <w:lvlJc w:val="left"/>
+      <w:pPr>
+        <w:ind w:left="5760" w:hanging="360"/>
+      </w:pPr>
+    </w:lvl>
+    <w:lvl w:ilvl="8" w:tplc="080A001B" w:tentative="1">
+      <w:start w:val="1"/>
+      <w:numFmt w:val="lowerRoman"/>
+      <w:lvlText w:val="%9."/>
+      <w:lvlJc w:val="right"/>
+      <w:pPr>
+        <w:ind w:left="6480" w:hanging="180"/>
+      </w:pPr>
+    </w:lvl>
+  </w:abstractNum>
+  <w:abstractNum w:abstractNumId="9" w15:restartNumberingAfterBreak="0">
     <w:nsid w:val="1E403CBF"/>
     <w:multiLevelType w:val="hybridMultilevel"/>
     <w:tmpl w:val="7C786920"/>
@@ -9006,7 +9375,7 @@
       </w:rPr>
     </w:lvl>
   </w:abstractNum>
-  <w:abstractNum w:abstractNumId="5" w15:restartNumberingAfterBreak="0">
+  <w:abstractNum w:abstractNumId="10" w15:restartNumberingAfterBreak="0">
     <w:nsid w:val="2731449E"/>
     <w:multiLevelType w:val="hybridMultilevel"/>
     <w:tmpl w:val="5A6C355E"/>
@@ -9119,7 +9488,7 @@
       </w:rPr>
     </w:lvl>
   </w:abstractNum>
-  <w:abstractNum w:abstractNumId="6" w15:restartNumberingAfterBreak="0">
+  <w:abstractNum w:abstractNumId="11" w15:restartNumberingAfterBreak="0">
     <w:nsid w:val="2D8750C8"/>
     <w:multiLevelType w:val="hybridMultilevel"/>
     <w:tmpl w:val="79842CC2"/>
@@ -9232,7 +9601,96 @@
       </w:rPr>
     </w:lvl>
   </w:abstractNum>
-  <w:abstractNum w:abstractNumId="7" w15:restartNumberingAfterBreak="0">
+  <w:abstractNum w:abstractNumId="12" w15:restartNumberingAfterBreak="0">
+    <w:nsid w:val="3D9F2B45"/>
+    <w:multiLevelType w:val="hybridMultilevel"/>
+    <w:tmpl w:val="D5B40898"/>
+    <w:lvl w:ilvl="0" w:tplc="080A000F">
+      <w:start w:val="1"/>
+      <w:numFmt w:val="decimal"/>
+      <w:lvlText w:val="%1."/>
+      <w:lvlJc w:val="left"/>
+      <w:pPr>
+        <w:ind w:left="720" w:hanging="360"/>
+      </w:pPr>
+      <w:rPr>
+        <w:rFonts w:hint="default"/>
+      </w:rPr>
+    </w:lvl>
+    <w:lvl w:ilvl="1" w:tplc="080A0019" w:tentative="1">
+      <w:start w:val="1"/>
+      <w:numFmt w:val="lowerLetter"/>
+      <w:lvlText w:val="%2."/>
+      <w:lvlJc w:val="left"/>
+      <w:pPr>
+        <w:ind w:left="1440" w:hanging="360"/>
+      </w:pPr>
+    </w:lvl>
+    <w:lvl w:ilvl="2" w:tplc="080A001B" w:tentative="1">
+      <w:start w:val="1"/>
+      <w:numFmt w:val="lowerRoman"/>
+      <w:lvlText w:val="%3."/>
+      <w:lvlJc w:val="right"/>
+      <w:pPr>
+        <w:ind w:left="2160" w:hanging="180"/>
+      </w:pPr>
+    </w:lvl>
+    <w:lvl w:ilvl="3" w:tplc="080A000F" w:tentative="1">
+      <w:start w:val="1"/>
+      <w:numFmt w:val="decimal"/>
+      <w:lvlText w:val="%4."/>
+      <w:lvlJc w:val="left"/>
+      <w:pPr>
+        <w:ind w:left="2880" w:hanging="360"/>
+      </w:pPr>
+    </w:lvl>
+    <w:lvl w:ilvl="4" w:tplc="080A0019" w:tentative="1">
+      <w:start w:val="1"/>
+      <w:numFmt w:val="lowerLetter"/>
+      <w:lvlText w:val="%5."/>
+      <w:lvlJc w:val="left"/>
+      <w:pPr>
+        <w:ind w:left="3600" w:hanging="360"/>
+      </w:pPr>
+    </w:lvl>
+    <w:lvl w:ilvl="5" w:tplc="080A001B" w:tentative="1">
+      <w:start w:val="1"/>
+      <w:numFmt w:val="lowerRoman"/>
+      <w:lvlText w:val="%6."/>
+      <w:lvlJc w:val="right"/>
+      <w:pPr>
+        <w:ind w:left="4320" w:hanging="180"/>
+      </w:pPr>
+    </w:lvl>
+    <w:lvl w:ilvl="6" w:tplc="080A000F" w:tentative="1">
+      <w:start w:val="1"/>
+      <w:numFmt w:val="decimal"/>
+      <w:lvlText w:val="%7."/>
+      <w:lvlJc w:val="left"/>
+      <w:pPr>
+        <w:ind w:left="5040" w:hanging="360"/>
+      </w:pPr>
+    </w:lvl>
+    <w:lvl w:ilvl="7" w:tplc="080A0019" w:tentative="1">
+      <w:start w:val="1"/>
+      <w:numFmt w:val="lowerLetter"/>
+      <w:lvlText w:val="%8."/>
+      <w:lvlJc w:val="left"/>
+      <w:pPr>
+        <w:ind w:left="5760" w:hanging="360"/>
+      </w:pPr>
+    </w:lvl>
+    <w:lvl w:ilvl="8" w:tplc="080A001B" w:tentative="1">
+      <w:start w:val="1"/>
+      <w:numFmt w:val="lowerRoman"/>
+      <w:lvlText w:val="%9."/>
+      <w:lvlJc w:val="right"/>
+      <w:pPr>
+        <w:ind w:left="6480" w:hanging="180"/>
+      </w:pPr>
+    </w:lvl>
+  </w:abstractNum>
+  <w:abstractNum w:abstractNumId="13" w15:restartNumberingAfterBreak="0">
     <w:nsid w:val="3E894BB3"/>
     <w:multiLevelType w:val="hybridMultilevel"/>
     <w:tmpl w:val="B51A3522"/>
@@ -9345,7 +9803,96 @@
       </w:rPr>
     </w:lvl>
   </w:abstractNum>
-  <w:abstractNum w:abstractNumId="8" w15:restartNumberingAfterBreak="0">
+  <w:abstractNum w:abstractNumId="14" w15:restartNumberingAfterBreak="0">
+    <w:nsid w:val="43B36B55"/>
+    <w:multiLevelType w:val="hybridMultilevel"/>
+    <w:tmpl w:val="15F6F3E8"/>
+    <w:lvl w:ilvl="0" w:tplc="080A000F">
+      <w:start w:val="1"/>
+      <w:numFmt w:val="decimal"/>
+      <w:lvlText w:val="%1."/>
+      <w:lvlJc w:val="left"/>
+      <w:pPr>
+        <w:ind w:left="720" w:hanging="360"/>
+      </w:pPr>
+      <w:rPr>
+        <w:rFonts w:hint="default"/>
+      </w:rPr>
+    </w:lvl>
+    <w:lvl w:ilvl="1" w:tplc="080A0019" w:tentative="1">
+      <w:start w:val="1"/>
+      <w:numFmt w:val="lowerLetter"/>
+      <w:lvlText w:val="%2."/>
+      <w:lvlJc w:val="left"/>
+      <w:pPr>
+        <w:ind w:left="1440" w:hanging="360"/>
+      </w:pPr>
+    </w:lvl>
+    <w:lvl w:ilvl="2" w:tplc="080A001B" w:tentative="1">
+      <w:start w:val="1"/>
+      <w:numFmt w:val="lowerRoman"/>
+      <w:lvlText w:val="%3."/>
+      <w:lvlJc w:val="right"/>
+      <w:pPr>
+        <w:ind w:left="2160" w:hanging="180"/>
+      </w:pPr>
+    </w:lvl>
+    <w:lvl w:ilvl="3" w:tplc="080A000F" w:tentative="1">
+      <w:start w:val="1"/>
+      <w:numFmt w:val="decimal"/>
+      <w:lvlText w:val="%4."/>
+      <w:lvlJc w:val="left"/>
+      <w:pPr>
+        <w:ind w:left="2880" w:hanging="360"/>
+      </w:pPr>
+    </w:lvl>
+    <w:lvl w:ilvl="4" w:tplc="080A0019" w:tentative="1">
+      <w:start w:val="1"/>
+      <w:numFmt w:val="lowerLetter"/>
+      <w:lvlText w:val="%5."/>
+      <w:lvlJc w:val="left"/>
+      <w:pPr>
+        <w:ind w:left="3600" w:hanging="360"/>
+      </w:pPr>
+    </w:lvl>
+    <w:lvl w:ilvl="5" w:tplc="080A001B" w:tentative="1">
+      <w:start w:val="1"/>
+      <w:numFmt w:val="lowerRoman"/>
+      <w:lvlText w:val="%6."/>
+      <w:lvlJc w:val="right"/>
+      <w:pPr>
+        <w:ind w:left="4320" w:hanging="180"/>
+      </w:pPr>
+    </w:lvl>
+    <w:lvl w:ilvl="6" w:tplc="080A000F" w:tentative="1">
+      <w:start w:val="1"/>
+      <w:numFmt w:val="decimal"/>
+      <w:lvlText w:val="%7."/>
+      <w:lvlJc w:val="left"/>
+      <w:pPr>
+        <w:ind w:left="5040" w:hanging="360"/>
+      </w:pPr>
+    </w:lvl>
+    <w:lvl w:ilvl="7" w:tplc="080A0019" w:tentative="1">
+      <w:start w:val="1"/>
+      <w:numFmt w:val="lowerLetter"/>
+      <w:lvlText w:val="%8."/>
+      <w:lvlJc w:val="left"/>
+      <w:pPr>
+        <w:ind w:left="5760" w:hanging="360"/>
+      </w:pPr>
+    </w:lvl>
+    <w:lvl w:ilvl="8" w:tplc="080A001B" w:tentative="1">
+      <w:start w:val="1"/>
+      <w:numFmt w:val="lowerRoman"/>
+      <w:lvlText w:val="%9."/>
+      <w:lvlJc w:val="right"/>
+      <w:pPr>
+        <w:ind w:left="6480" w:hanging="180"/>
+      </w:pPr>
+    </w:lvl>
+  </w:abstractNum>
+  <w:abstractNum w:abstractNumId="15" w15:restartNumberingAfterBreak="0">
     <w:nsid w:val="46D35728"/>
     <w:multiLevelType w:val="hybridMultilevel"/>
     <w:tmpl w:val="CD70E840"/>
@@ -9434,7 +9981,96 @@
       </w:pPr>
     </w:lvl>
   </w:abstractNum>
-  <w:abstractNum w:abstractNumId="9" w15:restartNumberingAfterBreak="0">
+  <w:abstractNum w:abstractNumId="16" w15:restartNumberingAfterBreak="0">
+    <w:nsid w:val="4716478F"/>
+    <w:multiLevelType w:val="hybridMultilevel"/>
+    <w:tmpl w:val="91666834"/>
+    <w:lvl w:ilvl="0" w:tplc="080A000F">
+      <w:start w:val="1"/>
+      <w:numFmt w:val="decimal"/>
+      <w:lvlText w:val="%1."/>
+      <w:lvlJc w:val="left"/>
+      <w:pPr>
+        <w:ind w:left="720" w:hanging="360"/>
+      </w:pPr>
+      <w:rPr>
+        <w:rFonts w:hint="default"/>
+      </w:rPr>
+    </w:lvl>
+    <w:lvl w:ilvl="1" w:tplc="080A0019" w:tentative="1">
+      <w:start w:val="1"/>
+      <w:numFmt w:val="lowerLetter"/>
+      <w:lvlText w:val="%2."/>
+      <w:lvlJc w:val="left"/>
+      <w:pPr>
+        <w:ind w:left="1440" w:hanging="360"/>
+      </w:pPr>
+    </w:lvl>
+    <w:lvl w:ilvl="2" w:tplc="080A001B" w:tentative="1">
+      <w:start w:val="1"/>
+      <w:numFmt w:val="lowerRoman"/>
+      <w:lvlText w:val="%3."/>
+      <w:lvlJc w:val="right"/>
+      <w:pPr>
+        <w:ind w:left="2160" w:hanging="180"/>
+      </w:pPr>
+    </w:lvl>
+    <w:lvl w:ilvl="3" w:tplc="080A000F" w:tentative="1">
+      <w:start w:val="1"/>
+      <w:numFmt w:val="decimal"/>
+      <w:lvlText w:val="%4."/>
+      <w:lvlJc w:val="left"/>
+      <w:pPr>
+        <w:ind w:left="2880" w:hanging="360"/>
+      </w:pPr>
+    </w:lvl>
+    <w:lvl w:ilvl="4" w:tplc="080A0019" w:tentative="1">
+      <w:start w:val="1"/>
+      <w:numFmt w:val="lowerLetter"/>
+      <w:lvlText w:val="%5."/>
+      <w:lvlJc w:val="left"/>
+      <w:pPr>
+        <w:ind w:left="3600" w:hanging="360"/>
+      </w:pPr>
+    </w:lvl>
+    <w:lvl w:ilvl="5" w:tplc="080A001B" w:tentative="1">
+      <w:start w:val="1"/>
+      <w:numFmt w:val="lowerRoman"/>
+      <w:lvlText w:val="%6."/>
+      <w:lvlJc w:val="right"/>
+      <w:pPr>
+        <w:ind w:left="4320" w:hanging="180"/>
+      </w:pPr>
+    </w:lvl>
+    <w:lvl w:ilvl="6" w:tplc="080A000F" w:tentative="1">
+      <w:start w:val="1"/>
+      <w:numFmt w:val="decimal"/>
+      <w:lvlText w:val="%7."/>
+      <w:lvlJc w:val="left"/>
+      <w:pPr>
+        <w:ind w:left="5040" w:hanging="360"/>
+      </w:pPr>
+    </w:lvl>
+    <w:lvl w:ilvl="7" w:tplc="080A0019" w:tentative="1">
+      <w:start w:val="1"/>
+      <w:numFmt w:val="lowerLetter"/>
+      <w:lvlText w:val="%8."/>
+      <w:lvlJc w:val="left"/>
+      <w:pPr>
+        <w:ind w:left="5760" w:hanging="360"/>
+      </w:pPr>
+    </w:lvl>
+    <w:lvl w:ilvl="8" w:tplc="080A001B" w:tentative="1">
+      <w:start w:val="1"/>
+      <w:numFmt w:val="lowerRoman"/>
+      <w:lvlText w:val="%9."/>
+      <w:lvlJc w:val="right"/>
+      <w:pPr>
+        <w:ind w:left="6480" w:hanging="180"/>
+      </w:pPr>
+    </w:lvl>
+  </w:abstractNum>
+  <w:abstractNum w:abstractNumId="17" w15:restartNumberingAfterBreak="0">
     <w:nsid w:val="488429CC"/>
     <w:multiLevelType w:val="hybridMultilevel"/>
     <w:tmpl w:val="7D8A83AE"/>
@@ -9547,7 +10183,7 @@
       </w:rPr>
     </w:lvl>
   </w:abstractNum>
-  <w:abstractNum w:abstractNumId="10" w15:restartNumberingAfterBreak="0">
+  <w:abstractNum w:abstractNumId="18" w15:restartNumberingAfterBreak="0">
     <w:nsid w:val="4CCE324A"/>
     <w:multiLevelType w:val="hybridMultilevel"/>
     <w:tmpl w:val="39608142"/>
@@ -9636,7 +10272,7 @@
       </w:pPr>
     </w:lvl>
   </w:abstractNum>
-  <w:abstractNum w:abstractNumId="11" w15:restartNumberingAfterBreak="0">
+  <w:abstractNum w:abstractNumId="19" w15:restartNumberingAfterBreak="0">
     <w:nsid w:val="4DFD2DE5"/>
     <w:multiLevelType w:val="multilevel"/>
     <w:tmpl w:val="B5A29A4A"/>
@@ -9749,7 +10385,7 @@
       </w:pPr>
     </w:lvl>
   </w:abstractNum>
-  <w:abstractNum w:abstractNumId="12" w15:restartNumberingAfterBreak="0">
+  <w:abstractNum w:abstractNumId="20" w15:restartNumberingAfterBreak="0">
     <w:nsid w:val="4F8A392E"/>
     <w:multiLevelType w:val="hybridMultilevel"/>
     <w:tmpl w:val="6ADACD2E"/>
@@ -9838,7 +10474,96 @@
       </w:pPr>
     </w:lvl>
   </w:abstractNum>
-  <w:abstractNum w:abstractNumId="13" w15:restartNumberingAfterBreak="0">
+  <w:abstractNum w:abstractNumId="21" w15:restartNumberingAfterBreak="0">
+    <w:nsid w:val="4FEA78D4"/>
+    <w:multiLevelType w:val="hybridMultilevel"/>
+    <w:tmpl w:val="74C05050"/>
+    <w:lvl w:ilvl="0" w:tplc="080A000F">
+      <w:start w:val="1"/>
+      <w:numFmt w:val="decimal"/>
+      <w:lvlText w:val="%1."/>
+      <w:lvlJc w:val="left"/>
+      <w:pPr>
+        <w:ind w:left="720" w:hanging="360"/>
+      </w:pPr>
+      <w:rPr>
+        <w:rFonts w:hint="default"/>
+      </w:rPr>
+    </w:lvl>
+    <w:lvl w:ilvl="1" w:tplc="080A0019" w:tentative="1">
+      <w:start w:val="1"/>
+      <w:numFmt w:val="lowerLetter"/>
+      <w:lvlText w:val="%2."/>
+      <w:lvlJc w:val="left"/>
+      <w:pPr>
+        <w:ind w:left="1440" w:hanging="360"/>
+      </w:pPr>
+    </w:lvl>
+    <w:lvl w:ilvl="2" w:tplc="080A001B" w:tentative="1">
+      <w:start w:val="1"/>
+      <w:numFmt w:val="lowerRoman"/>
+      <w:lvlText w:val="%3."/>
+      <w:lvlJc w:val="right"/>
+      <w:pPr>
+        <w:ind w:left="2160" w:hanging="180"/>
+      </w:pPr>
+    </w:lvl>
+    <w:lvl w:ilvl="3" w:tplc="080A000F" w:tentative="1">
+      <w:start w:val="1"/>
+      <w:numFmt w:val="decimal"/>
+      <w:lvlText w:val="%4."/>
+      <w:lvlJc w:val="left"/>
+      <w:pPr>
+        <w:ind w:left="2880" w:hanging="360"/>
+      </w:pPr>
+    </w:lvl>
+    <w:lvl w:ilvl="4" w:tplc="080A0019" w:tentative="1">
+      <w:start w:val="1"/>
+      <w:numFmt w:val="lowerLetter"/>
+      <w:lvlText w:val="%5."/>
+      <w:lvlJc w:val="left"/>
+      <w:pPr>
+        <w:ind w:left="3600" w:hanging="360"/>
+      </w:pPr>
+    </w:lvl>
+    <w:lvl w:ilvl="5" w:tplc="080A001B" w:tentative="1">
+      <w:start w:val="1"/>
+      <w:numFmt w:val="lowerRoman"/>
+      <w:lvlText w:val="%6."/>
+      <w:lvlJc w:val="right"/>
+      <w:pPr>
+        <w:ind w:left="4320" w:hanging="180"/>
+      </w:pPr>
+    </w:lvl>
+    <w:lvl w:ilvl="6" w:tplc="080A000F" w:tentative="1">
+      <w:start w:val="1"/>
+      <w:numFmt w:val="decimal"/>
+      <w:lvlText w:val="%7."/>
+      <w:lvlJc w:val="left"/>
+      <w:pPr>
+        <w:ind w:left="5040" w:hanging="360"/>
+      </w:pPr>
+    </w:lvl>
+    <w:lvl w:ilvl="7" w:tplc="080A0019" w:tentative="1">
+      <w:start w:val="1"/>
+      <w:numFmt w:val="lowerLetter"/>
+      <w:lvlText w:val="%8."/>
+      <w:lvlJc w:val="left"/>
+      <w:pPr>
+        <w:ind w:left="5760" w:hanging="360"/>
+      </w:pPr>
+    </w:lvl>
+    <w:lvl w:ilvl="8" w:tplc="080A001B" w:tentative="1">
+      <w:start w:val="1"/>
+      <w:numFmt w:val="lowerRoman"/>
+      <w:lvlText w:val="%9."/>
+      <w:lvlJc w:val="right"/>
+      <w:pPr>
+        <w:ind w:left="6480" w:hanging="180"/>
+      </w:pPr>
+    </w:lvl>
+  </w:abstractNum>
+  <w:abstractNum w:abstractNumId="22" w15:restartNumberingAfterBreak="0">
     <w:nsid w:val="51271EDF"/>
     <w:multiLevelType w:val="hybridMultilevel"/>
     <w:tmpl w:val="398E7BC6"/>
@@ -9927,7 +10652,96 @@
       </w:pPr>
     </w:lvl>
   </w:abstractNum>
-  <w:abstractNum w:abstractNumId="14" w15:restartNumberingAfterBreak="0">
+  <w:abstractNum w:abstractNumId="23" w15:restartNumberingAfterBreak="0">
+    <w:nsid w:val="51991D18"/>
+    <w:multiLevelType w:val="hybridMultilevel"/>
+    <w:tmpl w:val="04DCC17C"/>
+    <w:lvl w:ilvl="0" w:tplc="080A000F">
+      <w:start w:val="1"/>
+      <w:numFmt w:val="decimal"/>
+      <w:lvlText w:val="%1."/>
+      <w:lvlJc w:val="left"/>
+      <w:pPr>
+        <w:ind w:left="720" w:hanging="360"/>
+      </w:pPr>
+      <w:rPr>
+        <w:rFonts w:hint="default"/>
+      </w:rPr>
+    </w:lvl>
+    <w:lvl w:ilvl="1" w:tplc="080A0019" w:tentative="1">
+      <w:start w:val="1"/>
+      <w:numFmt w:val="lowerLetter"/>
+      <w:lvlText w:val="%2."/>
+      <w:lvlJc w:val="left"/>
+      <w:pPr>
+        <w:ind w:left="1440" w:hanging="360"/>
+      </w:pPr>
+    </w:lvl>
+    <w:lvl w:ilvl="2" w:tplc="080A001B" w:tentative="1">
+      <w:start w:val="1"/>
+      <w:numFmt w:val="lowerRoman"/>
+      <w:lvlText w:val="%3."/>
+      <w:lvlJc w:val="right"/>
+      <w:pPr>
+        <w:ind w:left="2160" w:hanging="180"/>
+      </w:pPr>
+    </w:lvl>
+    <w:lvl w:ilvl="3" w:tplc="080A000F" w:tentative="1">
+      <w:start w:val="1"/>
+      <w:numFmt w:val="decimal"/>
+      <w:lvlText w:val="%4."/>
+      <w:lvlJc w:val="left"/>
+      <w:pPr>
+        <w:ind w:left="2880" w:hanging="360"/>
+      </w:pPr>
+    </w:lvl>
+    <w:lvl w:ilvl="4" w:tplc="080A0019" w:tentative="1">
+      <w:start w:val="1"/>
+      <w:numFmt w:val="lowerLetter"/>
+      <w:lvlText w:val="%5."/>
+      <w:lvlJc w:val="left"/>
+      <w:pPr>
+        <w:ind w:left="3600" w:hanging="360"/>
+      </w:pPr>
+    </w:lvl>
+    <w:lvl w:ilvl="5" w:tplc="080A001B" w:tentative="1">
+      <w:start w:val="1"/>
+      <w:numFmt w:val="lowerRoman"/>
+      <w:lvlText w:val="%6."/>
+      <w:lvlJc w:val="right"/>
+      <w:pPr>
+        <w:ind w:left="4320" w:hanging="180"/>
+      </w:pPr>
+    </w:lvl>
+    <w:lvl w:ilvl="6" w:tplc="080A000F" w:tentative="1">
+      <w:start w:val="1"/>
+      <w:numFmt w:val="decimal"/>
+      <w:lvlText w:val="%7."/>
+      <w:lvlJc w:val="left"/>
+      <w:pPr>
+        <w:ind w:left="5040" w:hanging="360"/>
+      </w:pPr>
+    </w:lvl>
+    <w:lvl w:ilvl="7" w:tplc="080A0019" w:tentative="1">
+      <w:start w:val="1"/>
+      <w:numFmt w:val="lowerLetter"/>
+      <w:lvlText w:val="%8."/>
+      <w:lvlJc w:val="left"/>
+      <w:pPr>
+        <w:ind w:left="5760" w:hanging="360"/>
+      </w:pPr>
+    </w:lvl>
+    <w:lvl w:ilvl="8" w:tplc="080A001B" w:tentative="1">
+      <w:start w:val="1"/>
+      <w:numFmt w:val="lowerRoman"/>
+      <w:lvlText w:val="%9."/>
+      <w:lvlJc w:val="right"/>
+      <w:pPr>
+        <w:ind w:left="6480" w:hanging="180"/>
+      </w:pPr>
+    </w:lvl>
+  </w:abstractNum>
+  <w:abstractNum w:abstractNumId="24" w15:restartNumberingAfterBreak="0">
     <w:nsid w:val="519A42B2"/>
     <w:multiLevelType w:val="hybridMultilevel"/>
     <w:tmpl w:val="E752BCF4"/>
@@ -10016,7 +10830,7 @@
       </w:pPr>
     </w:lvl>
   </w:abstractNum>
-  <w:abstractNum w:abstractNumId="15" w15:restartNumberingAfterBreak="0">
+  <w:abstractNum w:abstractNumId="25" w15:restartNumberingAfterBreak="0">
     <w:nsid w:val="56437E54"/>
     <w:multiLevelType w:val="hybridMultilevel"/>
     <w:tmpl w:val="3B2ED1CC"/>
@@ -10129,7 +10943,96 @@
       </w:rPr>
     </w:lvl>
   </w:abstractNum>
-  <w:abstractNum w:abstractNumId="16" w15:restartNumberingAfterBreak="0">
+  <w:abstractNum w:abstractNumId="26" w15:restartNumberingAfterBreak="0">
+    <w:nsid w:val="609328A1"/>
+    <w:multiLevelType w:val="hybridMultilevel"/>
+    <w:tmpl w:val="5944E8EE"/>
+    <w:lvl w:ilvl="0" w:tplc="080A000F">
+      <w:start w:val="1"/>
+      <w:numFmt w:val="decimal"/>
+      <w:lvlText w:val="%1."/>
+      <w:lvlJc w:val="left"/>
+      <w:pPr>
+        <w:ind w:left="720" w:hanging="360"/>
+      </w:pPr>
+      <w:rPr>
+        <w:rFonts w:hint="default"/>
+      </w:rPr>
+    </w:lvl>
+    <w:lvl w:ilvl="1" w:tplc="080A0019" w:tentative="1">
+      <w:start w:val="1"/>
+      <w:numFmt w:val="lowerLetter"/>
+      <w:lvlText w:val="%2."/>
+      <w:lvlJc w:val="left"/>
+      <w:pPr>
+        <w:ind w:left="1440" w:hanging="360"/>
+      </w:pPr>
+    </w:lvl>
+    <w:lvl w:ilvl="2" w:tplc="080A001B" w:tentative="1">
+      <w:start w:val="1"/>
+      <w:numFmt w:val="lowerRoman"/>
+      <w:lvlText w:val="%3."/>
+      <w:lvlJc w:val="right"/>
+      <w:pPr>
+        <w:ind w:left="2160" w:hanging="180"/>
+      </w:pPr>
+    </w:lvl>
+    <w:lvl w:ilvl="3" w:tplc="080A000F" w:tentative="1">
+      <w:start w:val="1"/>
+      <w:numFmt w:val="decimal"/>
+      <w:lvlText w:val="%4."/>
+      <w:lvlJc w:val="left"/>
+      <w:pPr>
+        <w:ind w:left="2880" w:hanging="360"/>
+      </w:pPr>
+    </w:lvl>
+    <w:lvl w:ilvl="4" w:tplc="080A0019" w:tentative="1">
+      <w:start w:val="1"/>
+      <w:numFmt w:val="lowerLetter"/>
+      <w:lvlText w:val="%5."/>
+      <w:lvlJc w:val="left"/>
+      <w:pPr>
+        <w:ind w:left="3600" w:hanging="360"/>
+      </w:pPr>
+    </w:lvl>
+    <w:lvl w:ilvl="5" w:tplc="080A001B" w:tentative="1">
+      <w:start w:val="1"/>
+      <w:numFmt w:val="lowerRoman"/>
+      <w:lvlText w:val="%6."/>
+      <w:lvlJc w:val="right"/>
+      <w:pPr>
+        <w:ind w:left="4320" w:hanging="180"/>
+      </w:pPr>
+    </w:lvl>
+    <w:lvl w:ilvl="6" w:tplc="080A000F" w:tentative="1">
+      <w:start w:val="1"/>
+      <w:numFmt w:val="decimal"/>
+      <w:lvlText w:val="%7."/>
+      <w:lvlJc w:val="left"/>
+      <w:pPr>
+        <w:ind w:left="5040" w:hanging="360"/>
+      </w:pPr>
+    </w:lvl>
+    <w:lvl w:ilvl="7" w:tplc="080A0019" w:tentative="1">
+      <w:start w:val="1"/>
+      <w:numFmt w:val="lowerLetter"/>
+      <w:lvlText w:val="%8."/>
+      <w:lvlJc w:val="left"/>
+      <w:pPr>
+        <w:ind w:left="5760" w:hanging="360"/>
+      </w:pPr>
+    </w:lvl>
+    <w:lvl w:ilvl="8" w:tplc="080A001B" w:tentative="1">
+      <w:start w:val="1"/>
+      <w:numFmt w:val="lowerRoman"/>
+      <w:lvlText w:val="%9."/>
+      <w:lvlJc w:val="right"/>
+      <w:pPr>
+        <w:ind w:left="6480" w:hanging="180"/>
+      </w:pPr>
+    </w:lvl>
+  </w:abstractNum>
+  <w:abstractNum w:abstractNumId="27" w15:restartNumberingAfterBreak="0">
     <w:nsid w:val="60987DBF"/>
     <w:multiLevelType w:val="hybridMultilevel"/>
     <w:tmpl w:val="D1C86732"/>
@@ -10242,7 +11145,7 @@
       </w:rPr>
     </w:lvl>
   </w:abstractNum>
-  <w:abstractNum w:abstractNumId="17" w15:restartNumberingAfterBreak="0">
+  <w:abstractNum w:abstractNumId="28" w15:restartNumberingAfterBreak="0">
     <w:nsid w:val="661B54AB"/>
     <w:multiLevelType w:val="hybridMultilevel"/>
     <w:tmpl w:val="2F3A3136"/>
@@ -10331,7 +11234,7 @@
       </w:pPr>
     </w:lvl>
   </w:abstractNum>
-  <w:abstractNum w:abstractNumId="18" w15:restartNumberingAfterBreak="0">
+  <w:abstractNum w:abstractNumId="29" w15:restartNumberingAfterBreak="0">
     <w:nsid w:val="72E05E4D"/>
     <w:multiLevelType w:val="hybridMultilevel"/>
     <w:tmpl w:val="36D04EC8"/>
@@ -10420,7 +11323,7 @@
       </w:pPr>
     </w:lvl>
   </w:abstractNum>
-  <w:abstractNum w:abstractNumId="19" w15:restartNumberingAfterBreak="0">
+  <w:abstractNum w:abstractNumId="30" w15:restartNumberingAfterBreak="0">
     <w:nsid w:val="79A91674"/>
     <w:multiLevelType w:val="hybridMultilevel"/>
     <w:tmpl w:val="2F36AEE8"/>
@@ -10509,35 +11412,124 @@
       </w:pPr>
     </w:lvl>
   </w:abstractNum>
-  <w:num w:numId="1">
-    <w:abstractNumId w:val="16"/>
+  <w:abstractNum w:abstractNumId="31" w15:restartNumberingAfterBreak="0">
+    <w:nsid w:val="7F2B7108"/>
+    <w:multiLevelType w:val="hybridMultilevel"/>
+    <w:tmpl w:val="83944310"/>
+    <w:lvl w:ilvl="0" w:tplc="080A000F">
+      <w:start w:val="1"/>
+      <w:numFmt w:val="decimal"/>
+      <w:lvlText w:val="%1."/>
+      <w:lvlJc w:val="left"/>
+      <w:pPr>
+        <w:ind w:left="720" w:hanging="360"/>
+      </w:pPr>
+      <w:rPr>
+        <w:rFonts w:hint="default"/>
+      </w:rPr>
+    </w:lvl>
+    <w:lvl w:ilvl="1" w:tplc="080A0019" w:tentative="1">
+      <w:start w:val="1"/>
+      <w:numFmt w:val="lowerLetter"/>
+      <w:lvlText w:val="%2."/>
+      <w:lvlJc w:val="left"/>
+      <w:pPr>
+        <w:ind w:left="1440" w:hanging="360"/>
+      </w:pPr>
+    </w:lvl>
+    <w:lvl w:ilvl="2" w:tplc="080A001B" w:tentative="1">
+      <w:start w:val="1"/>
+      <w:numFmt w:val="lowerRoman"/>
+      <w:lvlText w:val="%3."/>
+      <w:lvlJc w:val="right"/>
+      <w:pPr>
+        <w:ind w:left="2160" w:hanging="180"/>
+      </w:pPr>
+    </w:lvl>
+    <w:lvl w:ilvl="3" w:tplc="080A000F" w:tentative="1">
+      <w:start w:val="1"/>
+      <w:numFmt w:val="decimal"/>
+      <w:lvlText w:val="%4."/>
+      <w:lvlJc w:val="left"/>
+      <w:pPr>
+        <w:ind w:left="2880" w:hanging="360"/>
+      </w:pPr>
+    </w:lvl>
+    <w:lvl w:ilvl="4" w:tplc="080A0019" w:tentative="1">
+      <w:start w:val="1"/>
+      <w:numFmt w:val="lowerLetter"/>
+      <w:lvlText w:val="%5."/>
+      <w:lvlJc w:val="left"/>
+      <w:pPr>
+        <w:ind w:left="3600" w:hanging="360"/>
+      </w:pPr>
+    </w:lvl>
+    <w:lvl w:ilvl="5" w:tplc="080A001B" w:tentative="1">
+      <w:start w:val="1"/>
+      <w:numFmt w:val="lowerRoman"/>
+      <w:lvlText w:val="%6."/>
+      <w:lvlJc w:val="right"/>
+      <w:pPr>
+        <w:ind w:left="4320" w:hanging="180"/>
+      </w:pPr>
+    </w:lvl>
+    <w:lvl w:ilvl="6" w:tplc="080A000F" w:tentative="1">
+      <w:start w:val="1"/>
+      <w:numFmt w:val="decimal"/>
+      <w:lvlText w:val="%7."/>
+      <w:lvlJc w:val="left"/>
+      <w:pPr>
+        <w:ind w:left="5040" w:hanging="360"/>
+      </w:pPr>
+    </w:lvl>
+    <w:lvl w:ilvl="7" w:tplc="080A0019" w:tentative="1">
+      <w:start w:val="1"/>
+      <w:numFmt w:val="lowerLetter"/>
+      <w:lvlText w:val="%8."/>
+      <w:lvlJc w:val="left"/>
+      <w:pPr>
+        <w:ind w:left="5760" w:hanging="360"/>
+      </w:pPr>
+    </w:lvl>
+    <w:lvl w:ilvl="8" w:tplc="080A001B" w:tentative="1">
+      <w:start w:val="1"/>
+      <w:numFmt w:val="lowerRoman"/>
+      <w:lvlText w:val="%9."/>
+      <w:lvlJc w:val="right"/>
+      <w:pPr>
+        <w:ind w:left="6480" w:hanging="180"/>
+      </w:pPr>
+    </w:lvl>
+  </w:abstractNum>
+  <w:num w:numId="1" w16cid:durableId="1165709698">
+    <w:abstractNumId w:val="27"/>
   </w:num>
-  <w:num w:numId="2">
-    <w:abstractNumId w:val="6"/>
+  <w:num w:numId="2" w16cid:durableId="1954511878">
+    <w:abstractNumId w:val="11"/>
   </w:num>
-  <w:num w:numId="3">
-    <w:abstractNumId w:val="4"/>
+  <w:num w:numId="3" w16cid:durableId="1542281036">
+    <w:abstractNumId w:val="9"/>
   </w:num>
-  <w:num w:numId="4">
-    <w:abstractNumId w:val="3"/>
+  <w:num w:numId="4" w16cid:durableId="1779181565">
+    <w:abstractNumId w:val="7"/>
   </w:num>
-  <w:num w:numId="5">
-    <w:abstractNumId w:val="8"/>
+  <w:num w:numId="5" w16cid:durableId="1315796749">
+    <w:abstractNumId w:val="15"/>
   </w:num>
-  <w:num w:numId="6">
-    <w:abstractNumId w:val="14"/>
+  <w:num w:numId="6" w16cid:durableId="174344528">
+    <w:abstractNumId w:val="24"/>
   </w:num>
-  <w:num w:numId="7">
-    <w:abstractNumId w:val="10"/>
+  <w:num w:numId="7" w16cid:durableId="1769428501">
+    <w:abstractNumId w:val="18"/>
   </w:num>
-  <w:num w:numId="8">
-    <w:abstractNumId w:val="1"/>
+  <w:num w:numId="8" w16cid:durableId="1218783862">
+    <w:abstractNumId w:val="5"/>
   </w:num>
-  <w:num w:numId="9">
-    <w:abstractNumId w:val="17"/>
+  <w:num w:numId="9" w16cid:durableId="1249534894">
+    <w:abstractNumId w:val="28"/>
   </w:num>
-  <w:num w:numId="10">
-    <w:abstractNumId w:val="3"/>
+  <w:num w:numId="10" w16cid:durableId="674843246">
+    <w:abstractNumId w:val="7"/>
     <w:lvlOverride w:ilvl="0">
       <w:startOverride w:val="1"/>
     </w:lvlOverride>
@@ -10566,8 +11558,8 @@
       <w:startOverride w:val="1"/>
     </w:lvlOverride>
   </w:num>
-  <w:num w:numId="11">
-    <w:abstractNumId w:val="8"/>
+  <w:num w:numId="11" w16cid:durableId="1394307446">
+    <w:abstractNumId w:val="15"/>
     <w:lvlOverride w:ilvl="0">
       <w:startOverride w:val="1"/>
     </w:lvlOverride>
@@ -10596,8 +11588,8 @@
       <w:startOverride w:val="1"/>
     </w:lvlOverride>
   </w:num>
-  <w:num w:numId="12">
-    <w:abstractNumId w:val="14"/>
+  <w:num w:numId="12" w16cid:durableId="596133169">
+    <w:abstractNumId w:val="24"/>
     <w:lvlOverride w:ilvl="0">
       <w:startOverride w:val="1"/>
     </w:lvlOverride>
@@ -10626,8 +11618,8 @@
       <w:startOverride w:val="1"/>
     </w:lvlOverride>
   </w:num>
-  <w:num w:numId="13">
-    <w:abstractNumId w:val="10"/>
+  <w:num w:numId="13" w16cid:durableId="891891244">
+    <w:abstractNumId w:val="18"/>
     <w:lvlOverride w:ilvl="0">
       <w:startOverride w:val="1"/>
     </w:lvlOverride>
@@ -10656,8 +11648,8 @@
       <w:startOverride w:val="1"/>
     </w:lvlOverride>
   </w:num>
-  <w:num w:numId="14">
-    <w:abstractNumId w:val="1"/>
+  <w:num w:numId="14" w16cid:durableId="1012684644">
+    <w:abstractNumId w:val="5"/>
     <w:lvlOverride w:ilvl="0">
       <w:startOverride w:val="1"/>
     </w:lvlOverride>
@@ -10686,8 +11678,8 @@
       <w:startOverride w:val="1"/>
     </w:lvlOverride>
   </w:num>
-  <w:num w:numId="15">
-    <w:abstractNumId w:val="17"/>
+  <w:num w:numId="15" w16cid:durableId="1052121256">
+    <w:abstractNumId w:val="28"/>
     <w:lvlOverride w:ilvl="0">
       <w:startOverride w:val="1"/>
     </w:lvlOverride>
@@ -10716,44 +11708,80 @@
       <w:startOverride w:val="1"/>
     </w:lvlOverride>
   </w:num>
-  <w:num w:numId="16">
-    <w:abstractNumId w:val="18"/>
+  <w:num w:numId="16" w16cid:durableId="1743405602">
+    <w:abstractNumId w:val="29"/>
   </w:num>
-  <w:num w:numId="17">
+  <w:num w:numId="17" w16cid:durableId="1833376031">
+    <w:abstractNumId w:val="6"/>
+  </w:num>
+  <w:num w:numId="18" w16cid:durableId="1724939194">
+    <w:abstractNumId w:val="20"/>
+  </w:num>
+  <w:num w:numId="19" w16cid:durableId="214319910">
     <w:abstractNumId w:val="2"/>
   </w:num>
-  <w:num w:numId="18">
+  <w:num w:numId="20" w16cid:durableId="843518977">
+    <w:abstractNumId w:val="22"/>
+  </w:num>
+  <w:num w:numId="21" w16cid:durableId="885798476">
+    <w:abstractNumId w:val="30"/>
+  </w:num>
+  <w:num w:numId="22" w16cid:durableId="1829325021">
+    <w:abstractNumId w:val="10"/>
+  </w:num>
+  <w:num w:numId="23" w16cid:durableId="1292635176">
+    <w:abstractNumId w:val="13"/>
+  </w:num>
+  <w:num w:numId="24" w16cid:durableId="2118597572">
+    <w:abstractNumId w:val="25"/>
+  </w:num>
+  <w:num w:numId="25" w16cid:durableId="473648075">
+    <w:abstractNumId w:val="19"/>
+  </w:num>
+  <w:num w:numId="26" w16cid:durableId="336273380">
+    <w:abstractNumId w:val="17"/>
+  </w:num>
+  <w:num w:numId="27" w16cid:durableId="2100640567">
+    <w:abstractNumId w:val="4"/>
+  </w:num>
+  <w:num w:numId="28" w16cid:durableId="1153908714">
+    <w:abstractNumId w:val="31"/>
+  </w:num>
+  <w:num w:numId="29" w16cid:durableId="1063868048">
+    <w:abstractNumId w:val="26"/>
+  </w:num>
+  <w:num w:numId="30" w16cid:durableId="365297773">
+    <w:abstractNumId w:val="0"/>
+  </w:num>
+  <w:num w:numId="31" w16cid:durableId="1705515607">
+    <w:abstractNumId w:val="21"/>
+  </w:num>
+  <w:num w:numId="32" w16cid:durableId="796068063">
+    <w:abstractNumId w:val="14"/>
+  </w:num>
+  <w:num w:numId="33" w16cid:durableId="660962223">
+    <w:abstractNumId w:val="3"/>
+  </w:num>
+  <w:num w:numId="34" w16cid:durableId="846021718">
+    <w:abstractNumId w:val="16"/>
+  </w:num>
+  <w:num w:numId="35" w16cid:durableId="1887452657">
+    <w:abstractNumId w:val="23"/>
+  </w:num>
+  <w:num w:numId="36" w16cid:durableId="1170755290">
+    <w:abstractNumId w:val="8"/>
+  </w:num>
+  <w:num w:numId="37" w16cid:durableId="1363626091">
     <w:abstractNumId w:val="12"/>
   </w:num>
-  <w:num w:numId="19">
-    <w:abstractNumId w:val="0"/>
-  </w:num>
-  <w:num w:numId="20">
-    <w:abstractNumId w:val="13"/>
-  </w:num>
-  <w:num w:numId="21">
-    <w:abstractNumId w:val="19"/>
-  </w:num>
-  <w:num w:numId="22">
-    <w:abstractNumId w:val="5"/>
-  </w:num>
-  <w:num w:numId="23">
-    <w:abstractNumId w:val="7"/>
-  </w:num>
-  <w:num w:numId="24">
-    <w:abstractNumId w:val="15"/>
-  </w:num>
-  <w:num w:numId="25">
-    <w:abstractNumId w:val="11"/>
-  </w:num>
-  <w:num w:numId="26">
-    <w:abstractNumId w:val="9"/>
+  <w:num w:numId="38" w16cid:durableId="1123113407">
+    <w:abstractNumId w:val="1"/>
   </w:num>
 </w:numbering>
 </file>
 
 <file path=word/styles.xml><?xml version="1.0" encoding="utf-8"?>
-<w:styles xmlns:mc="http://schemas.openxmlformats.org/markup-compatibility/2006" xmlns:r="http://schemas.openxmlformats.org/officeDocument/2006/relationships" xmlns:w="http://schemas.openxmlformats.org/wordprocessingml/2006/main" xmlns:w14="http://schemas.microsoft.com/office/word/2010/wordml" xmlns:w15="http://schemas.microsoft.com/office/word/2012/wordml" xmlns:w16cex="http://schemas.microsoft.com/office/word/2018/wordml/cex" xmlns:w16cid="http://schemas.microsoft.com/office/word/2016/wordml/cid" xmlns:w16="http://schemas.microsoft.com/office/word/2018/wordml" xmlns:w16se="http://schemas.microsoft.com/office/word/2015/wordml/symex" mc:Ignorable="w14 w15 w16se w16cid w16 w16cex">
+<w:styles xmlns:mc="http://schemas.openxmlformats.org/markup-compatibility/2006" xmlns:r="http://schemas.openxmlformats.org/officeDocument/2006/relationships" xmlns:w="http://schemas.openxmlformats.org/wordprocessingml/2006/main" xmlns:w14="http://schemas.microsoft.com/office/word/2010/wordml" xmlns:w15="http://schemas.microsoft.com/office/word/2012/wordml" xmlns:w16cex="http://schemas.microsoft.com/office/word/2018/wordml/cex" xmlns:w16cid="http://schemas.microsoft.com/office/word/2016/wordml/cid" xmlns:w16="http://schemas.microsoft.com/office/word/2018/wordml" xmlns:w16sdtdh="http://schemas.microsoft.com/office/word/2020/wordml/sdtdatahash" xmlns:w16se="http://schemas.microsoft.com/office/word/2015/wordml/symex" mc:Ignorable="w14 w15 w16se w16cid w16 w16cex w16sdtdh">
   <w:docDefaults>
     <w:rPrDefault>
       <w:rPr>

</xml_diff>

<commit_message>
actualizacion de proyecto escrito
</commit_message>
<xml_diff>
--- a/ProyectoFinal.docx
+++ b/ProyectoFinal.docx
@@ -223,8 +223,19 @@
                                 <w:sz w:val="32"/>
                                 <w:szCs w:val="32"/>
                               </w:rPr>
-                              <w:t>Defendiendo tu Espacio en la Web: Ciberseguridad y Prevención de Ciberataques para Sitios Web</w:t>
+                              <w:t>Defendiendo tu Espacio en la Web: Ciberseguridad y Prevención de Ciberataques para Sitios We</w:t>
                             </w:r>
+                            <w:r>
+                              <w:rPr>
+                                <w:rFonts w:ascii="Century Gothic" w:hAnsi="Century Gothic"/>
+                                <w:color w:val="000000" w:themeColor="text1"/>
+                                <w:sz w:val="32"/>
+                                <w:szCs w:val="32"/>
+                              </w:rPr>
+                              <w:t>b</w:t>
+                            </w:r>
+                            <w:bookmarkStart w:id="0" w:name="_GoBack"/>
+                            <w:bookmarkEnd w:id="0"/>
                           </w:p>
                           <w:p>
                             <w:pPr>
@@ -802,8 +813,19 @@
                           <w:sz w:val="32"/>
                           <w:szCs w:val="32"/>
                         </w:rPr>
-                        <w:t>Defendiendo tu Espacio en la Web: Ciberseguridad y Prevención de Ciberataques para Sitios Web</w:t>
+                        <w:t>Defendiendo tu Espacio en la Web: Ciberseguridad y Prevención de Ciberataques para Sitios We</w:t>
                       </w:r>
+                      <w:r>
+                        <w:rPr>
+                          <w:rFonts w:ascii="Century Gothic" w:hAnsi="Century Gothic"/>
+                          <w:color w:val="000000" w:themeColor="text1"/>
+                          <w:sz w:val="32"/>
+                          <w:szCs w:val="32"/>
+                        </w:rPr>
+                        <w:t>b</w:t>
+                      </w:r>
+                      <w:bookmarkStart w:id="1" w:name="_GoBack"/>
+                      <w:bookmarkEnd w:id="1"/>
                     </w:p>
                     <w:p>
                       <w:pPr>
@@ -2570,7 +2592,7 @@
           <w:lang w:val="es-ES"/>
         </w:rPr>
       </w:pPr>
-      <w:bookmarkStart w:id="0" w:name="_Toc135431387"/>
+      <w:bookmarkStart w:id="2" w:name="_Toc135431387"/>
       <w:r>
         <w:rPr>
           <w:rFonts w:ascii="Arial" w:hAnsi="Arial" w:cs="Arial"/>
@@ -2584,7 +2606,7 @@
         <w:lastRenderedPageBreak/>
         <w:t>INTRODUCCIÓN</w:t>
       </w:r>
-      <w:bookmarkEnd w:id="0"/>
+      <w:bookmarkEnd w:id="2"/>
     </w:p>
     <w:p>
       <w:pPr>
@@ -2698,29 +2720,7 @@
           <w:szCs w:val="24"/>
           <w:lang w:eastAsia="es-MX"/>
         </w:rPr>
-        <w:t xml:space="preserve">Por lo que </w:t>
-      </w:r>
-      <w:proofErr w:type="spellStart"/>
-      <w:r>
-        <w:rPr>
-          <w:rFonts w:ascii="Arial" w:eastAsia="Times New Roman" w:hAnsi="Arial" w:cs="Arial"/>
-          <w:color w:val="000000" w:themeColor="text1"/>
-          <w:sz w:val="24"/>
-          <w:szCs w:val="24"/>
-          <w:lang w:eastAsia="es-MX"/>
-        </w:rPr>
-        <w:t>TecnoSite</w:t>
-      </w:r>
-      <w:proofErr w:type="spellEnd"/>
-      <w:r>
-        <w:rPr>
-          <w:rFonts w:ascii="Arial" w:eastAsia="Times New Roman" w:hAnsi="Arial" w:cs="Arial"/>
-          <w:color w:val="000000" w:themeColor="text1"/>
-          <w:sz w:val="24"/>
-          <w:szCs w:val="24"/>
-          <w:lang w:eastAsia="es-MX"/>
-        </w:rPr>
-        <w:t xml:space="preserve"> será la base de este proyecto para realizar la ejemplificación de ciberataques, con base de datos distribuidas, con el manejo de VPN para el servicio remoto, free DNS o NO-IP </w:t>
+        <w:t xml:space="preserve">Por lo que TecnoSite será la base de este proyecto para realizar la ejemplificación de ciberataques, con base de datos distribuidas, con el manejo de VPN para el servicio remoto, free DNS o NO-IP </w:t>
       </w:r>
       <w:r>
         <w:rPr>
@@ -2882,7 +2882,7 @@
           <w:lang w:val="es-ES"/>
         </w:rPr>
       </w:pPr>
-      <w:bookmarkStart w:id="1" w:name="_Toc135431388"/>
+      <w:bookmarkStart w:id="3" w:name="_Toc135431388"/>
       <w:r>
         <w:rPr>
           <w:rFonts w:ascii="Arial" w:hAnsi="Arial" w:cs="Arial"/>
@@ -2908,7 +2908,7 @@
         </w:rPr>
         <w:t>BJETIVO GENERAL</w:t>
       </w:r>
-      <w:bookmarkEnd w:id="1"/>
+      <w:bookmarkEnd w:id="3"/>
     </w:p>
     <w:p>
       <w:pPr>
@@ -2970,7 +2970,7 @@
           <w:lang w:val="es-ES"/>
         </w:rPr>
       </w:pPr>
-      <w:bookmarkStart w:id="2" w:name="_Toc135431389"/>
+      <w:bookmarkStart w:id="4" w:name="_Toc135431389"/>
       <w:r>
         <w:rPr>
           <w:rFonts w:ascii="Arial" w:hAnsi="Arial" w:cs="Arial"/>
@@ -2983,7 +2983,7 @@
         </w:rPr>
         <w:t>OBJETIVO ESPECÍFICO</w:t>
       </w:r>
-      <w:bookmarkEnd w:id="2"/>
+      <w:bookmarkEnd w:id="4"/>
     </w:p>
     <w:p>
       <w:pPr>
@@ -3161,7 +3161,7 @@
           <w:lang w:val="es-ES"/>
         </w:rPr>
       </w:pPr>
-      <w:bookmarkStart w:id="3" w:name="_Toc135431390"/>
+      <w:bookmarkStart w:id="5" w:name="_Toc135431390"/>
       <w:r>
         <w:rPr>
           <w:rFonts w:ascii="Arial" w:hAnsi="Arial" w:cs="Arial"/>
@@ -3175,7 +3175,7 @@
         <w:lastRenderedPageBreak/>
         <w:t>METODOLOGÍA</w:t>
       </w:r>
-      <w:bookmarkEnd w:id="3"/>
+      <w:bookmarkEnd w:id="5"/>
     </w:p>
     <w:p>
       <w:pPr>
@@ -3192,25 +3192,7 @@
           <w:sz w:val="24"/>
           <w:szCs w:val="24"/>
         </w:rPr>
-        <w:t xml:space="preserve">La metodología Scrum es un marco de trabajo ágil para la gestión y desarrollo de proyectos, principalmente de software. Scrum se basa en la entrega iterativa e incremental de un producto, donde el equipo de desarrollo trabaja en </w:t>
-      </w:r>
-      <w:proofErr w:type="spellStart"/>
-      <w:r>
-        <w:rPr>
-          <w:rFonts w:ascii="Arial" w:hAnsi="Arial" w:cs="Arial"/>
-          <w:sz w:val="24"/>
-          <w:szCs w:val="24"/>
-        </w:rPr>
-        <w:t>sprints</w:t>
-      </w:r>
-      <w:proofErr w:type="spellEnd"/>
-      <w:r>
-        <w:rPr>
-          <w:rFonts w:ascii="Arial" w:hAnsi="Arial" w:cs="Arial"/>
-          <w:sz w:val="24"/>
-          <w:szCs w:val="24"/>
-        </w:rPr>
-        <w:t>, que son ciclos de trabajo con una duración fija, generalmente entre una y cuatro semanas.</w:t>
+        <w:t>La metodología Scrum es un marco de trabajo ágil para la gestión y desarrollo de proyectos, principalmente de software. Scrum se basa en la entrega iterativa e incremental de un producto, donde el equipo de desarrollo trabaja en sprints, que son ciclos de trabajo con una duración fija, generalmente entre una y cuatro semanas.</w:t>
       </w:r>
     </w:p>
     <w:p>
@@ -3245,59 +3227,13 @@
           <w:szCs w:val="24"/>
         </w:rPr>
       </w:pPr>
-      <w:bookmarkStart w:id="4" w:name="_GoBack"/>
       <w:r>
         <w:rPr>
           <w:rFonts w:ascii="Arial" w:hAnsi="Arial" w:cs="Arial"/>
           <w:sz w:val="24"/>
           <w:szCs w:val="24"/>
         </w:rPr>
-        <w:t>Planificación del sprint</w:t>
-      </w:r>
-      <w:bookmarkEnd w:id="4"/>
-      <w:r>
-        <w:rPr>
-          <w:rFonts w:ascii="Arial" w:hAnsi="Arial" w:cs="Arial"/>
-          <w:sz w:val="24"/>
-          <w:szCs w:val="24"/>
-        </w:rPr>
-        <w:t xml:space="preserve">: en esta fase se define el objetivo del sprint y se planifica el trabajo que se va a realizar. El equipo de desarrollo trabaja junto con el </w:t>
-      </w:r>
-      <w:proofErr w:type="spellStart"/>
-      <w:r>
-        <w:rPr>
-          <w:rFonts w:ascii="Arial" w:hAnsi="Arial" w:cs="Arial"/>
-          <w:sz w:val="24"/>
-          <w:szCs w:val="24"/>
-        </w:rPr>
-        <w:t>Product</w:t>
-      </w:r>
-      <w:proofErr w:type="spellEnd"/>
-      <w:r>
-        <w:rPr>
-          <w:rFonts w:ascii="Arial" w:hAnsi="Arial" w:cs="Arial"/>
-          <w:sz w:val="24"/>
-          <w:szCs w:val="24"/>
-        </w:rPr>
-        <w:t xml:space="preserve"> </w:t>
-      </w:r>
-      <w:proofErr w:type="spellStart"/>
-      <w:r>
-        <w:rPr>
-          <w:rFonts w:ascii="Arial" w:hAnsi="Arial" w:cs="Arial"/>
-          <w:sz w:val="24"/>
-          <w:szCs w:val="24"/>
-        </w:rPr>
-        <w:t>Owner</w:t>
-      </w:r>
-      <w:proofErr w:type="spellEnd"/>
-      <w:r>
-        <w:rPr>
-          <w:rFonts w:ascii="Arial" w:hAnsi="Arial" w:cs="Arial"/>
-          <w:sz w:val="24"/>
-          <w:szCs w:val="24"/>
-        </w:rPr>
-        <w:t xml:space="preserve"> para seleccionar los elementos del backlog del producto que se van a abordar durante el sprint.</w:t>
+        <w:t>Planificación del sprint: en esta fase se define el objetivo del sprint y se planifica el trabajo que se va a realizar. El equipo de desarrollo trabaja junto con el Product Owner para seleccionar los elementos del backlog del producto que se van a abordar durante el sprint.</w:t>
       </w:r>
     </w:p>
     <w:p>
@@ -3320,25 +3256,7 @@
           <w:sz w:val="24"/>
           <w:szCs w:val="24"/>
         </w:rPr>
-        <w:t xml:space="preserve">Desarrollo del sprint: en esta fase el equipo de desarrollo trabaja en la implementación de los elementos seleccionados para el sprint. El equipo debe tener reuniones diarias (Scrum </w:t>
-      </w:r>
-      <w:proofErr w:type="spellStart"/>
-      <w:r>
-        <w:rPr>
-          <w:rFonts w:ascii="Arial" w:hAnsi="Arial" w:cs="Arial"/>
-          <w:sz w:val="24"/>
-          <w:szCs w:val="24"/>
-        </w:rPr>
-        <w:t>Daily</w:t>
-      </w:r>
-      <w:proofErr w:type="spellEnd"/>
-      <w:r>
-        <w:rPr>
-          <w:rFonts w:ascii="Arial" w:hAnsi="Arial" w:cs="Arial"/>
-          <w:sz w:val="24"/>
-          <w:szCs w:val="24"/>
-        </w:rPr>
-        <w:t>) para revisar el progreso y hacer ajustes en caso necesario.</w:t>
+        <w:t>Desarrollo del sprint: en esta fase el equipo de desarrollo trabaja en la implementación de los elementos seleccionados para el sprint. El equipo debe tener reuniones diarias (Scrum Daily) para revisar el progreso y hacer ajustes en caso necesario.</w:t>
       </w:r>
     </w:p>
     <w:p>
@@ -3361,79 +3279,7 @@
           <w:sz w:val="24"/>
           <w:szCs w:val="24"/>
         </w:rPr>
-        <w:t xml:space="preserve">Revisión del sprint: al final del sprint se lleva a cabo una reunión de revisión del sprint, donde el equipo presenta el trabajo completado durante el sprint. El </w:t>
-      </w:r>
-      <w:proofErr w:type="spellStart"/>
-      <w:r>
-        <w:rPr>
-          <w:rFonts w:ascii="Arial" w:hAnsi="Arial" w:cs="Arial"/>
-          <w:sz w:val="24"/>
-          <w:szCs w:val="24"/>
-        </w:rPr>
-        <w:t>Product</w:t>
-      </w:r>
-      <w:proofErr w:type="spellEnd"/>
-      <w:r>
-        <w:rPr>
-          <w:rFonts w:ascii="Arial" w:hAnsi="Arial" w:cs="Arial"/>
-          <w:sz w:val="24"/>
-          <w:szCs w:val="24"/>
-        </w:rPr>
-        <w:t xml:space="preserve"> </w:t>
-      </w:r>
-      <w:proofErr w:type="spellStart"/>
-      <w:r>
-        <w:rPr>
-          <w:rFonts w:ascii="Arial" w:hAnsi="Arial" w:cs="Arial"/>
-          <w:sz w:val="24"/>
-          <w:szCs w:val="24"/>
-        </w:rPr>
-        <w:t>Owner</w:t>
-      </w:r>
-      <w:proofErr w:type="spellEnd"/>
-      <w:r>
-        <w:rPr>
-          <w:rFonts w:ascii="Arial" w:hAnsi="Arial" w:cs="Arial"/>
-          <w:sz w:val="24"/>
-          <w:szCs w:val="24"/>
-        </w:rPr>
-        <w:t xml:space="preserve"> y los </w:t>
-      </w:r>
-      <w:proofErr w:type="spellStart"/>
-      <w:r>
-        <w:rPr>
-          <w:rFonts w:ascii="Arial" w:hAnsi="Arial" w:cs="Arial"/>
-          <w:sz w:val="24"/>
-          <w:szCs w:val="24"/>
-        </w:rPr>
-        <w:t>stakeholders</w:t>
-      </w:r>
-      <w:proofErr w:type="spellEnd"/>
-      <w:r>
-        <w:rPr>
-          <w:rFonts w:ascii="Arial" w:hAnsi="Arial" w:cs="Arial"/>
-          <w:sz w:val="24"/>
-          <w:szCs w:val="24"/>
-        </w:rPr>
-        <w:t xml:space="preserve"> dan su opinión sobre el trabajo realizado y proporcionan retroalimentación para futuros </w:t>
-      </w:r>
-      <w:proofErr w:type="spellStart"/>
-      <w:r>
-        <w:rPr>
-          <w:rFonts w:ascii="Arial" w:hAnsi="Arial" w:cs="Arial"/>
-          <w:sz w:val="24"/>
-          <w:szCs w:val="24"/>
-        </w:rPr>
-        <w:t>sprints</w:t>
-      </w:r>
-      <w:proofErr w:type="spellEnd"/>
-      <w:r>
-        <w:rPr>
-          <w:rFonts w:ascii="Arial" w:hAnsi="Arial" w:cs="Arial"/>
-          <w:sz w:val="24"/>
-          <w:szCs w:val="24"/>
-        </w:rPr>
-        <w:t>.</w:t>
+        <w:t>Revisión del sprint: al final del sprint se lleva a cabo una reunión de revisión del sprint, donde el equipo presenta el trabajo completado durante el sprint. El Product Owner y los stakeholders dan su opinión sobre el trabajo realizado y proporcionan retroalimentación para futuros sprints.</w:t>
       </w:r>
     </w:p>
     <w:p>
@@ -3593,7 +3439,7 @@
           <w:szCs w:val="28"/>
         </w:rPr>
       </w:pPr>
-      <w:bookmarkStart w:id="5" w:name="_Toc135431391"/>
+      <w:bookmarkStart w:id="6" w:name="_Toc135431391"/>
       <w:r>
         <w:rPr>
           <w:rFonts w:ascii="Arial" w:hAnsi="Arial" w:cs="Arial"/>
@@ -3617,7 +3463,7 @@
         </w:rPr>
         <w:t>AGRAMA DE FLUJO</w:t>
       </w:r>
-      <w:bookmarkEnd w:id="5"/>
+      <w:bookmarkEnd w:id="6"/>
     </w:p>
     <w:p>
       <w:pPr>
@@ -3821,7 +3667,7 @@
           <w:szCs w:val="22"/>
         </w:rPr>
       </w:pPr>
-      <w:bookmarkStart w:id="6" w:name="_Toc135431392"/>
+      <w:bookmarkStart w:id="7" w:name="_Toc135431392"/>
       <w:r>
         <w:rPr>
           <w:rFonts w:ascii="Arial" w:hAnsi="Arial" w:cs="Arial"/>
@@ -3834,7 +3680,7 @@
         <w:lastRenderedPageBreak/>
         <w:t>ORGANIGRAMA</w:t>
       </w:r>
-      <w:bookmarkEnd w:id="6"/>
+      <w:bookmarkEnd w:id="7"/>
     </w:p>
     <w:p>
       <w:pPr>
@@ -3968,7 +3814,7 @@
           <w:szCs w:val="22"/>
         </w:rPr>
       </w:pPr>
-      <w:bookmarkStart w:id="7" w:name="_Toc135431393"/>
+      <w:bookmarkStart w:id="8" w:name="_Toc135431393"/>
       <w:r>
         <w:rPr>
           <w:rFonts w:ascii="Arial" w:hAnsi="Arial" w:cs="Arial"/>
@@ -3981,7 +3827,7 @@
         <w:lastRenderedPageBreak/>
         <w:t>DESCRIPCIÓN DE LOS CARGOS</w:t>
       </w:r>
-      <w:bookmarkEnd w:id="7"/>
+      <w:bookmarkEnd w:id="8"/>
     </w:p>
     <w:p>
       <w:pPr>
@@ -4004,7 +3850,6 @@
           <w:szCs w:val="24"/>
         </w:rPr>
       </w:pPr>
-      <w:proofErr w:type="spellStart"/>
       <w:r>
         <w:rPr>
           <w:rFonts w:ascii="Arial" w:hAnsi="Arial" w:cs="Arial"/>
@@ -4015,7 +3860,6 @@
         </w:rPr>
         <w:t>TECH</w:t>
       </w:r>
-      <w:proofErr w:type="spellEnd"/>
     </w:p>
     <w:p>
       <w:pPr>
@@ -4052,21 +3896,7 @@
         <w:rPr>
           <w:rFonts w:ascii="Arial" w:hAnsi="Arial" w:cs="Arial"/>
         </w:rPr>
-        <w:t xml:space="preserve">Un </w:t>
-      </w:r>
-      <w:proofErr w:type="spellStart"/>
-      <w:r>
-        <w:rPr>
-          <w:rFonts w:ascii="Arial" w:hAnsi="Arial" w:cs="Arial"/>
-        </w:rPr>
-        <w:t>Tech</w:t>
-      </w:r>
-      <w:proofErr w:type="spellEnd"/>
-      <w:r>
-        <w:rPr>
-          <w:rFonts w:ascii="Arial" w:hAnsi="Arial" w:cs="Arial"/>
-        </w:rPr>
-        <w:t xml:space="preserve"> Lead es un desarrollador de software, responsable de liderar un equipo de desarrollo y responsable de la calidad de sus productos.</w:t>
+        <w:t>Un Tech Lead es un desarrollador de software, responsable de liderar un equipo de desarrollo y responsable de la calidad de sus productos.</w:t>
       </w:r>
     </w:p>
     <w:p>
@@ -4087,21 +3917,7 @@
         <w:rPr>
           <w:rFonts w:ascii="Arial" w:hAnsi="Arial" w:cs="Arial"/>
         </w:rPr>
-        <w:t xml:space="preserve">Un </w:t>
-      </w:r>
-      <w:proofErr w:type="spellStart"/>
-      <w:r>
-        <w:rPr>
-          <w:rFonts w:ascii="Arial" w:hAnsi="Arial" w:cs="Arial"/>
-        </w:rPr>
-        <w:t>Tech</w:t>
-      </w:r>
-      <w:proofErr w:type="spellEnd"/>
-      <w:r>
-        <w:rPr>
-          <w:rFonts w:ascii="Arial" w:hAnsi="Arial" w:cs="Arial"/>
-        </w:rPr>
-        <w:t xml:space="preserve"> Lead establece una visión técnica con el equipo de desarrollo y trabaja con ellos para conseguir el objetivo.</w:t>
+        <w:t>Un Tech Lead establece una visión técnica con el equipo de desarrollo y trabaja con ellos para conseguir el objetivo.</w:t>
       </w:r>
     </w:p>
     <w:p>
@@ -4227,25 +4043,7 @@
           <w:sz w:val="24"/>
           <w:szCs w:val="24"/>
         </w:rPr>
-        <w:t xml:space="preserve"> (</w:t>
-      </w:r>
-      <w:proofErr w:type="spellStart"/>
-      <w:r>
-        <w:rPr>
-          <w:rFonts w:ascii="Arial" w:hAnsi="Arial" w:cs="Arial"/>
-          <w:sz w:val="24"/>
-          <w:szCs w:val="24"/>
-        </w:rPr>
-        <w:t>Epitech</w:t>
-      </w:r>
-      <w:proofErr w:type="spellEnd"/>
-      <w:r>
-        <w:rPr>
-          <w:rFonts w:ascii="Arial" w:hAnsi="Arial" w:cs="Arial"/>
-          <w:sz w:val="24"/>
-          <w:szCs w:val="24"/>
-        </w:rPr>
-        <w:t>, 2021).</w:t>
+        <w:t xml:space="preserve"> (Epitech, 2021).</w:t>
       </w:r>
     </w:p>
     <w:p>
@@ -4387,25 +4185,7 @@
           <w:sz w:val="24"/>
           <w:szCs w:val="24"/>
         </w:rPr>
-        <w:t xml:space="preserve"> (</w:t>
-      </w:r>
-      <w:proofErr w:type="spellStart"/>
-      <w:r>
-        <w:rPr>
-          <w:rFonts w:ascii="Arial" w:hAnsi="Arial" w:cs="Arial"/>
-          <w:sz w:val="24"/>
-          <w:szCs w:val="24"/>
-        </w:rPr>
-        <w:t>Imagar</w:t>
-      </w:r>
-      <w:proofErr w:type="spellEnd"/>
-      <w:r>
-        <w:rPr>
-          <w:rFonts w:ascii="Arial" w:hAnsi="Arial" w:cs="Arial"/>
-          <w:sz w:val="24"/>
-          <w:szCs w:val="24"/>
-        </w:rPr>
-        <w:t>, 2022)</w:t>
+        <w:t xml:space="preserve"> (Imagar, 2022)</w:t>
       </w:r>
       <w:r>
         <w:rPr>
@@ -4479,7 +4259,6 @@
           <w:szCs w:val="24"/>
         </w:rPr>
       </w:pPr>
-      <w:proofErr w:type="spellStart"/>
       <w:r>
         <w:rPr>
           <w:rFonts w:ascii="Arial" w:hAnsi="Arial" w:cs="Arial"/>
@@ -4490,20 +4269,7 @@
           <w:sz w:val="24"/>
           <w:szCs w:val="24"/>
         </w:rPr>
-        <w:t>Q.A</w:t>
-      </w:r>
-      <w:proofErr w:type="spellEnd"/>
-      <w:r>
-        <w:rPr>
-          <w:rFonts w:ascii="Arial" w:hAnsi="Arial" w:cs="Arial"/>
-          <w:b/>
-          <w:bCs/>
-          <w:i/>
-          <w:iCs/>
-          <w:sz w:val="24"/>
-          <w:szCs w:val="24"/>
-        </w:rPr>
-        <w:t>.</w:t>
+        <w:t>Q.A.</w:t>
       </w:r>
     </w:p>
     <w:p>
@@ -4522,95 +4288,15 @@
           <w:rFonts w:ascii="Arial" w:eastAsiaTheme="minorHAnsi" w:hAnsi="Arial" w:cs="Arial"/>
           <w:lang w:eastAsia="en-US"/>
         </w:rPr>
-        <w:t>Un </w:t>
+        <w:t xml:space="preserve">Un QA (Quality Assurance) o analista QA es el profesional responsable de asegurar la calidad del software y de prevenir fallos en él. Es la persona encargada de garantizar el correcto funcionamiento del producto desde el primer momento, pero también de confirmar que satisface las expectativas de los usuarios que lo </w:t>
       </w:r>
-      <w:proofErr w:type="spellStart"/>
       <w:r>
         <w:rPr>
           <w:rFonts w:ascii="Arial" w:eastAsiaTheme="minorHAnsi" w:hAnsi="Arial" w:cs="Arial"/>
           <w:lang w:eastAsia="en-US"/>
         </w:rPr>
-        <w:t>QA</w:t>
-      </w:r>
-      <w:proofErr w:type="spellEnd"/>
-      <w:r>
-        <w:rPr>
-          <w:rFonts w:ascii="Arial" w:eastAsiaTheme="minorHAnsi" w:hAnsi="Arial" w:cs="Arial"/>
-          <w:lang w:eastAsia="en-US"/>
-        </w:rPr>
-        <w:t xml:space="preserve"> (</w:t>
-      </w:r>
-      <w:proofErr w:type="spellStart"/>
-      <w:r>
-        <w:rPr>
-          <w:rFonts w:ascii="Arial" w:eastAsiaTheme="minorHAnsi" w:hAnsi="Arial" w:cs="Arial"/>
-          <w:lang w:eastAsia="en-US"/>
-        </w:rPr>
-        <w:t>Quality</w:t>
-      </w:r>
-      <w:proofErr w:type="spellEnd"/>
-      <w:r>
-        <w:rPr>
-          <w:rFonts w:ascii="Arial" w:eastAsiaTheme="minorHAnsi" w:hAnsi="Arial" w:cs="Arial"/>
-          <w:lang w:eastAsia="en-US"/>
-        </w:rPr>
-        <w:t xml:space="preserve"> </w:t>
-      </w:r>
-      <w:proofErr w:type="spellStart"/>
-      <w:r>
-        <w:rPr>
-          <w:rFonts w:ascii="Arial" w:eastAsiaTheme="minorHAnsi" w:hAnsi="Arial" w:cs="Arial"/>
-          <w:lang w:eastAsia="en-US"/>
-        </w:rPr>
-        <w:t>Assurance</w:t>
-      </w:r>
-      <w:proofErr w:type="spellEnd"/>
-      <w:r>
-        <w:rPr>
-          <w:rFonts w:ascii="Arial" w:eastAsiaTheme="minorHAnsi" w:hAnsi="Arial" w:cs="Arial"/>
-          <w:lang w:eastAsia="en-US"/>
-        </w:rPr>
-        <w:t xml:space="preserve">) o analista </w:t>
-      </w:r>
-      <w:proofErr w:type="spellStart"/>
-      <w:r>
-        <w:rPr>
-          <w:rFonts w:ascii="Arial" w:eastAsiaTheme="minorHAnsi" w:hAnsi="Arial" w:cs="Arial"/>
-          <w:lang w:eastAsia="en-US"/>
-        </w:rPr>
-        <w:t>QA</w:t>
-      </w:r>
-      <w:proofErr w:type="spellEnd"/>
-      <w:r>
-        <w:rPr>
-          <w:rFonts w:ascii="Arial" w:eastAsiaTheme="minorHAnsi" w:hAnsi="Arial" w:cs="Arial"/>
-          <w:lang w:eastAsia="en-US"/>
-        </w:rPr>
-        <w:t xml:space="preserve"> es el profesional responsable de asegurar la calidad del software y de prevenir fallos en él. Es la persona encargada de garantizar el correcto funcionamiento del producto desde el primer momento, pero también de confirmar que satisface las expectativas de los usuarios que lo </w:t>
-      </w:r>
-      <w:r>
-        <w:rPr>
-          <w:rFonts w:ascii="Arial" w:eastAsiaTheme="minorHAnsi" w:hAnsi="Arial" w:cs="Arial"/>
-          <w:lang w:eastAsia="en-US"/>
-        </w:rPr>
         <w:lastRenderedPageBreak/>
-        <w:t xml:space="preserve">utilizarán. Como su propio nombre indica, es un rol vinculado a la calidad. Y lo es en un amplio sentido. Así, un </w:t>
-      </w:r>
-      <w:proofErr w:type="spellStart"/>
-      <w:r>
-        <w:rPr>
-          <w:rFonts w:ascii="Arial" w:eastAsiaTheme="minorHAnsi" w:hAnsi="Arial" w:cs="Arial"/>
-          <w:lang w:eastAsia="en-US"/>
-        </w:rPr>
-        <w:t>QA</w:t>
-      </w:r>
-      <w:proofErr w:type="spellEnd"/>
-      <w:r>
-        <w:rPr>
-          <w:rFonts w:ascii="Arial" w:eastAsiaTheme="minorHAnsi" w:hAnsi="Arial" w:cs="Arial"/>
-          <w:lang w:eastAsia="en-US"/>
-        </w:rPr>
-        <w:t xml:space="preserve"> trabaja en conseguir tanto la calidad del producto como del proceso, esforzándose para que todas las fases del desarrollo de la aplicación se lleven a cabo eficientemente</w:t>
+        <w:t>utilizarán. Como su propio nombre indica, es un rol vinculado a la calidad. Y lo es en un amplio sentido. Así, un QA trabaja en conseguir tanto la calidad del producto como del proceso, esforzándose para que todas las fases del desarrollo de la aplicación se lleven a cabo eficientemente</w:t>
       </w:r>
       <w:r>
         <w:rPr>
@@ -4651,9 +4337,9 @@
           <w:szCs w:val="28"/>
         </w:rPr>
       </w:pPr>
-      <w:bookmarkStart w:id="8" w:name="_Toc102144404"/>
-      <w:bookmarkStart w:id="9" w:name="_Toc106121374"/>
-      <w:bookmarkStart w:id="10" w:name="_Toc135431394"/>
+      <w:bookmarkStart w:id="9" w:name="_Toc102144404"/>
+      <w:bookmarkStart w:id="10" w:name="_Toc106121374"/>
+      <w:bookmarkStart w:id="11" w:name="_Toc135431394"/>
       <w:r>
         <w:rPr>
           <w:rFonts w:ascii="Arial" w:hAnsi="Arial" w:cs="Arial"/>
@@ -4665,9 +4351,9 @@
         </w:rPr>
         <w:t>REQUERIMIENTOS</w:t>
       </w:r>
-      <w:bookmarkEnd w:id="8"/>
       <w:bookmarkEnd w:id="9"/>
       <w:bookmarkEnd w:id="10"/>
+      <w:bookmarkEnd w:id="11"/>
     </w:p>
     <w:p>
       <w:pPr>
@@ -4800,18 +4486,8 @@
           <w:sz w:val="24"/>
           <w:szCs w:val="24"/>
         </w:rPr>
-        <w:t xml:space="preserve">Almacenamiento: 128 GB </w:t>
+        <w:t>Almacenamiento: 128 GB SSD</w:t>
       </w:r>
-      <w:proofErr w:type="spellStart"/>
-      <w:r>
-        <w:rPr>
-          <w:rFonts w:ascii="Arial" w:hAnsi="Arial" w:cs="Arial"/>
-          <w:sz w:val="24"/>
-          <w:szCs w:val="24"/>
-        </w:rPr>
-        <w:t>SSD</w:t>
-      </w:r>
-      <w:proofErr w:type="spellEnd"/>
     </w:p>
     <w:p>
       <w:pPr>
@@ -4858,97 +4534,7 @@
           <w:sz w:val="24"/>
           <w:szCs w:val="24"/>
         </w:rPr>
-        <w:t xml:space="preserve">Software </w:t>
-      </w:r>
-      <w:proofErr w:type="spellStart"/>
-      <w:r>
-        <w:rPr>
-          <w:rFonts w:ascii="Arial" w:hAnsi="Arial" w:cs="Arial"/>
-          <w:sz w:val="24"/>
-          <w:szCs w:val="24"/>
-        </w:rPr>
-        <w:t>WampServer</w:t>
-      </w:r>
-      <w:proofErr w:type="spellEnd"/>
-      <w:r>
-        <w:rPr>
-          <w:rFonts w:ascii="Arial" w:hAnsi="Arial" w:cs="Arial"/>
-          <w:sz w:val="24"/>
-          <w:szCs w:val="24"/>
-        </w:rPr>
-        <w:t xml:space="preserve">: </w:t>
-      </w:r>
-      <w:proofErr w:type="spellStart"/>
-      <w:r>
-        <w:rPr>
-          <w:rFonts w:ascii="Arial" w:hAnsi="Arial" w:cs="Arial"/>
-          <w:sz w:val="24"/>
-          <w:szCs w:val="24"/>
-        </w:rPr>
-        <w:t>WampServer</w:t>
-      </w:r>
-      <w:proofErr w:type="spellEnd"/>
-      <w:r>
-        <w:rPr>
-          <w:rFonts w:ascii="Arial" w:hAnsi="Arial" w:cs="Arial"/>
-          <w:sz w:val="24"/>
-          <w:szCs w:val="24"/>
-        </w:rPr>
-        <w:t xml:space="preserve"> es un entorno de desarrollo web para Windows con el que se puede crear aplicaciones web con Apache, PHP y bases de datos MySQL </w:t>
-      </w:r>
-      <w:proofErr w:type="spellStart"/>
-      <w:r>
-        <w:rPr>
-          <w:rFonts w:ascii="Arial" w:hAnsi="Arial" w:cs="Arial"/>
-          <w:sz w:val="24"/>
-          <w:szCs w:val="24"/>
-        </w:rPr>
-        <w:t>database</w:t>
-      </w:r>
-      <w:proofErr w:type="spellEnd"/>
-      <w:r>
-        <w:rPr>
-          <w:rFonts w:ascii="Arial" w:hAnsi="Arial" w:cs="Arial"/>
-          <w:sz w:val="24"/>
-          <w:szCs w:val="24"/>
-        </w:rPr>
-        <w:t xml:space="preserve">. También incluye </w:t>
-      </w:r>
-      <w:proofErr w:type="spellStart"/>
-      <w:r>
-        <w:rPr>
-          <w:rFonts w:ascii="Arial" w:hAnsi="Arial" w:cs="Arial"/>
-          <w:sz w:val="24"/>
-          <w:szCs w:val="24"/>
-        </w:rPr>
-        <w:t>PHPMyAdmin</w:t>
-      </w:r>
-      <w:proofErr w:type="spellEnd"/>
-      <w:r>
-        <w:rPr>
-          <w:rFonts w:ascii="Arial" w:hAnsi="Arial" w:cs="Arial"/>
-          <w:sz w:val="24"/>
-          <w:szCs w:val="24"/>
-        </w:rPr>
-        <w:t xml:space="preserve"> y </w:t>
-      </w:r>
-      <w:proofErr w:type="spellStart"/>
-      <w:r>
-        <w:rPr>
-          <w:rFonts w:ascii="Arial" w:hAnsi="Arial" w:cs="Arial"/>
-          <w:sz w:val="24"/>
-          <w:szCs w:val="24"/>
-        </w:rPr>
-        <w:t>SQLiteManager</w:t>
-      </w:r>
-      <w:proofErr w:type="spellEnd"/>
-      <w:r>
-        <w:rPr>
-          <w:rFonts w:ascii="Arial" w:hAnsi="Arial" w:cs="Arial"/>
-          <w:sz w:val="24"/>
-          <w:szCs w:val="24"/>
-        </w:rPr>
-        <w:t xml:space="preserve"> para manejar tus bases de datos en un plis plas.</w:t>
+        <w:t>Software WampServer: WampServer es un entorno de desarrollo web para Windows con el que se puede crear aplicaciones web con Apache, PHP y bases de datos MySQL database. También incluye PHPMyAdmin y SQLiteManager para manejar tus bases de datos en un plis plas.</w:t>
       </w:r>
     </w:p>
     <w:p>
@@ -4988,7 +4574,7 @@
           <w:szCs w:val="28"/>
         </w:rPr>
       </w:pPr>
-      <w:bookmarkStart w:id="11" w:name="_Toc135431395"/>
+      <w:bookmarkStart w:id="12" w:name="_Toc135431395"/>
       <w:r>
         <w:rPr>
           <w:rFonts w:ascii="Arial" w:hAnsi="Arial" w:cs="Arial"/>
@@ -5000,7 +4586,7 @@
         </w:rPr>
         <w:t>CONCEPTOS GENERALES</w:t>
       </w:r>
-      <w:bookmarkEnd w:id="11"/>
+      <w:bookmarkEnd w:id="12"/>
     </w:p>
     <w:p>
       <w:pPr>
@@ -5025,7 +4611,6 @@
           <w:szCs w:val="24"/>
         </w:rPr>
       </w:pPr>
-      <w:proofErr w:type="spellStart"/>
       <w:r>
         <w:rPr>
           <w:rFonts w:ascii="Arial" w:hAnsi="Arial" w:cs="Arial"/>
@@ -5036,7 +4621,6 @@
         </w:rPr>
         <w:t>PGADMIN</w:t>
       </w:r>
-      <w:proofErr w:type="spellEnd"/>
     </w:p>
     <w:p>
       <w:pPr>
@@ -5053,25 +4637,7 @@
           <w:sz w:val="24"/>
           <w:szCs w:val="24"/>
         </w:rPr>
-        <w:t xml:space="preserve">Básicamente es una aplicación gráfica desarrollada con </w:t>
-      </w:r>
-      <w:proofErr w:type="spellStart"/>
-      <w:r>
-        <w:rPr>
-          <w:rFonts w:ascii="Arial" w:hAnsi="Arial" w:cs="Arial"/>
-          <w:sz w:val="24"/>
-          <w:szCs w:val="24"/>
-        </w:rPr>
-        <w:t>python</w:t>
-      </w:r>
-      <w:proofErr w:type="spellEnd"/>
-      <w:r>
-        <w:rPr>
-          <w:rFonts w:ascii="Arial" w:hAnsi="Arial" w:cs="Arial"/>
-          <w:sz w:val="24"/>
-          <w:szCs w:val="24"/>
-        </w:rPr>
-        <w:t xml:space="preserve"> que implementa las siguientes tecnologías:</w:t>
+        <w:t>Básicamente es una aplicación gráfica desarrollada con python que implementa las siguientes tecnologías:</w:t>
       </w:r>
     </w:p>
     <w:p>
@@ -5088,41 +4654,13 @@
           <w:szCs w:val="24"/>
         </w:rPr>
       </w:pPr>
-      <w:proofErr w:type="spellStart"/>
       <w:r>
         <w:rPr>
           <w:rFonts w:ascii="Arial" w:hAnsi="Arial" w:cs="Arial"/>
           <w:sz w:val="24"/>
           <w:szCs w:val="24"/>
         </w:rPr>
-        <w:t>Flask</w:t>
-      </w:r>
-      <w:proofErr w:type="spellEnd"/>
-      <w:r>
-        <w:rPr>
-          <w:rFonts w:ascii="Arial" w:hAnsi="Arial" w:cs="Arial"/>
-          <w:sz w:val="24"/>
-          <w:szCs w:val="24"/>
-        </w:rPr>
-        <w:t xml:space="preserve"> para el </w:t>
-      </w:r>
-      <w:proofErr w:type="spellStart"/>
-      <w:r>
-        <w:rPr>
-          <w:rFonts w:ascii="Arial" w:hAnsi="Arial" w:cs="Arial"/>
-          <w:sz w:val="24"/>
-          <w:szCs w:val="24"/>
-        </w:rPr>
-        <w:t>Backend</w:t>
-      </w:r>
-      <w:proofErr w:type="spellEnd"/>
-      <w:r>
-        <w:rPr>
-          <w:rFonts w:ascii="Arial" w:hAnsi="Arial" w:cs="Arial"/>
-          <w:sz w:val="24"/>
-          <w:szCs w:val="24"/>
-        </w:rPr>
-        <w:t>.</w:t>
+        <w:t>Flask para el Backend.</w:t>
       </w:r>
     </w:p>
     <w:p>
@@ -5162,70 +4700,14 @@
           <w:szCs w:val="24"/>
         </w:rPr>
       </w:pPr>
-      <w:proofErr w:type="spellStart"/>
       <w:r>
         <w:rPr>
           <w:rFonts w:ascii="Arial" w:hAnsi="Arial" w:cs="Arial"/>
           <w:sz w:val="24"/>
           <w:szCs w:val="24"/>
         </w:rPr>
-        <w:t>Javascript</w:t>
+        <w:t>Javascript/Jquery/Backbone para el FrondEnd</w:t>
       </w:r>
-      <w:proofErr w:type="spellEnd"/>
-      <w:r>
-        <w:rPr>
-          <w:rFonts w:ascii="Arial" w:hAnsi="Arial" w:cs="Arial"/>
-          <w:sz w:val="24"/>
-          <w:szCs w:val="24"/>
-        </w:rPr>
-        <w:t>/</w:t>
-      </w:r>
-      <w:proofErr w:type="spellStart"/>
-      <w:r>
-        <w:rPr>
-          <w:rFonts w:ascii="Arial" w:hAnsi="Arial" w:cs="Arial"/>
-          <w:sz w:val="24"/>
-          <w:szCs w:val="24"/>
-        </w:rPr>
-        <w:t>Jquery</w:t>
-      </w:r>
-      <w:proofErr w:type="spellEnd"/>
-      <w:r>
-        <w:rPr>
-          <w:rFonts w:ascii="Arial" w:hAnsi="Arial" w:cs="Arial"/>
-          <w:sz w:val="24"/>
-          <w:szCs w:val="24"/>
-        </w:rPr>
-        <w:t>/</w:t>
-      </w:r>
-      <w:proofErr w:type="spellStart"/>
-      <w:r>
-        <w:rPr>
-          <w:rFonts w:ascii="Arial" w:hAnsi="Arial" w:cs="Arial"/>
-          <w:sz w:val="24"/>
-          <w:szCs w:val="24"/>
-        </w:rPr>
-        <w:t>Backbone</w:t>
-      </w:r>
-      <w:proofErr w:type="spellEnd"/>
-      <w:r>
-        <w:rPr>
-          <w:rFonts w:ascii="Arial" w:hAnsi="Arial" w:cs="Arial"/>
-          <w:sz w:val="24"/>
-          <w:szCs w:val="24"/>
-        </w:rPr>
-        <w:t xml:space="preserve"> para el </w:t>
-      </w:r>
-      <w:proofErr w:type="spellStart"/>
-      <w:r>
-        <w:rPr>
-          <w:rFonts w:ascii="Arial" w:hAnsi="Arial" w:cs="Arial"/>
-          <w:sz w:val="24"/>
-          <w:szCs w:val="24"/>
-        </w:rPr>
-        <w:t>FrondEnd</w:t>
-      </w:r>
-      <w:proofErr w:type="spellEnd"/>
     </w:p>
     <w:p>
       <w:pPr>
@@ -5265,43 +4747,7 @@
           <w:sz w:val="24"/>
           <w:szCs w:val="24"/>
         </w:rPr>
-        <w:t xml:space="preserve">a diferencia a su versión anterior que está desarrollada con C++. </w:t>
-      </w:r>
-      <w:proofErr w:type="gramStart"/>
-      <w:r>
-        <w:rPr>
-          <w:rFonts w:ascii="Arial" w:hAnsi="Arial" w:cs="Arial"/>
-          <w:sz w:val="24"/>
-          <w:szCs w:val="24"/>
-        </w:rPr>
-        <w:t>Ésta</w:t>
-      </w:r>
-      <w:proofErr w:type="gramEnd"/>
-      <w:r>
-        <w:rPr>
-          <w:rFonts w:ascii="Arial" w:hAnsi="Arial" w:cs="Arial"/>
-          <w:sz w:val="24"/>
-          <w:szCs w:val="24"/>
-        </w:rPr>
-        <w:t xml:space="preserve"> aplicación sirve para gestionar el gestor de BD de PostgreSQL, y es considerada una de las más completas y populares con licencia Open </w:t>
-      </w:r>
-      <w:proofErr w:type="spellStart"/>
-      <w:r>
-        <w:rPr>
-          <w:rFonts w:ascii="Arial" w:hAnsi="Arial" w:cs="Arial"/>
-          <w:sz w:val="24"/>
-          <w:szCs w:val="24"/>
-        </w:rPr>
-        <w:t>Source</w:t>
-      </w:r>
-      <w:proofErr w:type="spellEnd"/>
-      <w:r>
-        <w:rPr>
-          <w:rFonts w:ascii="Arial" w:hAnsi="Arial" w:cs="Arial"/>
-          <w:sz w:val="24"/>
-          <w:szCs w:val="24"/>
-        </w:rPr>
-        <w:t xml:space="preserve"> y está disponible en diferente idiomas.</w:t>
+        <w:t>a diferencia a su versión anterior que está desarrollada con C++. Ésta aplicación sirve para gestionar el gestor de BD de PostgreSQL, y es considerada una de las más completas y populares con licencia Open Source y está disponible en diferente idiomas.</w:t>
       </w:r>
     </w:p>
     <w:p>
@@ -5478,7 +4924,6 @@
           <w:szCs w:val="24"/>
         </w:rPr>
       </w:pPr>
-      <w:proofErr w:type="spellStart"/>
       <w:r>
         <w:rPr>
           <w:rFonts w:ascii="Arial" w:hAnsi="Arial" w:cs="Arial"/>
@@ -5489,7 +4934,6 @@
         </w:rPr>
         <w:t>WIFISLAX</w:t>
       </w:r>
-      <w:proofErr w:type="spellEnd"/>
     </w:p>
     <w:p>
       <w:pPr>
@@ -5500,59 +4944,13 @@
           <w:szCs w:val="24"/>
         </w:rPr>
       </w:pPr>
-      <w:proofErr w:type="spellStart"/>
       <w:r>
         <w:rPr>
           <w:rFonts w:ascii="Arial" w:hAnsi="Arial" w:cs="Arial"/>
           <w:sz w:val="24"/>
           <w:szCs w:val="24"/>
         </w:rPr>
-        <w:t>Wifislax</w:t>
-      </w:r>
-      <w:proofErr w:type="spellEnd"/>
-      <w:r>
-        <w:rPr>
-          <w:rFonts w:ascii="Arial" w:hAnsi="Arial" w:cs="Arial"/>
-          <w:sz w:val="24"/>
-          <w:szCs w:val="24"/>
-        </w:rPr>
-        <w:t xml:space="preserve"> es una distribución Linux que está específicamente diseñada para realizar auditorías inalámbricas a redes </w:t>
-      </w:r>
-      <w:proofErr w:type="spellStart"/>
-      <w:r>
-        <w:rPr>
-          <w:rFonts w:ascii="Arial" w:hAnsi="Arial" w:cs="Arial"/>
-          <w:sz w:val="24"/>
-          <w:szCs w:val="24"/>
-        </w:rPr>
-        <w:t>WiFi</w:t>
-      </w:r>
-      <w:proofErr w:type="spellEnd"/>
-      <w:r>
-        <w:rPr>
-          <w:rFonts w:ascii="Arial" w:hAnsi="Arial" w:cs="Arial"/>
-          <w:sz w:val="24"/>
-          <w:szCs w:val="24"/>
-        </w:rPr>
-        <w:t xml:space="preserve">, por supuesto, dispone de una gran cantidad de herramientas instaladas y funcionando de forma predeterminada. </w:t>
-      </w:r>
-      <w:proofErr w:type="spellStart"/>
-      <w:r>
-        <w:rPr>
-          <w:rFonts w:ascii="Arial" w:hAnsi="Arial" w:cs="Arial"/>
-          <w:sz w:val="24"/>
-          <w:szCs w:val="24"/>
-        </w:rPr>
-        <w:t>Wifislax</w:t>
-      </w:r>
-      <w:proofErr w:type="spellEnd"/>
-      <w:r>
-        <w:rPr>
-          <w:rFonts w:ascii="Arial" w:hAnsi="Arial" w:cs="Arial"/>
-          <w:sz w:val="24"/>
-          <w:szCs w:val="24"/>
-        </w:rPr>
-        <w:t xml:space="preserve"> no es un programa, sino una distribución Linux personalizada donde tenemos una gran cantidad de programas para realizar todas las tareas de auditorías inalámbricas.</w:t>
+        <w:t>Wifislax es una distribución Linux que está específicamente diseñada para realizar auditorías inalámbricas a redes WiFi, por supuesto, dispone de una gran cantidad de herramientas instaladas y funcionando de forma predeterminada. Wifislax no es un programa, sino una distribución Linux personalizada donde tenemos una gran cantidad de programas para realizar todas las tareas de auditorías inalámbricas.</w:t>
       </w:r>
     </w:p>
     <w:p>
@@ -5635,67 +5033,7 @@
           <w:szCs w:val="24"/>
           <w:lang w:val="es-ES"/>
         </w:rPr>
-        <w:t xml:space="preserve">Corresponde con las siglas de </w:t>
-      </w:r>
-      <w:proofErr w:type="spellStart"/>
-      <w:r>
-        <w:rPr>
-          <w:rFonts w:ascii="Arial" w:hAnsi="Arial" w:cs="Arial"/>
-          <w:sz w:val="24"/>
-          <w:szCs w:val="24"/>
-          <w:lang w:val="es-ES"/>
-        </w:rPr>
-        <w:t>Domain</w:t>
-      </w:r>
-      <w:proofErr w:type="spellEnd"/>
-      <w:r>
-        <w:rPr>
-          <w:rFonts w:ascii="Arial" w:hAnsi="Arial" w:cs="Arial"/>
-          <w:sz w:val="24"/>
-          <w:szCs w:val="24"/>
-          <w:lang w:val="es-ES"/>
-        </w:rPr>
-        <w:t xml:space="preserve"> </w:t>
-      </w:r>
-      <w:proofErr w:type="spellStart"/>
-      <w:r>
-        <w:rPr>
-          <w:rFonts w:ascii="Arial" w:hAnsi="Arial" w:cs="Arial"/>
-          <w:sz w:val="24"/>
-          <w:szCs w:val="24"/>
-          <w:lang w:val="es-ES"/>
-        </w:rPr>
-        <w:t>Name</w:t>
-      </w:r>
-      <w:proofErr w:type="spellEnd"/>
-      <w:r>
-        <w:rPr>
-          <w:rFonts w:ascii="Arial" w:hAnsi="Arial" w:cs="Arial"/>
-          <w:sz w:val="24"/>
-          <w:szCs w:val="24"/>
-          <w:lang w:val="es-ES"/>
-        </w:rPr>
-        <w:t xml:space="preserve"> </w:t>
-      </w:r>
-      <w:proofErr w:type="spellStart"/>
-      <w:r>
-        <w:rPr>
-          <w:rFonts w:ascii="Arial" w:hAnsi="Arial" w:cs="Arial"/>
-          <w:sz w:val="24"/>
-          <w:szCs w:val="24"/>
-          <w:lang w:val="es-ES"/>
-        </w:rPr>
-        <w:t>System</w:t>
-      </w:r>
-      <w:proofErr w:type="spellEnd"/>
-      <w:r>
-        <w:rPr>
-          <w:rFonts w:ascii="Arial" w:hAnsi="Arial" w:cs="Arial"/>
-          <w:sz w:val="24"/>
-          <w:szCs w:val="24"/>
-          <w:lang w:val="es-ES"/>
-        </w:rPr>
-        <w:t xml:space="preserve"> (que se traduce por Sistema de Nombres de Demonio) y es el sistema que hace posible que podamos navegar por Internet. sirve de intérprete entre nosotros y la máquina al traducir la dirección IP (una secuencia numérica) a un nombre de demonio (el nombre de una web). </w:t>
+        <w:t xml:space="preserve">Corresponde con las siglas de Domain Name System (que se traduce por Sistema de Nombres de Demonio) y es el sistema que hace posible que podamos navegar por Internet. sirve de intérprete entre nosotros y la máquina al traducir la dirección IP (una secuencia numérica) a un nombre de demonio (el nombre de una web). </w:t>
       </w:r>
     </w:p>
     <w:p>
@@ -5759,19 +5097,19 @@
           <w:szCs w:val="24"/>
           <w:lang w:val="es-ES"/>
         </w:rPr>
-        <w:t xml:space="preserve">La misión de No-IP es brindar servicios útiles, confiables y poderosos que ayuden a los usuarios domésticos, pequeñas y grandes empresas e incluso a las compañías </w:t>
+        <w:t>La misión de No-IP es brindar servicios útiles, confiables y poderosos que ayuden a los usuarios domésticos, pequeñas y grandes empresas e incluso a las compañías Fortune 500 a tomar el control de todos los aspectos de sus servicios de dominio y DNS.</w:t>
       </w:r>
-      <w:proofErr w:type="spellStart"/>
-      <w:r>
+    </w:p>
+    <w:p>
+      <w:pPr>
+        <w:jc w:val="both"/>
         <w:rPr>
           <w:rFonts w:ascii="Arial" w:hAnsi="Arial" w:cs="Arial"/>
           <w:sz w:val="24"/>
           <w:szCs w:val="24"/>
           <w:lang w:val="es-ES"/>
         </w:rPr>
-        <w:t>Fortune</w:t>
-      </w:r>
-      <w:proofErr w:type="spellEnd"/>
+      </w:pPr>
       <w:r>
         <w:rPr>
           <w:rFonts w:ascii="Arial" w:hAnsi="Arial" w:cs="Arial"/>
@@ -5779,47 +5117,7 @@
           <w:szCs w:val="24"/>
           <w:lang w:val="es-ES"/>
         </w:rPr>
-        <w:t xml:space="preserve"> 500 a tomar el control de todos los aspectos de sus servicios de dominio y DNS.</w:t>
-      </w:r>
-    </w:p>
-    <w:p>
-      <w:pPr>
-        <w:jc w:val="both"/>
-        <w:rPr>
-          <w:rFonts w:ascii="Arial" w:hAnsi="Arial" w:cs="Arial"/>
-          <w:sz w:val="24"/>
-          <w:szCs w:val="24"/>
-          <w:lang w:val="es-ES"/>
-        </w:rPr>
-      </w:pPr>
-      <w:r>
-        <w:rPr>
-          <w:rFonts w:ascii="Arial" w:hAnsi="Arial" w:cs="Arial"/>
-          <w:sz w:val="24"/>
-          <w:szCs w:val="24"/>
-          <w:lang w:val="es-ES"/>
-        </w:rPr>
-        <w:t xml:space="preserve">No-IP tiene una robusta red de </w:t>
-      </w:r>
-      <w:proofErr w:type="spellStart"/>
-      <w:r>
-        <w:rPr>
-          <w:rFonts w:ascii="Arial" w:hAnsi="Arial" w:cs="Arial"/>
-          <w:sz w:val="24"/>
-          <w:szCs w:val="24"/>
-          <w:lang w:val="es-ES"/>
-        </w:rPr>
-        <w:t>Anycast</w:t>
-      </w:r>
-      <w:proofErr w:type="spellEnd"/>
-      <w:r>
-        <w:rPr>
-          <w:rFonts w:ascii="Arial" w:hAnsi="Arial" w:cs="Arial"/>
-          <w:sz w:val="24"/>
-          <w:szCs w:val="24"/>
-          <w:lang w:val="es-ES"/>
-        </w:rPr>
-        <w:t xml:space="preserve"> con más de 100 puntos de presencia ubicados por todo el mundo para garantizar que su servicio de DNS administrado nunca se encuentre con ningún tiempo de inactividad. Garantizado.</w:t>
+        <w:t>No-IP tiene una robusta red de Anycast con más de 100 puntos de presencia ubicados por todo el mundo para garantizar que su servicio de DNS administrado nunca se encuentre con ningún tiempo de inactividad. Garantizado.</w:t>
       </w:r>
     </w:p>
     <w:p>
@@ -5862,27 +5160,7 @@
           <w:szCs w:val="24"/>
           <w:lang w:val="es-ES"/>
         </w:rPr>
-        <w:t xml:space="preserve">Laravel es un </w:t>
-      </w:r>
-      <w:proofErr w:type="spellStart"/>
-      <w:r>
-        <w:rPr>
-          <w:rFonts w:ascii="Arial" w:hAnsi="Arial" w:cs="Arial"/>
-          <w:sz w:val="24"/>
-          <w:szCs w:val="24"/>
-          <w:lang w:val="es-ES"/>
-        </w:rPr>
-        <w:t>framework</w:t>
-      </w:r>
-      <w:proofErr w:type="spellEnd"/>
-      <w:r>
-        <w:rPr>
-          <w:rFonts w:ascii="Arial" w:hAnsi="Arial" w:cs="Arial"/>
-          <w:sz w:val="24"/>
-          <w:szCs w:val="24"/>
-          <w:lang w:val="es-ES"/>
-        </w:rPr>
-        <w:t xml:space="preserve"> PHP gratis y de código abierto que brinda un conjunto de herramientas y recursos para crear aplicaciones modernas. Posee un ecosistema integral que combina funciones integradas y una variedad de paquetes y extensiones compatibles.</w:t>
+        <w:t>Laravel es un framework PHP gratis y de código abierto que brinda un conjunto de herramientas y recursos para crear aplicaciones modernas. Posee un ecosistema integral que combina funciones integradas y una variedad de paquetes y extensiones compatibles.</w:t>
       </w:r>
     </w:p>
     <w:p>
@@ -5959,7 +5237,7 @@
           <w:szCs w:val="28"/>
         </w:rPr>
       </w:pPr>
-      <w:bookmarkStart w:id="12" w:name="_Toc135431396"/>
+      <w:bookmarkStart w:id="13" w:name="_Toc135431396"/>
       <w:r>
         <w:rPr>
           <w:rFonts w:ascii="Arial" w:hAnsi="Arial" w:cs="Arial"/>
@@ -5983,7 +5261,7 @@
         </w:rPr>
         <w:t>GRAMAS DEL SITIO WEB</w:t>
       </w:r>
-      <w:bookmarkEnd w:id="12"/>
+      <w:bookmarkEnd w:id="13"/>
     </w:p>
     <w:p>
       <w:pPr>
@@ -5995,7 +5273,7 @@
           <w:color w:val="000000" w:themeColor="text1"/>
         </w:rPr>
       </w:pPr>
-      <w:bookmarkStart w:id="13" w:name="_Toc135431397"/>
+      <w:bookmarkStart w:id="14" w:name="_Toc135431397"/>
       <w:r>
         <w:rPr>
           <w:rFonts w:ascii="Arial" w:hAnsi="Arial" w:cs="Arial"/>
@@ -6005,7 +5283,7 @@
         </w:rPr>
         <w:t>HISTORIAS DE USUARIO</w:t>
       </w:r>
-      <w:bookmarkEnd w:id="13"/>
+      <w:bookmarkEnd w:id="14"/>
     </w:p>
     <w:tbl>
       <w:tblPr>
@@ -6034,7 +5312,6 @@
                 <w:bCs/>
               </w:rPr>
             </w:pPr>
-            <w:proofErr w:type="spellStart"/>
             <w:r>
               <w:rPr>
                 <w:b/>
@@ -6042,7 +5319,6 @@
               </w:rPr>
               <w:t>TecnoSite</w:t>
             </w:r>
-            <w:proofErr w:type="spellEnd"/>
             <w:r>
               <w:rPr>
                 <w:b/>
@@ -6449,31 +5725,7 @@
               <w:jc w:val="both"/>
             </w:pPr>
             <w:r>
-              <w:t xml:space="preserve">La tipografía para títulos es </w:t>
-            </w:r>
-            <w:proofErr w:type="spellStart"/>
-            <w:r>
-              <w:t>Raleway</w:t>
-            </w:r>
-            <w:proofErr w:type="spellEnd"/>
-            <w:r>
-              <w:t xml:space="preserve"> en tamaño 50, mientras que para texto normal es </w:t>
-            </w:r>
-            <w:proofErr w:type="spellStart"/>
-            <w:r>
-              <w:t>Nunito</w:t>
-            </w:r>
-            <w:proofErr w:type="spellEnd"/>
-            <w:r>
-              <w:t xml:space="preserve"> </w:t>
-            </w:r>
-            <w:proofErr w:type="spellStart"/>
-            <w:r>
-              <w:t>Sams</w:t>
-            </w:r>
-            <w:proofErr w:type="spellEnd"/>
-            <w:r>
-              <w:t xml:space="preserve"> en tamaño 24.</w:t>
+              <w:t>La tipografía para títulos es Raleway en tamaño 50, mientras que para texto normal es Nunito Sams en tamaño 24.</w:t>
             </w:r>
           </w:p>
           <w:p>
@@ -6773,7 +6025,6 @@
                 <w:bCs/>
               </w:rPr>
             </w:pPr>
-            <w:proofErr w:type="spellStart"/>
             <w:r>
               <w:rPr>
                 <w:b/>
@@ -6781,7 +6032,6 @@
               </w:rPr>
               <w:t>TecnoSite</w:t>
             </w:r>
-            <w:proofErr w:type="spellEnd"/>
             <w:r>
               <w:rPr>
                 <w:b/>
@@ -6875,23 +6125,7 @@
                 <w:b/>
                 <w:bCs/>
               </w:rPr>
-              <w:t xml:space="preserve"> </w:t>
-            </w:r>
-            <w:proofErr w:type="spellStart"/>
-            <w:r>
-              <w:rPr>
-                <w:b/>
-                <w:bCs/>
-              </w:rPr>
-              <w:t>Login</w:t>
-            </w:r>
-            <w:proofErr w:type="spellEnd"/>
-            <w:r>
-              <w:rPr>
-                <w:b/>
-                <w:bCs/>
-              </w:rPr>
-              <w:t xml:space="preserve"> de acceso</w:t>
+              <w:t xml:space="preserve"> Login de acceso</w:t>
             </w:r>
           </w:p>
         </w:tc>
@@ -7152,23 +6386,7 @@
                 <w:b/>
                 <w:bCs/>
               </w:rPr>
-              <w:t xml:space="preserve">Realizar un </w:t>
-            </w:r>
-            <w:proofErr w:type="spellStart"/>
-            <w:r>
-              <w:rPr>
-                <w:b/>
-                <w:bCs/>
-              </w:rPr>
-              <w:t>login</w:t>
-            </w:r>
-            <w:proofErr w:type="spellEnd"/>
-            <w:r>
-              <w:rPr>
-                <w:b/>
-                <w:bCs/>
-              </w:rPr>
-              <w:t xml:space="preserve"> de acceso para los usuarios que van a interactuar con el sistema.</w:t>
+              <w:t>Realizar un login de acceso para los usuarios que van a interactuar con el sistema.</w:t>
             </w:r>
           </w:p>
           <w:p>
@@ -7389,13 +6607,8 @@
             </w:r>
           </w:p>
           <w:p>
-            <w:proofErr w:type="spellStart"/>
-            <w:r>
-              <w:t>Login</w:t>
-            </w:r>
-            <w:proofErr w:type="spellEnd"/>
-            <w:r>
-              <w:t xml:space="preserve"> de acceso al sistema con validación de usuarios y contraseñas.</w:t>
+            <w:r>
+              <w:t>Login de acceso al sistema con validación de usuarios y contraseñas.</w:t>
             </w:r>
           </w:p>
         </w:tc>
@@ -7601,7 +6814,6 @@
                 <w:bCs/>
               </w:rPr>
             </w:pPr>
-            <w:proofErr w:type="spellStart"/>
             <w:r>
               <w:rPr>
                 <w:b/>
@@ -7609,7 +6821,6 @@
               </w:rPr>
               <w:t>TecnoSite</w:t>
             </w:r>
-            <w:proofErr w:type="spellEnd"/>
             <w:r>
               <w:rPr>
                 <w:b/>
@@ -8394,22 +7605,13 @@
                 <w:bCs/>
               </w:rPr>
             </w:pPr>
-            <w:proofErr w:type="spellStart"/>
             <w:r>
               <w:rPr>
                 <w:b/>
                 <w:bCs/>
               </w:rPr>
               <w:lastRenderedPageBreak/>
-              <w:t>TecnoSite</w:t>
-            </w:r>
-            <w:proofErr w:type="spellEnd"/>
-            <w:r>
-              <w:rPr>
-                <w:b/>
-                <w:bCs/>
-              </w:rPr>
-              <w:t>/ Historia de usuario HU-004</w:t>
+              <w:t>TecnoSite/ Historia de usuario HU-004</w:t>
             </w:r>
           </w:p>
         </w:tc>
@@ -9217,7 +8419,6 @@
                 <w:bCs/>
               </w:rPr>
             </w:pPr>
-            <w:proofErr w:type="spellStart"/>
             <w:r>
               <w:rPr>
                 <w:b/>
@@ -9226,7 +8427,6 @@
               <w:lastRenderedPageBreak/>
               <w:t>TecnoSite</w:t>
             </w:r>
-            <w:proofErr w:type="spellEnd"/>
             <w:r>
               <w:rPr>
                 <w:b/>
@@ -9973,7 +9173,7 @@
           <w:color w:val="000000" w:themeColor="text1"/>
         </w:rPr>
       </w:pPr>
-      <w:bookmarkStart w:id="14" w:name="_Toc135431398"/>
+      <w:bookmarkStart w:id="15" w:name="_Toc135431398"/>
       <w:r>
         <w:rPr>
           <w:rFonts w:ascii="Arial" w:hAnsi="Arial" w:cs="Arial"/>
@@ -9984,7 +9184,7 @@
         <w:lastRenderedPageBreak/>
         <w:t>DIAGRAMAS ENTIDAD-RELACIÓN</w:t>
       </w:r>
-      <w:bookmarkEnd w:id="14"/>
+      <w:bookmarkEnd w:id="15"/>
     </w:p>
     <w:p>
       <w:pPr>
@@ -11427,7 +10627,6 @@
                                         <w:lang w:val="es-ES"/>
                                       </w:rPr>
                                     </w:pPr>
-                                    <w:proofErr w:type="spellStart"/>
                                     <w:r>
                                       <w:rPr>
                                         <w:rFonts w:ascii="Tahoma" w:hAnsi="Tahoma" w:cs="Tahoma"/>
@@ -11448,7 +10647,6 @@
                                       </w:rPr>
                                       <w:t>personaaa</w:t>
                                     </w:r>
-                                    <w:proofErr w:type="spellEnd"/>
                                   </w:p>
                                 </w:txbxContent>
                               </wps:txbx>
@@ -11676,7 +10874,6 @@
                                         <w:lang w:val="es-ES"/>
                                       </w:rPr>
                                     </w:pPr>
-                                    <w:proofErr w:type="spellStart"/>
                                     <w:r>
                                       <w:rPr>
                                         <w:rFonts w:ascii="Tahoma" w:hAnsi="Tahoma" w:cs="Tahoma"/>
@@ -11687,7 +10884,6 @@
                                       </w:rPr>
                                       <w:t>P_apellido</w:t>
                                     </w:r>
-                                    <w:proofErr w:type="spellEnd"/>
                                   </w:p>
                                 </w:txbxContent>
                               </wps:txbx>
@@ -11795,7 +10991,6 @@
                                         <w:lang w:val="es-ES"/>
                                       </w:rPr>
                                     </w:pPr>
-                                    <w:proofErr w:type="spellStart"/>
                                     <w:r>
                                       <w:rPr>
                                         <w:rFonts w:ascii="Tahoma" w:hAnsi="Tahoma" w:cs="Tahoma"/>
@@ -11806,7 +11001,6 @@
                                       </w:rPr>
                                       <w:t>S_apellido</w:t>
                                     </w:r>
-                                    <w:proofErr w:type="spellEnd"/>
                                   </w:p>
                                 </w:txbxContent>
                               </wps:txbx>
@@ -11914,7 +11108,6 @@
                                         <w:lang w:val="es-ES"/>
                                       </w:rPr>
                                     </w:pPr>
-                                    <w:proofErr w:type="spellStart"/>
                                     <w:r>
                                       <w:rPr>
                                         <w:rFonts w:ascii="Tahoma" w:hAnsi="Tahoma" w:cs="Tahoma"/>
@@ -11925,7 +11118,6 @@
                                       </w:rPr>
                                       <w:t>Fecha_naci</w:t>
                                     </w:r>
-                                    <w:proofErr w:type="spellEnd"/>
                                   </w:p>
                                 </w:txbxContent>
                               </wps:txbx>
@@ -12256,7 +11448,6 @@
                                       <w:lang w:val="es-ES"/>
                                     </w:rPr>
                                   </w:pPr>
-                                  <w:proofErr w:type="spellStart"/>
                                   <w:r>
                                     <w:rPr>
                                       <w:rFonts w:ascii="Tahoma" w:hAnsi="Tahoma" w:cs="Tahoma"/>
@@ -12277,7 +11468,6 @@
                                     </w:rPr>
                                     <w:t>personaaa</w:t>
                                   </w:r>
-                                  <w:proofErr w:type="spellEnd"/>
                                 </w:p>
                               </w:txbxContent>
                             </wps:txbx>
@@ -12504,7 +11694,6 @@
                                         <w:lang w:val="es-ES"/>
                                       </w:rPr>
                                     </w:pPr>
-                                    <w:proofErr w:type="spellStart"/>
                                     <w:r>
                                       <w:rPr>
                                         <w:rFonts w:ascii="Tahoma" w:hAnsi="Tahoma" w:cs="Tahoma"/>
@@ -12515,7 +11704,6 @@
                                       </w:rPr>
                                       <w:t>password</w:t>
                                     </w:r>
-                                    <w:proofErr w:type="spellEnd"/>
                                   </w:p>
                                 </w:txbxContent>
                               </wps:txbx>
@@ -14055,17 +13243,7 @@
                                 <w:szCs w:val="20"/>
                                 <w:lang w:val="es-ES"/>
                               </w:rPr>
-                              <w:t>1:</w:t>
-                            </w:r>
-                            <w:r>
-                              <w:rPr>
-                                <w:rFonts w:ascii="Tahoma" w:hAnsi="Tahoma" w:cs="Tahoma"/>
-                                <w:color w:val="000000" w:themeColor="text1"/>
-                                <w:sz w:val="20"/>
-                                <w:szCs w:val="20"/>
-                                <w:lang w:val="es-ES"/>
-                              </w:rPr>
-                              <w:t>M</w:t>
+                              <w:t>1:M</w:t>
                             </w:r>
                           </w:p>
                         </w:txbxContent>
@@ -14201,17 +13379,7 @@
                                 <w:szCs w:val="20"/>
                                 <w:lang w:val="es-ES"/>
                               </w:rPr>
-                              <w:t>1:</w:t>
-                            </w:r>
-                            <w:r>
-                              <w:rPr>
-                                <w:rFonts w:ascii="Tahoma" w:hAnsi="Tahoma" w:cs="Tahoma"/>
-                                <w:color w:val="000000" w:themeColor="text1"/>
-                                <w:sz w:val="20"/>
-                                <w:szCs w:val="20"/>
-                                <w:lang w:val="es-ES"/>
-                              </w:rPr>
-                              <w:t>M</w:t>
+                              <w:t>1:M</w:t>
                             </w:r>
                           </w:p>
                         </w:txbxContent>
@@ -14411,8 +13579,8 @@
           <w:color w:val="000000" w:themeColor="text1"/>
         </w:rPr>
       </w:pPr>
-      <w:bookmarkStart w:id="15" w:name="_Toc102144408"/>
-      <w:bookmarkStart w:id="16" w:name="_Toc135431399"/>
+      <w:bookmarkStart w:id="16" w:name="_Toc102144408"/>
+      <w:bookmarkStart w:id="17" w:name="_Toc135431399"/>
       <w:r>
         <w:rPr>
           <w:rFonts w:ascii="Arial" w:hAnsi="Arial" w:cs="Arial"/>
@@ -14423,7 +13591,7 @@
         <w:lastRenderedPageBreak/>
         <w:t xml:space="preserve">DIAGRAMA DE </w:t>
       </w:r>
-      <w:bookmarkEnd w:id="15"/>
+      <w:bookmarkEnd w:id="16"/>
       <w:r>
         <w:rPr>
           <w:rFonts w:ascii="Arial" w:hAnsi="Arial" w:cs="Arial"/>
@@ -14433,7 +13601,7 @@
         </w:rPr>
         <w:t>CASO DE USO</w:t>
       </w:r>
-      <w:bookmarkEnd w:id="16"/>
+      <w:bookmarkEnd w:id="17"/>
     </w:p>
     <w:p>
       <w:pPr>
@@ -14450,79 +13618,7 @@
           <w:sz w:val="24"/>
           <w:szCs w:val="24"/>
         </w:rPr>
-        <w:t>El diagrama de casos de uso es una forma de diagrama de comportamiento en lenguaje de modelado unificado (</w:t>
-      </w:r>
-      <w:proofErr w:type="spellStart"/>
-      <w:r>
-        <w:rPr>
-          <w:rFonts w:ascii="Arial" w:hAnsi="Arial" w:cs="Arial"/>
-          <w:sz w:val="24"/>
-          <w:szCs w:val="24"/>
-        </w:rPr>
-        <w:t>UML</w:t>
-      </w:r>
-      <w:proofErr w:type="spellEnd"/>
-      <w:r>
-        <w:rPr>
-          <w:rFonts w:ascii="Arial" w:hAnsi="Arial" w:cs="Arial"/>
-          <w:sz w:val="24"/>
-          <w:szCs w:val="24"/>
-        </w:rPr>
-        <w:t xml:space="preserve">, del inglés </w:t>
-      </w:r>
-      <w:proofErr w:type="spellStart"/>
-      <w:r>
-        <w:rPr>
-          <w:rFonts w:ascii="Arial" w:hAnsi="Arial" w:cs="Arial"/>
-          <w:sz w:val="24"/>
-          <w:szCs w:val="24"/>
-        </w:rPr>
-        <w:t>Unified</w:t>
-      </w:r>
-      <w:proofErr w:type="spellEnd"/>
-      <w:r>
-        <w:rPr>
-          <w:rFonts w:ascii="Arial" w:hAnsi="Arial" w:cs="Arial"/>
-          <w:sz w:val="24"/>
-          <w:szCs w:val="24"/>
-        </w:rPr>
-        <w:t xml:space="preserve"> </w:t>
-      </w:r>
-      <w:proofErr w:type="spellStart"/>
-      <w:r>
-        <w:rPr>
-          <w:rFonts w:ascii="Arial" w:hAnsi="Arial" w:cs="Arial"/>
-          <w:sz w:val="24"/>
-          <w:szCs w:val="24"/>
-        </w:rPr>
-        <w:t>Modelling</w:t>
-      </w:r>
-      <w:proofErr w:type="spellEnd"/>
-      <w:r>
-        <w:rPr>
-          <w:rFonts w:ascii="Arial" w:hAnsi="Arial" w:cs="Arial"/>
-          <w:sz w:val="24"/>
-          <w:szCs w:val="24"/>
-        </w:rPr>
-        <w:t xml:space="preserve"> </w:t>
-      </w:r>
-      <w:proofErr w:type="spellStart"/>
-      <w:r>
-        <w:rPr>
-          <w:rFonts w:ascii="Arial" w:hAnsi="Arial" w:cs="Arial"/>
-          <w:sz w:val="24"/>
-          <w:szCs w:val="24"/>
-        </w:rPr>
-        <w:t>Language</w:t>
-      </w:r>
-      <w:proofErr w:type="spellEnd"/>
-      <w:r>
-        <w:rPr>
-          <w:rFonts w:ascii="Arial" w:hAnsi="Arial" w:cs="Arial"/>
-          <w:sz w:val="24"/>
-          <w:szCs w:val="24"/>
-        </w:rPr>
-        <w:t>), con la que se representan procesos empresariales, así como sistemas y procesos de programación orientada a objetos.</w:t>
+        <w:t>El diagrama de casos de uso es una forma de diagrama de comportamiento en lenguaje de modelado unificado (UML, del inglés Unified Modelling Language), con la que se representan procesos empresariales, así como sistemas y procesos de programación orientada a objetos.</w:t>
       </w:r>
     </w:p>
     <w:p>
@@ -14649,7 +13745,6 @@
                                       <w:lang w:val="es-ES"/>
                                     </w:rPr>
                                   </w:pPr>
-                                  <w:proofErr w:type="spellStart"/>
                                   <w:r>
                                     <w:rPr>
                                       <w:sz w:val="28"/>
@@ -14658,7 +13753,6 @@
                                     </w:rPr>
                                     <w:t>LOGIN</w:t>
                                   </w:r>
-                                  <w:proofErr w:type="spellEnd"/>
                                 </w:p>
                               </w:txbxContent>
                             </wps:txbx>
@@ -14741,7 +13835,6 @@
                                       <w:lang w:val="es-ES"/>
                                     </w:rPr>
                                   </w:pPr>
-                                  <w:proofErr w:type="spellStart"/>
                                   <w:r>
                                     <w:rPr>
                                       <w:sz w:val="28"/>
@@ -14750,7 +13843,6 @@
                                     </w:rPr>
                                     <w:t>Password</w:t>
                                   </w:r>
-                                  <w:proofErr w:type="spellEnd"/>
                                 </w:p>
                               </w:txbxContent>
                             </wps:txbx>
@@ -17273,7 +16365,7 @@
           <w:color w:val="000000" w:themeColor="text1"/>
         </w:rPr>
       </w:pPr>
-      <w:bookmarkStart w:id="17" w:name="_Toc135431400"/>
+      <w:bookmarkStart w:id="18" w:name="_Toc135431400"/>
       <w:r>
         <w:rPr>
           <w:rFonts w:ascii="Arial" w:hAnsi="Arial" w:cs="Arial"/>
@@ -17284,7 +16376,7 @@
         <w:lastRenderedPageBreak/>
         <w:t>NORMALIZACIÓN DE TABLAS</w:t>
       </w:r>
-      <w:bookmarkEnd w:id="17"/>
+      <w:bookmarkEnd w:id="18"/>
     </w:p>
     <w:p>
       <w:pPr>
@@ -17430,7 +16522,6 @@
                 <w:szCs w:val="28"/>
               </w:rPr>
             </w:pPr>
-            <w:proofErr w:type="spellStart"/>
             <w:r>
               <w:rPr>
                 <w:rFonts w:ascii="Arial" w:hAnsi="Arial" w:cs="Arial"/>
@@ -17439,7 +16530,6 @@
               </w:rPr>
               <w:t>Id_persona</w:t>
             </w:r>
-            <w:proofErr w:type="spellEnd"/>
           </w:p>
           <w:p>
             <w:pPr>
@@ -17466,7 +16556,6 @@
                 <w:szCs w:val="28"/>
               </w:rPr>
             </w:pPr>
-            <w:proofErr w:type="spellStart"/>
             <w:r>
               <w:rPr>
                 <w:rFonts w:ascii="Arial" w:hAnsi="Arial" w:cs="Arial"/>
@@ -17475,7 +16564,6 @@
               </w:rPr>
               <w:t>password</w:t>
             </w:r>
-            <w:proofErr w:type="spellEnd"/>
           </w:p>
         </w:tc>
       </w:tr>
@@ -17614,7 +16702,6 @@
                 <w:szCs w:val="28"/>
               </w:rPr>
             </w:pPr>
-            <w:proofErr w:type="spellStart"/>
             <w:r>
               <w:rPr>
                 <w:rFonts w:ascii="Arial" w:hAnsi="Arial" w:cs="Arial"/>
@@ -17623,7 +16710,6 @@
               </w:rPr>
               <w:t>Id_alumno</w:t>
             </w:r>
-            <w:proofErr w:type="spellEnd"/>
           </w:p>
           <w:p>
             <w:pPr>
@@ -17650,7 +16736,6 @@
                 <w:szCs w:val="28"/>
               </w:rPr>
             </w:pPr>
-            <w:proofErr w:type="spellStart"/>
             <w:r>
               <w:rPr>
                 <w:rFonts w:ascii="Arial" w:hAnsi="Arial" w:cs="Arial"/>
@@ -17659,7 +16744,6 @@
               </w:rPr>
               <w:t>Apellido_paterno</w:t>
             </w:r>
-            <w:proofErr w:type="spellEnd"/>
           </w:p>
           <w:p>
             <w:pPr>
@@ -17669,7 +16753,6 @@
                 <w:szCs w:val="28"/>
               </w:rPr>
             </w:pPr>
-            <w:proofErr w:type="spellStart"/>
             <w:r>
               <w:rPr>
                 <w:rFonts w:ascii="Arial" w:hAnsi="Arial" w:cs="Arial"/>
@@ -17678,7 +16761,6 @@
               </w:rPr>
               <w:t>Apellido_materno</w:t>
             </w:r>
-            <w:proofErr w:type="spellEnd"/>
           </w:p>
           <w:p>
             <w:pPr>
@@ -17711,25 +16793,7 @@
                 <w:sz w:val="28"/>
                 <w:szCs w:val="28"/>
               </w:rPr>
-              <w:t>Motivo(</w:t>
-            </w:r>
-            <w:proofErr w:type="spellStart"/>
-            <w:r>
-              <w:rPr>
-                <w:rFonts w:ascii="Arial" w:hAnsi="Arial" w:cs="Arial"/>
-                <w:sz w:val="28"/>
-                <w:szCs w:val="28"/>
-              </w:rPr>
-              <w:t>orientacion</w:t>
-            </w:r>
-            <w:proofErr w:type="spellEnd"/>
-            <w:r>
-              <w:rPr>
-                <w:rFonts w:ascii="Arial" w:hAnsi="Arial" w:cs="Arial"/>
-                <w:sz w:val="28"/>
-                <w:szCs w:val="28"/>
-              </w:rPr>
-              <w:t>)</w:t>
+              <w:t>Motivo(orientacion)</w:t>
             </w:r>
           </w:p>
           <w:p>
@@ -17888,7 +16952,6 @@
                 <w:szCs w:val="28"/>
               </w:rPr>
             </w:pPr>
-            <w:proofErr w:type="spellStart"/>
             <w:r>
               <w:rPr>
                 <w:rFonts w:ascii="Arial" w:hAnsi="Arial" w:cs="Arial"/>
@@ -17897,7 +16960,6 @@
               </w:rPr>
               <w:t>Id_persona</w:t>
             </w:r>
-            <w:proofErr w:type="spellEnd"/>
           </w:p>
           <w:p>
             <w:pPr>
@@ -17924,7 +16986,6 @@
                 <w:szCs w:val="28"/>
               </w:rPr>
             </w:pPr>
-            <w:proofErr w:type="spellStart"/>
             <w:r>
               <w:rPr>
                 <w:rFonts w:ascii="Arial" w:hAnsi="Arial" w:cs="Arial"/>
@@ -17933,7 +16994,6 @@
               </w:rPr>
               <w:t>P_apellido</w:t>
             </w:r>
-            <w:proofErr w:type="spellEnd"/>
           </w:p>
           <w:p>
             <w:pPr>
@@ -17943,7 +17003,6 @@
                 <w:szCs w:val="28"/>
               </w:rPr>
             </w:pPr>
-            <w:proofErr w:type="spellStart"/>
             <w:r>
               <w:rPr>
                 <w:rFonts w:ascii="Arial" w:hAnsi="Arial" w:cs="Arial"/>
@@ -17952,7 +17011,6 @@
               </w:rPr>
               <w:t>S_apellido</w:t>
             </w:r>
-            <w:proofErr w:type="spellEnd"/>
           </w:p>
           <w:p>
             <w:pPr>
@@ -17962,7 +17020,6 @@
                 <w:szCs w:val="28"/>
               </w:rPr>
             </w:pPr>
-            <w:proofErr w:type="spellStart"/>
             <w:r>
               <w:rPr>
                 <w:rFonts w:ascii="Arial" w:hAnsi="Arial" w:cs="Arial"/>
@@ -17971,7 +17028,6 @@
               </w:rPr>
               <w:t>Fecha_nacimiento</w:t>
             </w:r>
-            <w:proofErr w:type="spellEnd"/>
           </w:p>
           <w:p>
             <w:pPr>
@@ -18015,7 +17071,7 @@
           <w:szCs w:val="22"/>
         </w:rPr>
       </w:pPr>
-      <w:bookmarkStart w:id="18" w:name="_Toc135431401"/>
+      <w:bookmarkStart w:id="19" w:name="_Toc135431401"/>
       <w:r>
         <w:rPr>
           <w:rFonts w:ascii="Arial" w:hAnsi="Arial" w:cs="Arial"/>
@@ -18028,7 +17084,7 @@
         <w:lastRenderedPageBreak/>
         <w:t>REFERENCIAS BIBLIOGRÁFICAS</w:t>
       </w:r>
-      <w:bookmarkEnd w:id="18"/>
+      <w:bookmarkEnd w:id="19"/>
     </w:p>
     <w:p/>
     <w:p>
@@ -18045,61 +17101,14 @@
           <w:szCs w:val="24"/>
         </w:rPr>
       </w:pPr>
-      <w:proofErr w:type="spellStart"/>
       <w:r>
         <w:rPr>
           <w:rFonts w:ascii="Times New Roman" w:hAnsi="Times New Roman" w:cs="Times New Roman"/>
           <w:sz w:val="24"/>
           <w:szCs w:val="24"/>
         </w:rPr>
-        <w:t>Epitech</w:t>
+        <w:t>Epitech Spain. (2021). Tareas de un Programador Junior ¿Qué hace un Junior Developer exactamente? </w:t>
       </w:r>
-      <w:proofErr w:type="spellEnd"/>
-      <w:r>
-        <w:rPr>
-          <w:rFonts w:ascii="Times New Roman" w:hAnsi="Times New Roman" w:cs="Times New Roman"/>
-          <w:sz w:val="24"/>
-          <w:szCs w:val="24"/>
-        </w:rPr>
-        <w:t xml:space="preserve"> </w:t>
-      </w:r>
-      <w:proofErr w:type="spellStart"/>
-      <w:r>
-        <w:rPr>
-          <w:rFonts w:ascii="Times New Roman" w:hAnsi="Times New Roman" w:cs="Times New Roman"/>
-          <w:sz w:val="24"/>
-          <w:szCs w:val="24"/>
-        </w:rPr>
-        <w:t>Spain</w:t>
-      </w:r>
-      <w:proofErr w:type="spellEnd"/>
-      <w:r>
-        <w:rPr>
-          <w:rFonts w:ascii="Times New Roman" w:hAnsi="Times New Roman" w:cs="Times New Roman"/>
-          <w:sz w:val="24"/>
-          <w:szCs w:val="24"/>
-        </w:rPr>
-        <w:t xml:space="preserve">. (2021). Tareas de un Programador Junior ¿Qué hace un Junior </w:t>
-      </w:r>
-      <w:proofErr w:type="spellStart"/>
-      <w:r>
-        <w:rPr>
-          <w:rFonts w:ascii="Times New Roman" w:hAnsi="Times New Roman" w:cs="Times New Roman"/>
-          <w:sz w:val="24"/>
-          <w:szCs w:val="24"/>
-        </w:rPr>
-        <w:t>Developer</w:t>
-      </w:r>
-      <w:proofErr w:type="spellEnd"/>
-      <w:r>
-        <w:rPr>
-          <w:rFonts w:ascii="Times New Roman" w:hAnsi="Times New Roman" w:cs="Times New Roman"/>
-          <w:sz w:val="24"/>
-          <w:szCs w:val="24"/>
-        </w:rPr>
-        <w:t xml:space="preserve"> exactamente? </w:t>
-      </w:r>
-      <w:proofErr w:type="spellStart"/>
       <w:r>
         <w:rPr>
           <w:rFonts w:ascii="Times New Roman" w:hAnsi="Times New Roman" w:cs="Times New Roman"/>
@@ -18108,31 +17117,8 @@
           <w:sz w:val="24"/>
           <w:szCs w:val="24"/>
         </w:rPr>
-        <w:t>Epitech</w:t>
+        <w:t>Epitech Spain</w:t>
       </w:r>
-      <w:proofErr w:type="spellEnd"/>
-      <w:r>
-        <w:rPr>
-          <w:rFonts w:ascii="Times New Roman" w:hAnsi="Times New Roman" w:cs="Times New Roman"/>
-          <w:i/>
-          <w:iCs/>
-          <w:sz w:val="24"/>
-          <w:szCs w:val="24"/>
-        </w:rPr>
-        <w:t xml:space="preserve"> </w:t>
-      </w:r>
-      <w:proofErr w:type="spellStart"/>
-      <w:r>
-        <w:rPr>
-          <w:rFonts w:ascii="Times New Roman" w:hAnsi="Times New Roman" w:cs="Times New Roman"/>
-          <w:i/>
-          <w:iCs/>
-          <w:sz w:val="24"/>
-          <w:szCs w:val="24"/>
-        </w:rPr>
-        <w:t>Spain</w:t>
-      </w:r>
-      <w:proofErr w:type="spellEnd"/>
       <w:r>
         <w:rPr>
           <w:rFonts w:ascii="Times New Roman" w:hAnsi="Times New Roman" w:cs="Times New Roman"/>
@@ -18156,25 +17142,14 @@
           <w:szCs w:val="24"/>
         </w:rPr>
       </w:pPr>
-      <w:proofErr w:type="spellStart"/>
       <w:r>
         <w:rPr>
           <w:rFonts w:ascii="Times New Roman" w:hAnsi="Times New Roman" w:cs="Times New Roman"/>
           <w:sz w:val="24"/>
           <w:szCs w:val="24"/>
         </w:rPr>
-        <w:t>Imagar</w:t>
+        <w:t>Imagar. (2022, 12 abril). ¿Qué hace un analista programador? </w:t>
       </w:r>
-      <w:proofErr w:type="spellEnd"/>
-      <w:r>
-        <w:rPr>
-          <w:rFonts w:ascii="Times New Roman" w:hAnsi="Times New Roman" w:cs="Times New Roman"/>
-          <w:sz w:val="24"/>
-          <w:szCs w:val="24"/>
-        </w:rPr>
-        <w:t>. (2022, 12 abril). ¿Qué hace un analista programador? </w:t>
-      </w:r>
-      <w:proofErr w:type="spellStart"/>
       <w:r>
         <w:rPr>
           <w:rFonts w:ascii="Times New Roman" w:hAnsi="Times New Roman" w:cs="Times New Roman"/>
@@ -18183,40 +17158,7 @@
           <w:sz w:val="24"/>
           <w:szCs w:val="24"/>
         </w:rPr>
-        <w:t>Imagar</w:t>
-      </w:r>
-      <w:proofErr w:type="spellEnd"/>
-      <w:r>
-        <w:rPr>
-          <w:rFonts w:ascii="Times New Roman" w:hAnsi="Times New Roman" w:cs="Times New Roman"/>
-          <w:i/>
-          <w:iCs/>
-          <w:sz w:val="24"/>
-          <w:szCs w:val="24"/>
-        </w:rPr>
-        <w:t xml:space="preserve"> </w:t>
-      </w:r>
-      <w:proofErr w:type="spellStart"/>
-      <w:r>
-        <w:rPr>
-          <w:rFonts w:ascii="Times New Roman" w:hAnsi="Times New Roman" w:cs="Times New Roman"/>
-          <w:i/>
-          <w:iCs/>
-          <w:sz w:val="24"/>
-          <w:szCs w:val="24"/>
-        </w:rPr>
-        <w:t>Solutions</w:t>
-      </w:r>
-      <w:proofErr w:type="spellEnd"/>
-      <w:r>
-        <w:rPr>
-          <w:rFonts w:ascii="Times New Roman" w:hAnsi="Times New Roman" w:cs="Times New Roman"/>
-          <w:i/>
-          <w:iCs/>
-          <w:sz w:val="24"/>
-          <w:szCs w:val="24"/>
-        </w:rPr>
-        <w:t xml:space="preserve"> Company</w:t>
+        <w:t>Imagar Solutions Company</w:t>
       </w:r>
       <w:r>
         <w:rPr>
@@ -18247,27 +17189,8 @@
           <w:sz w:val="24"/>
           <w:szCs w:val="24"/>
         </w:rPr>
-        <w:t xml:space="preserve">Maluenda, R. (2022). Qué es y qué hace un </w:t>
+        <w:t>Maluenda, R. (2022). Qué es y qué hace un QA en proyectos de desarrollo de software. </w:t>
       </w:r>
-      <w:proofErr w:type="spellStart"/>
-      <w:r>
-        <w:rPr>
-          <w:rFonts w:ascii="Times New Roman" w:hAnsi="Times New Roman" w:cs="Times New Roman"/>
-          <w:sz w:val="24"/>
-          <w:szCs w:val="24"/>
-        </w:rPr>
-        <w:t>QA</w:t>
-      </w:r>
-      <w:proofErr w:type="spellEnd"/>
-      <w:r>
-        <w:rPr>
-          <w:rFonts w:ascii="Times New Roman" w:hAnsi="Times New Roman" w:cs="Times New Roman"/>
-          <w:sz w:val="24"/>
-          <w:szCs w:val="24"/>
-        </w:rPr>
-        <w:t xml:space="preserve"> en proyectos de desarrollo de software. </w:t>
-      </w:r>
-      <w:proofErr w:type="spellStart"/>
       <w:r>
         <w:rPr>
           <w:rFonts w:ascii="Times New Roman" w:hAnsi="Times New Roman" w:cs="Times New Roman"/>
@@ -18276,40 +17199,7 @@
           <w:sz w:val="24"/>
           <w:szCs w:val="24"/>
         </w:rPr>
-        <w:t>Profile</w:t>
-      </w:r>
-      <w:proofErr w:type="spellEnd"/>
-      <w:r>
-        <w:rPr>
-          <w:rFonts w:ascii="Times New Roman" w:hAnsi="Times New Roman" w:cs="Times New Roman"/>
-          <w:i/>
-          <w:iCs/>
-          <w:sz w:val="24"/>
-          <w:szCs w:val="24"/>
-        </w:rPr>
-        <w:t xml:space="preserve"> Software </w:t>
-      </w:r>
-      <w:proofErr w:type="spellStart"/>
-      <w:r>
-        <w:rPr>
-          <w:rFonts w:ascii="Times New Roman" w:hAnsi="Times New Roman" w:cs="Times New Roman"/>
-          <w:i/>
-          <w:iCs/>
-          <w:sz w:val="24"/>
-          <w:szCs w:val="24"/>
-        </w:rPr>
-        <w:t>Services</w:t>
-      </w:r>
-      <w:proofErr w:type="spellEnd"/>
-      <w:r>
-        <w:rPr>
-          <w:rFonts w:ascii="Times New Roman" w:hAnsi="Times New Roman" w:cs="Times New Roman"/>
-          <w:i/>
-          <w:iCs/>
-          <w:sz w:val="24"/>
-          <w:szCs w:val="24"/>
-        </w:rPr>
-        <w:t>.</w:t>
+        <w:t>Profile Software Services.</w:t>
       </w:r>
       <w:r>
         <w:rPr>
@@ -18341,43 +17231,7 @@
           <w:sz w:val="24"/>
           <w:szCs w:val="24"/>
         </w:rPr>
-        <w:t xml:space="preserve">McCabe, J. (s. f.). CTO, </w:t>
-      </w:r>
-      <w:proofErr w:type="spellStart"/>
-      <w:r>
-        <w:rPr>
-          <w:rFonts w:ascii="Times New Roman" w:hAnsi="Times New Roman" w:cs="Times New Roman"/>
-          <w:sz w:val="24"/>
-          <w:szCs w:val="24"/>
-        </w:rPr>
-        <w:t>Tech</w:t>
-      </w:r>
-      <w:proofErr w:type="spellEnd"/>
-      <w:r>
-        <w:rPr>
-          <w:rFonts w:ascii="Times New Roman" w:hAnsi="Times New Roman" w:cs="Times New Roman"/>
-          <w:sz w:val="24"/>
-          <w:szCs w:val="24"/>
-        </w:rPr>
-        <w:t xml:space="preserve"> Lead, CIO, Lead </w:t>
-      </w:r>
-      <w:proofErr w:type="spellStart"/>
-      <w:r>
-        <w:rPr>
-          <w:rFonts w:ascii="Times New Roman" w:hAnsi="Times New Roman" w:cs="Times New Roman"/>
-          <w:sz w:val="24"/>
-          <w:szCs w:val="24"/>
-        </w:rPr>
-        <w:t>Programmer</w:t>
-      </w:r>
-      <w:proofErr w:type="spellEnd"/>
-      <w:r>
-        <w:rPr>
-          <w:rFonts w:ascii="Times New Roman" w:hAnsi="Times New Roman" w:cs="Times New Roman"/>
-          <w:sz w:val="24"/>
-          <w:szCs w:val="24"/>
-        </w:rPr>
-        <w:t>, quien hace que cosa</w:t>
+        <w:t>McCabe, J. (s. f.). CTO, Tech Lead, CIO, Lead Programmer, quien hace que cosa</w:t>
       </w:r>
       <w:r>
         <w:rPr>
@@ -18433,33 +17287,8 @@
         <w:jc w:val="both"/>
       </w:pPr>
       <w:r>
-        <w:t xml:space="preserve">Fernández, L. (2023, 13 abril). </w:t>
+        <w:t xml:space="preserve">Fernández, L. (2023, 13 abril). Wifislax: Prueba esta suite de hacking a redes Wi-Fi en VM. </w:t>
       </w:r>
-      <w:proofErr w:type="spellStart"/>
-      <w:r>
-        <w:t>Wifislax</w:t>
-      </w:r>
-      <w:proofErr w:type="spellEnd"/>
-      <w:r>
-        <w:t xml:space="preserve">: Prueba esta suite de hacking a redes </w:t>
-      </w:r>
-      <w:proofErr w:type="spellStart"/>
-      <w:r>
-        <w:t>Wi</w:t>
-      </w:r>
-      <w:proofErr w:type="spellEnd"/>
-      <w:r>
-        <w:t xml:space="preserve">-Fi en </w:t>
-      </w:r>
-      <w:proofErr w:type="spellStart"/>
-      <w:r>
-        <w:t>VM</w:t>
-      </w:r>
-      <w:proofErr w:type="spellEnd"/>
-      <w:r>
-        <w:t xml:space="preserve">. </w:t>
-      </w:r>
-      <w:proofErr w:type="spellStart"/>
       <w:r>
         <w:rPr>
           <w:i/>
@@ -18467,7 +17296,6 @@
         </w:rPr>
         <w:t>RedesZone</w:t>
       </w:r>
-      <w:proofErr w:type="spellEnd"/>
       <w:r>
         <w:t>. https://www.redeszone.net/tutoriales/seguridad/wifislax-hackear-redes-wifi-vmware-virtualbox/</w:t>
       </w:r>
@@ -18485,7 +17313,6 @@
       <w:r>
         <w:t xml:space="preserve">Fernández, Y. (2020). VirtualBox: qué es y cómo usarlo para crear una máquina virtual con Windows u otro sistema operativo. </w:t>
       </w:r>
-      <w:proofErr w:type="spellStart"/>
       <w:r>
         <w:rPr>
           <w:i/>
@@ -18493,7 +17320,6 @@
         </w:rPr>
         <w:t>Xataka</w:t>
       </w:r>
-      <w:proofErr w:type="spellEnd"/>
       <w:r>
         <w:t>. https://www.xataka.com/basics/virtualbox-que-como-usarlo-para-crear-maquina-virtual-windows-u-otro-sistema-operativo</w:t>
       </w:r>
@@ -18535,7 +17361,6 @@
       <w:r>
         <w:t xml:space="preserve">Noguera, J. (2018). Qué es PgAdmin4 y cuáles son sus nuevas mejoras. </w:t>
       </w:r>
-      <w:proofErr w:type="spellStart"/>
       <w:r>
         <w:rPr>
           <w:i/>
@@ -18543,7 +17368,6 @@
         </w:rPr>
         <w:t>Platzi</w:t>
       </w:r>
-      <w:proofErr w:type="spellEnd"/>
       <w:r>
         <w:t xml:space="preserve">. </w:t>
       </w:r>
@@ -21531,15 +20355,6 @@
   </w:num>
   <w:num w:numId="32">
     <w:abstractNumId w:val="10"/>
-    <w:lvlOverride w:ilvl="0"/>
-    <w:lvlOverride w:ilvl="1"/>
-    <w:lvlOverride w:ilvl="2"/>
-    <w:lvlOverride w:ilvl="3"/>
-    <w:lvlOverride w:ilvl="4"/>
-    <w:lvlOverride w:ilvl="5"/>
-    <w:lvlOverride w:ilvl="6"/>
-    <w:lvlOverride w:ilvl="7"/>
-    <w:lvlOverride w:ilvl="8"/>
   </w:num>
 </w:numbering>
 </file>
@@ -28578,7 +27393,7 @@
 </file>
 
 <file path=customXml/itemProps1.xml><?xml version="1.0" encoding="utf-8"?>
-<ds:datastoreItem xmlns:ds="http://schemas.openxmlformats.org/officeDocument/2006/customXml" ds:itemID="{6B851251-1E74-4152-8B8B-3036A3AD49A9}">
+<ds:datastoreItem xmlns:ds="http://schemas.openxmlformats.org/officeDocument/2006/customXml" ds:itemID="{F8AEFE66-256C-458B-997F-3EAFDC68674C}">
   <ds:schemaRefs>
     <ds:schemaRef ds:uri="http://schemas.openxmlformats.org/officeDocument/2006/bibliography"/>
   </ds:schemaRefs>

</xml_diff>